<commit_message>
Updated the schema report
</commit_message>
<xml_diff>
--- a/phase 1 DB.DOCX
+++ b/phase 1 DB.DOCX
@@ -116,31 +116,21 @@
         <w:spacing w:before="240" w:after="240" w:line="240" w:lineRule="auto"/>
         <w:jc w:val="center"/>
         <w:rPr>
-          <w:rFonts w:ascii="Times New Roman" w:eastAsia="Times New Roman" w:hAnsi="Times New Roman" w:cs="Times New Roman"/>
-          <w:sz w:val="24"/>
-          <w:szCs w:val="24"/>
-        </w:rPr>
-      </w:pPr>
-      <w:r>
-        <w:rPr>
           <w:rFonts w:ascii="Arial" w:eastAsia="Times New Roman" w:hAnsi="Arial" w:cs="Arial"/>
           <w:color w:val="000000"/>
           <w:sz w:val="72"/>
           <w:szCs w:val="72"/>
         </w:rPr>
-        <w:t>Project Proposal</w:t>
-      </w:r>
-    </w:p>
-    <w:p>
-      <w:pPr>
-        <w:spacing w:before="240" w:after="240" w:line="240" w:lineRule="auto"/>
-        <w:jc w:val="center"/>
-        <w:rPr>
-          <w:rFonts w:ascii="Times New Roman" w:eastAsia="Times New Roman" w:hAnsi="Times New Roman" w:cs="Times New Roman"/>
-          <w:sz w:val="24"/>
-          <w:szCs w:val="24"/>
-        </w:rPr>
-      </w:pPr>
+      </w:pPr>
+      <w:r>
+        <w:rPr>
+          <w:rFonts w:ascii="Arial" w:eastAsia="Times New Roman" w:hAnsi="Arial" w:cs="Arial"/>
+          <w:color w:val="000000"/>
+          <w:sz w:val="72"/>
+          <w:szCs w:val="72"/>
+        </w:rPr>
+        <w:t xml:space="preserve">Schema </w:t>
+      </w:r>
       <w:r>
         <w:rPr>
           <w:rFonts w:ascii="Arial" w:eastAsia="Times New Roman" w:hAnsi="Arial" w:cs="Arial"/>
@@ -815,7 +805,7 @@
         </w:rPr>
         <w:tab/>
       </w:r>
-      <w:hyperlink r:id="rId4" w:history="1">
+      <w:hyperlink r:id="rId6" w:history="1">
         <w:r>
           <w:rPr>
             <w:rFonts w:ascii="Arial" w:eastAsia="Times New Roman" w:hAnsi="Arial" w:cs="Arial"/>
@@ -843,6 +833,30 @@
       <w:pPr>
         <w:spacing w:before="240" w:after="240" w:line="240" w:lineRule="auto"/>
         <w:rPr>
+          <w:rFonts w:ascii="Arial" w:eastAsia="Times New Roman" w:hAnsi="Arial" w:cs="Arial"/>
+          <w:color w:val="000000"/>
+          <w:sz w:val="32"/>
+          <w:szCs w:val="32"/>
+        </w:rPr>
+      </w:pPr>
+    </w:p>
+    <w:p>
+      <w:pPr>
+        <w:spacing w:before="240" w:after="240" w:line="240" w:lineRule="auto"/>
+        <w:rPr>
+          <w:rFonts w:ascii="Arial" w:eastAsia="Times New Roman" w:hAnsi="Arial" w:cs="Arial" w:hint="cs"/>
+          <w:color w:val="000000"/>
+          <w:sz w:val="32"/>
+          <w:szCs w:val="32"/>
+          <w:rtl/>
+          <w:lang w:bidi="ar-EG"/>
+        </w:rPr>
+      </w:pPr>
+    </w:p>
+    <w:p>
+      <w:pPr>
+        <w:spacing w:before="240" w:after="240" w:line="240" w:lineRule="auto"/>
+        <w:rPr>
           <w:rFonts w:ascii="Times New Roman" w:eastAsia="Times New Roman" w:hAnsi="Times New Roman" w:cs="Times New Roman"/>
           <w:b/>
           <w:bCs/>
@@ -963,8 +977,1209 @@
           <w:sz w:val="40"/>
           <w:szCs w:val="40"/>
         </w:rPr>
-        <w:t>System Users</w:t>
-      </w:r>
+        <w:t>System Users:</w:t>
+      </w:r>
+    </w:p>
+    <w:p>
+      <w:pPr>
+        <w:spacing w:before="240" w:after="240" w:line="240" w:lineRule="auto"/>
+        <w:ind w:left="1080"/>
+        <w:rPr>
+          <w:rFonts w:ascii="Times New Roman" w:eastAsia="Times New Roman" w:hAnsi="Times New Roman" w:cs="Times New Roman"/>
+          <w:sz w:val="24"/>
+          <w:szCs w:val="24"/>
+        </w:rPr>
+      </w:pPr>
+      <w:r>
+        <w:rPr>
+          <w:rFonts w:ascii="Arial" w:eastAsia="Times New Roman" w:hAnsi="Arial" w:cs="Arial"/>
+          <w:color w:val="000000"/>
+          <w:sz w:val="32"/>
+          <w:szCs w:val="32"/>
+        </w:rPr>
+        <w:t>1.</w:t>
+      </w:r>
+      <w:r>
+        <w:rPr>
+          <w:rFonts w:ascii="Arial" w:eastAsia="Times New Roman" w:hAnsi="Arial" w:cs="Arial"/>
+          <w:color w:val="000000"/>
+          <w:sz w:val="32"/>
+          <w:szCs w:val="32"/>
+        </w:rPr>
+        <w:tab/>
+        <w:t>Manager</w:t>
+      </w:r>
+    </w:p>
+    <w:p>
+      <w:pPr>
+        <w:spacing w:before="240" w:after="240" w:line="240" w:lineRule="auto"/>
+        <w:ind w:left="1080"/>
+        <w:rPr>
+          <w:rFonts w:ascii="Times New Roman" w:eastAsia="Times New Roman" w:hAnsi="Times New Roman" w:cs="Times New Roman"/>
+          <w:sz w:val="24"/>
+          <w:szCs w:val="24"/>
+        </w:rPr>
+      </w:pPr>
+      <w:r>
+        <w:rPr>
+          <w:rFonts w:ascii="Arial" w:eastAsia="Times New Roman" w:hAnsi="Arial" w:cs="Arial"/>
+          <w:color w:val="000000"/>
+          <w:sz w:val="32"/>
+          <w:szCs w:val="32"/>
+        </w:rPr>
+        <w:t>2.</w:t>
+      </w:r>
+      <w:r>
+        <w:rPr>
+          <w:rFonts w:ascii="Arial" w:eastAsia="Times New Roman" w:hAnsi="Arial" w:cs="Arial"/>
+          <w:color w:val="000000"/>
+          <w:sz w:val="32"/>
+          <w:szCs w:val="32"/>
+        </w:rPr>
+        <w:tab/>
+        <w:t>Station Manager</w:t>
+      </w:r>
+    </w:p>
+    <w:p>
+      <w:pPr>
+        <w:spacing w:before="240" w:after="240" w:line="240" w:lineRule="auto"/>
+        <w:ind w:left="1080"/>
+        <w:rPr>
+          <w:rFonts w:ascii="Times New Roman" w:eastAsia="Times New Roman" w:hAnsi="Times New Roman" w:cs="Times New Roman"/>
+          <w:sz w:val="24"/>
+          <w:szCs w:val="24"/>
+        </w:rPr>
+      </w:pPr>
+      <w:r>
+        <w:rPr>
+          <w:rFonts w:ascii="Arial" w:eastAsia="Times New Roman" w:hAnsi="Arial" w:cs="Arial"/>
+          <w:color w:val="000000"/>
+          <w:sz w:val="32"/>
+          <w:szCs w:val="32"/>
+        </w:rPr>
+        <w:t>3.</w:t>
+      </w:r>
+      <w:r>
+        <w:rPr>
+          <w:rFonts w:ascii="Arial" w:eastAsia="Times New Roman" w:hAnsi="Arial" w:cs="Arial"/>
+          <w:color w:val="000000"/>
+          <w:sz w:val="32"/>
+          <w:szCs w:val="32"/>
+        </w:rPr>
+        <w:tab/>
+        <w:t>Booking Clerk</w:t>
+      </w:r>
+    </w:p>
+    <w:p>
+      <w:pPr>
+        <w:spacing w:before="240" w:after="240" w:line="240" w:lineRule="auto"/>
+        <w:ind w:left="460"/>
+        <w:rPr>
+          <w:rFonts w:ascii="Times New Roman" w:eastAsia="Times New Roman" w:hAnsi="Times New Roman" w:cs="Times New Roman"/>
+          <w:sz w:val="24"/>
+          <w:szCs w:val="24"/>
+        </w:rPr>
+      </w:pPr>
+      <w:r>
+        <w:rPr>
+          <w:rFonts w:ascii="Arial" w:eastAsia="Times New Roman" w:hAnsi="Arial" w:cs="Arial"/>
+          <w:color w:val="000000"/>
+          <w:sz w:val="32"/>
+          <w:szCs w:val="32"/>
+        </w:rPr>
+        <w:lastRenderedPageBreak/>
+        <w:t>1. Manager Functionalities:</w:t>
+      </w:r>
+    </w:p>
+    <w:p>
+      <w:pPr>
+        <w:spacing w:before="240" w:after="240" w:line="240" w:lineRule="auto"/>
+        <w:ind w:left="1440"/>
+        <w:rPr>
+          <w:rFonts w:ascii="Times New Roman" w:eastAsia="Times New Roman" w:hAnsi="Times New Roman" w:cs="Times New Roman"/>
+          <w:sz w:val="24"/>
+          <w:szCs w:val="24"/>
+        </w:rPr>
+      </w:pPr>
+      <w:r>
+        <w:rPr>
+          <w:rFonts w:ascii="Arial" w:eastAsia="Times New Roman" w:hAnsi="Arial" w:cs="Arial"/>
+          <w:color w:val="000000"/>
+          <w:sz w:val="32"/>
+          <w:szCs w:val="32"/>
+        </w:rPr>
+        <w:t>a.</w:t>
+      </w:r>
+      <w:r>
+        <w:rPr>
+          <w:rFonts w:ascii="Arial" w:eastAsia="Times New Roman" w:hAnsi="Arial" w:cs="Arial" w:hint="cs"/>
+          <w:color w:val="000000"/>
+          <w:sz w:val="32"/>
+          <w:szCs w:val="32"/>
+          <w:rtl/>
+        </w:rPr>
+        <w:t xml:space="preserve"> </w:t>
+      </w:r>
+      <w:r>
+        <w:rPr>
+          <w:rFonts w:ascii="Arial" w:eastAsia="Times New Roman" w:hAnsi="Arial" w:cs="Arial"/>
+          <w:color w:val="000000"/>
+          <w:sz w:val="32"/>
+          <w:szCs w:val="32"/>
+        </w:rPr>
+        <w:t>Hire</w:t>
+      </w:r>
+      <w:r>
+        <w:rPr>
+          <w:rFonts w:ascii="Arial" w:eastAsia="Times New Roman" w:hAnsi="Arial" w:cs="Arial"/>
+          <w:color w:val="000000"/>
+          <w:sz w:val="32"/>
+          <w:szCs w:val="32"/>
+        </w:rPr>
+        <w:t xml:space="preserve"> </w:t>
+      </w:r>
+      <w:r>
+        <w:rPr>
+          <w:rFonts w:ascii="Arial" w:eastAsia="Times New Roman" w:hAnsi="Arial" w:cs="Arial"/>
+          <w:color w:val="000000"/>
+          <w:sz w:val="32"/>
+          <w:szCs w:val="32"/>
+        </w:rPr>
+        <w:t>/</w:t>
+      </w:r>
+      <w:r>
+        <w:rPr>
+          <w:rFonts w:ascii="Arial" w:eastAsia="Times New Roman" w:hAnsi="Arial" w:cs="Arial"/>
+          <w:color w:val="000000"/>
+          <w:sz w:val="32"/>
+          <w:szCs w:val="32"/>
+        </w:rPr>
+        <w:t xml:space="preserve"> dismiss a</w:t>
+      </w:r>
+      <w:r>
+        <w:rPr>
+          <w:rFonts w:ascii="Arial" w:eastAsia="Times New Roman" w:hAnsi="Arial" w:cs="Arial"/>
+          <w:color w:val="000000"/>
+          <w:sz w:val="32"/>
+          <w:szCs w:val="32"/>
+        </w:rPr>
+        <w:t xml:space="preserve"> Station Manager.</w:t>
+      </w:r>
+    </w:p>
+    <w:p>
+      <w:pPr>
+        <w:spacing w:before="240" w:after="240" w:line="240" w:lineRule="auto"/>
+        <w:ind w:left="1440"/>
+        <w:rPr>
+          <w:rFonts w:ascii="Times New Roman" w:eastAsia="Times New Roman" w:hAnsi="Times New Roman" w:cs="Times New Roman"/>
+          <w:sz w:val="24"/>
+          <w:szCs w:val="24"/>
+        </w:rPr>
+      </w:pPr>
+      <w:r>
+        <w:rPr>
+          <w:rFonts w:ascii="Arial" w:eastAsia="Times New Roman" w:hAnsi="Arial" w:cs="Arial"/>
+          <w:color w:val="000000"/>
+          <w:sz w:val="32"/>
+          <w:szCs w:val="32"/>
+        </w:rPr>
+        <w:t>b.</w:t>
+      </w:r>
+      <w:r>
+        <w:rPr>
+          <w:rFonts w:ascii="Arial" w:eastAsia="Times New Roman" w:hAnsi="Arial" w:cs="Arial" w:hint="cs"/>
+          <w:color w:val="000000"/>
+          <w:sz w:val="32"/>
+          <w:szCs w:val="32"/>
+          <w:rtl/>
+        </w:rPr>
+        <w:t xml:space="preserve"> </w:t>
+      </w:r>
+      <w:r>
+        <w:rPr>
+          <w:rFonts w:ascii="Arial" w:eastAsia="Times New Roman" w:hAnsi="Arial" w:cs="Arial"/>
+          <w:color w:val="000000"/>
+          <w:sz w:val="32"/>
+          <w:szCs w:val="32"/>
+        </w:rPr>
+        <w:t>Buy / Sell trains.</w:t>
+      </w:r>
+    </w:p>
+    <w:p>
+      <w:pPr>
+        <w:spacing w:before="240" w:after="240" w:line="240" w:lineRule="auto"/>
+        <w:ind w:left="1440"/>
+        <w:rPr>
+          <w:rFonts w:ascii="Arial" w:eastAsia="Times New Roman" w:hAnsi="Arial" w:cs="Arial" w:hint="cs"/>
+          <w:color w:val="000000"/>
+          <w:sz w:val="32"/>
+          <w:szCs w:val="32"/>
+          <w:rtl/>
+          <w:lang w:bidi="ar-EG"/>
+        </w:rPr>
+      </w:pPr>
+      <w:r>
+        <w:rPr>
+          <w:rFonts w:ascii="Arial" w:eastAsia="Times New Roman" w:hAnsi="Arial" w:cs="Arial"/>
+          <w:color w:val="000000"/>
+          <w:sz w:val="32"/>
+          <w:szCs w:val="32"/>
+        </w:rPr>
+        <w:t>c.</w:t>
+      </w:r>
+      <w:r>
+        <w:rPr>
+          <w:rFonts w:ascii="Arial" w:eastAsia="Times New Roman" w:hAnsi="Arial" w:cs="Arial"/>
+          <w:color w:val="000000"/>
+          <w:sz w:val="32"/>
+          <w:szCs w:val="32"/>
+        </w:rPr>
+        <w:t xml:space="preserve"> Monitor the state of the trains</w:t>
+      </w:r>
+      <w:r>
+        <w:rPr>
+          <w:rFonts w:ascii="Arial" w:eastAsia="Times New Roman" w:hAnsi="Arial" w:cs="Arial"/>
+          <w:color w:val="000000"/>
+          <w:sz w:val="32"/>
+          <w:szCs w:val="32"/>
+        </w:rPr>
+        <w:t>.</w:t>
+      </w:r>
+    </w:p>
+    <w:p>
+      <w:pPr>
+        <w:spacing w:before="240" w:after="240" w:line="240" w:lineRule="auto"/>
+        <w:ind w:left="1440"/>
+        <w:rPr>
+          <w:rFonts w:ascii="Times New Roman" w:eastAsia="Times New Roman" w:hAnsi="Times New Roman" w:cs="Times New Roman"/>
+          <w:sz w:val="24"/>
+          <w:szCs w:val="24"/>
+        </w:rPr>
+      </w:pPr>
+      <w:r>
+        <w:rPr>
+          <w:rFonts w:ascii="Arial" w:eastAsia="Times New Roman" w:hAnsi="Arial" w:cs="Arial"/>
+          <w:color w:val="000000"/>
+          <w:sz w:val="32"/>
+          <w:szCs w:val="32"/>
+        </w:rPr>
+        <w:t>d.</w:t>
+      </w:r>
+      <w:r>
+        <w:rPr>
+          <w:rFonts w:ascii="Arial" w:eastAsia="Times New Roman" w:hAnsi="Arial" w:cs="Arial" w:hint="cs"/>
+          <w:color w:val="000000"/>
+          <w:sz w:val="32"/>
+          <w:szCs w:val="32"/>
+          <w:rtl/>
+        </w:rPr>
+        <w:t xml:space="preserve"> </w:t>
+      </w:r>
+      <w:r>
+        <w:rPr>
+          <w:rFonts w:ascii="Arial" w:eastAsia="Times New Roman" w:hAnsi="Arial" w:cs="Arial"/>
+          <w:color w:val="000000"/>
+          <w:sz w:val="32"/>
+          <w:szCs w:val="32"/>
+        </w:rPr>
+        <w:t>Open a new station.</w:t>
+      </w:r>
+    </w:p>
+    <w:p>
+      <w:pPr>
+        <w:spacing w:before="240" w:after="240" w:line="240" w:lineRule="auto"/>
+        <w:ind w:left="1440"/>
+        <w:rPr>
+          <w:rFonts w:ascii="Times New Roman" w:eastAsia="Times New Roman" w:hAnsi="Times New Roman" w:cs="Times New Roman"/>
+          <w:sz w:val="24"/>
+          <w:szCs w:val="24"/>
+        </w:rPr>
+      </w:pPr>
+      <w:r>
+        <w:rPr>
+          <w:rFonts w:ascii="Arial" w:eastAsia="Times New Roman" w:hAnsi="Arial" w:cs="Arial"/>
+          <w:color w:val="000000"/>
+          <w:sz w:val="32"/>
+          <w:szCs w:val="32"/>
+        </w:rPr>
+        <w:t>e.</w:t>
+      </w:r>
+      <w:r>
+        <w:rPr>
+          <w:rFonts w:ascii="Arial" w:eastAsia="Times New Roman" w:hAnsi="Arial" w:cs="Arial" w:hint="cs"/>
+          <w:color w:val="000000"/>
+          <w:sz w:val="32"/>
+          <w:szCs w:val="32"/>
+          <w:rtl/>
+        </w:rPr>
+        <w:t xml:space="preserve"> </w:t>
+      </w:r>
+      <w:r>
+        <w:rPr>
+          <w:rFonts w:ascii="Arial" w:eastAsia="Times New Roman" w:hAnsi="Arial" w:cs="Arial"/>
+          <w:color w:val="000000"/>
+          <w:sz w:val="32"/>
+          <w:szCs w:val="32"/>
+        </w:rPr>
+        <w:t>Change salaries of station managers.</w:t>
+      </w:r>
+    </w:p>
+    <w:p>
+      <w:pPr>
+        <w:spacing w:before="240" w:after="240" w:line="240" w:lineRule="auto"/>
+        <w:ind w:left="1440"/>
+        <w:rPr>
+          <w:rFonts w:ascii="Times New Roman" w:eastAsia="Times New Roman" w:hAnsi="Times New Roman" w:cs="Times New Roman"/>
+          <w:sz w:val="24"/>
+          <w:szCs w:val="24"/>
+        </w:rPr>
+      </w:pPr>
+      <w:r>
+        <w:rPr>
+          <w:rFonts w:ascii="Arial" w:eastAsia="Times New Roman" w:hAnsi="Arial" w:cs="Arial"/>
+          <w:color w:val="000000"/>
+          <w:sz w:val="32"/>
+          <w:szCs w:val="32"/>
+        </w:rPr>
+        <w:t xml:space="preserve">f. </w:t>
+      </w:r>
+      <w:r>
+        <w:rPr>
+          <w:rFonts w:ascii="Arial" w:eastAsia="Times New Roman" w:hAnsi="Arial" w:cs="Arial" w:hint="cs"/>
+          <w:color w:val="000000"/>
+          <w:sz w:val="32"/>
+          <w:szCs w:val="32"/>
+          <w:rtl/>
+        </w:rPr>
+        <w:t xml:space="preserve"> </w:t>
+      </w:r>
+      <w:r>
+        <w:rPr>
+          <w:rFonts w:ascii="Arial" w:eastAsia="Times New Roman" w:hAnsi="Arial" w:cs="Arial"/>
+          <w:color w:val="000000"/>
+          <w:sz w:val="32"/>
+          <w:szCs w:val="32"/>
+        </w:rPr>
+        <w:t>Manage routes.</w:t>
+      </w:r>
+    </w:p>
+    <w:p>
+      <w:pPr>
+        <w:spacing w:before="240" w:after="240" w:line="240" w:lineRule="auto"/>
+        <w:ind w:left="1440"/>
+        <w:rPr>
+          <w:rFonts w:ascii="Times New Roman" w:eastAsia="Times New Roman" w:hAnsi="Times New Roman" w:cs="Times New Roman"/>
+          <w:sz w:val="24"/>
+          <w:szCs w:val="24"/>
+        </w:rPr>
+      </w:pPr>
+      <w:r>
+        <w:rPr>
+          <w:rFonts w:ascii="Arial" w:eastAsia="Times New Roman" w:hAnsi="Arial" w:cs="Arial"/>
+          <w:color w:val="000000"/>
+          <w:sz w:val="32"/>
+          <w:szCs w:val="32"/>
+        </w:rPr>
+        <w:t>g.</w:t>
+      </w:r>
+      <w:r>
+        <w:rPr>
+          <w:rFonts w:ascii="Arial" w:eastAsia="Times New Roman" w:hAnsi="Arial" w:cs="Arial" w:hint="cs"/>
+          <w:color w:val="000000"/>
+          <w:sz w:val="32"/>
+          <w:szCs w:val="32"/>
+          <w:rtl/>
+        </w:rPr>
+        <w:t xml:space="preserve"> </w:t>
+      </w:r>
+      <w:r>
+        <w:rPr>
+          <w:rFonts w:ascii="Arial" w:eastAsia="Times New Roman" w:hAnsi="Arial" w:cs="Arial"/>
+          <w:color w:val="000000"/>
+          <w:sz w:val="32"/>
+          <w:szCs w:val="32"/>
+        </w:rPr>
+        <w:t>Stop a station.</w:t>
+      </w:r>
+    </w:p>
+    <w:p>
+      <w:pPr>
+        <w:spacing w:before="240" w:after="240" w:line="240" w:lineRule="auto"/>
+        <w:ind w:left="1440"/>
+        <w:rPr>
+          <w:rFonts w:ascii="Times New Roman" w:eastAsia="Times New Roman" w:hAnsi="Times New Roman" w:cs="Times New Roman"/>
+          <w:sz w:val="24"/>
+          <w:szCs w:val="24"/>
+        </w:rPr>
+      </w:pPr>
+      <w:r>
+        <w:rPr>
+          <w:rFonts w:ascii="Arial" w:eastAsia="Times New Roman" w:hAnsi="Arial" w:cs="Arial"/>
+          <w:color w:val="000000"/>
+          <w:sz w:val="32"/>
+          <w:szCs w:val="32"/>
+        </w:rPr>
+        <w:t>h.</w:t>
+      </w:r>
+      <w:r>
+        <w:rPr>
+          <w:rFonts w:ascii="Arial" w:eastAsia="Times New Roman" w:hAnsi="Arial" w:cs="Arial" w:hint="cs"/>
+          <w:color w:val="000000"/>
+          <w:sz w:val="32"/>
+          <w:szCs w:val="32"/>
+          <w:rtl/>
+        </w:rPr>
+        <w:t xml:space="preserve"> </w:t>
+      </w:r>
+      <w:r>
+        <w:rPr>
+          <w:rFonts w:ascii="Arial" w:eastAsia="Times New Roman" w:hAnsi="Arial" w:cs="Arial"/>
+          <w:color w:val="000000"/>
+          <w:sz w:val="32"/>
+          <w:szCs w:val="32"/>
+        </w:rPr>
+        <w:t>Add Constraints to station Manager.</w:t>
+      </w:r>
+    </w:p>
+    <w:p>
+      <w:pPr>
+        <w:spacing w:before="240" w:after="240" w:line="240" w:lineRule="auto"/>
+        <w:ind w:left="1440"/>
+        <w:rPr>
+          <w:rFonts w:ascii="Arial" w:eastAsia="Times New Roman" w:hAnsi="Arial" w:cs="Arial"/>
+          <w:color w:val="000000"/>
+          <w:sz w:val="32"/>
+          <w:szCs w:val="32"/>
+        </w:rPr>
+      </w:pPr>
+      <w:r>
+        <w:rPr>
+          <w:rFonts w:ascii="Arial" w:eastAsia="Times New Roman" w:hAnsi="Arial" w:cs="Arial"/>
+          <w:color w:val="000000"/>
+          <w:sz w:val="32"/>
+          <w:szCs w:val="32"/>
+        </w:rPr>
+        <w:t>I</w:t>
+      </w:r>
+      <w:r>
+        <w:rPr>
+          <w:rFonts w:ascii="Arial" w:eastAsia="Times New Roman" w:hAnsi="Arial" w:cs="Arial"/>
+          <w:color w:val="000000"/>
+          <w:sz w:val="32"/>
+          <w:szCs w:val="32"/>
+        </w:rPr>
+        <w:t xml:space="preserve">. </w:t>
+      </w:r>
+      <w:r>
+        <w:rPr>
+          <w:rFonts w:ascii="Arial" w:eastAsia="Times New Roman" w:hAnsi="Arial" w:cs="Arial"/>
+          <w:color w:val="000000"/>
+          <w:sz w:val="32"/>
+          <w:szCs w:val="32"/>
+        </w:rPr>
+        <w:t>Review</w:t>
+      </w:r>
+      <w:r>
+        <w:rPr>
+          <w:rFonts w:ascii="Arial" w:eastAsia="Times New Roman" w:hAnsi="Arial" w:cs="Arial"/>
+          <w:color w:val="000000"/>
+          <w:sz w:val="32"/>
+          <w:szCs w:val="32"/>
+        </w:rPr>
+        <w:t xml:space="preserve"> employees’ information</w:t>
+      </w:r>
+      <w:r>
+        <w:rPr>
+          <w:rFonts w:ascii="Arial" w:eastAsia="Times New Roman" w:hAnsi="Arial" w:cs="Arial"/>
+          <w:color w:val="000000"/>
+          <w:sz w:val="32"/>
+          <w:szCs w:val="32"/>
+        </w:rPr>
+        <w:t>.</w:t>
+      </w:r>
+    </w:p>
+    <w:p>
+      <w:pPr>
+        <w:spacing w:before="240" w:after="240" w:line="240" w:lineRule="auto"/>
+        <w:ind w:left="1440"/>
+        <w:rPr>
+          <w:rFonts w:ascii="Arial" w:eastAsia="Times New Roman" w:hAnsi="Arial" w:cs="Arial"/>
+          <w:color w:val="000000"/>
+          <w:sz w:val="32"/>
+          <w:szCs w:val="32"/>
+        </w:rPr>
+      </w:pPr>
+      <w:r>
+        <w:rPr>
+          <w:rFonts w:ascii="Arial" w:eastAsia="Times New Roman" w:hAnsi="Arial" w:cs="Arial"/>
+          <w:color w:val="000000"/>
+          <w:sz w:val="32"/>
+          <w:szCs w:val="32"/>
+        </w:rPr>
+        <w:t>J. Review passengers’ information.</w:t>
+      </w:r>
+    </w:p>
+    <w:p>
+      <w:pPr>
+        <w:spacing w:before="240" w:after="240" w:line="240" w:lineRule="auto"/>
+        <w:ind w:left="1440"/>
+        <w:rPr>
+          <w:rFonts w:ascii="Arial" w:eastAsia="Times New Roman" w:hAnsi="Arial" w:cs="Arial"/>
+          <w:color w:val="000000"/>
+          <w:sz w:val="32"/>
+          <w:szCs w:val="32"/>
+        </w:rPr>
+      </w:pPr>
+      <w:r>
+        <w:rPr>
+          <w:rFonts w:ascii="Arial" w:eastAsia="Times New Roman" w:hAnsi="Arial" w:cs="Arial"/>
+          <w:color w:val="000000"/>
+          <w:sz w:val="32"/>
+          <w:szCs w:val="32"/>
+        </w:rPr>
+        <w:t>K. Review the trips.</w:t>
+      </w:r>
+    </w:p>
+    <w:p>
+      <w:pPr>
+        <w:spacing w:before="240" w:after="240" w:line="240" w:lineRule="auto"/>
+        <w:ind w:left="1440"/>
+        <w:rPr>
+          <w:rFonts w:ascii="Times New Roman" w:eastAsia="Times New Roman" w:hAnsi="Times New Roman" w:cs="Times New Roman"/>
+          <w:sz w:val="24"/>
+          <w:szCs w:val="24"/>
+        </w:rPr>
+      </w:pPr>
+    </w:p>
+    <w:p>
+      <w:pPr>
+        <w:spacing w:before="240" w:after="240" w:line="240" w:lineRule="auto"/>
+        <w:ind w:left="820"/>
+        <w:rPr>
+          <w:rFonts w:ascii="Times New Roman" w:eastAsia="Times New Roman" w:hAnsi="Times New Roman" w:cs="Times New Roman"/>
+          <w:sz w:val="24"/>
+          <w:szCs w:val="24"/>
+        </w:rPr>
+      </w:pPr>
+      <w:r>
+        <w:rPr>
+          <w:rFonts w:ascii="Arial" w:eastAsia="Times New Roman" w:hAnsi="Arial" w:cs="Arial"/>
+          <w:color w:val="000000"/>
+          <w:sz w:val="32"/>
+          <w:szCs w:val="32"/>
+        </w:rPr>
+        <w:t>2.Station Manager:</w:t>
+      </w:r>
+    </w:p>
+    <w:p>
+      <w:pPr>
+        <w:spacing w:before="240" w:after="240" w:line="240" w:lineRule="auto"/>
+        <w:ind w:left="1440"/>
+        <w:rPr>
+          <w:rFonts w:ascii="Times New Roman" w:eastAsia="Times New Roman" w:hAnsi="Times New Roman" w:cs="Times New Roman"/>
+          <w:sz w:val="24"/>
+          <w:szCs w:val="24"/>
+        </w:rPr>
+      </w:pPr>
+      <w:r>
+        <w:rPr>
+          <w:rFonts w:ascii="Arial" w:eastAsia="Times New Roman" w:hAnsi="Arial" w:cs="Arial"/>
+          <w:color w:val="000000"/>
+          <w:sz w:val="32"/>
+          <w:szCs w:val="32"/>
+        </w:rPr>
+        <w:t>a.</w:t>
+      </w:r>
+      <w:r>
+        <w:rPr>
+          <w:rFonts w:ascii="Arial" w:eastAsia="Times New Roman" w:hAnsi="Arial" w:cs="Arial" w:hint="cs"/>
+          <w:color w:val="000000"/>
+          <w:sz w:val="32"/>
+          <w:szCs w:val="32"/>
+          <w:rtl/>
+        </w:rPr>
+        <w:t xml:space="preserve"> </w:t>
+      </w:r>
+      <w:r>
+        <w:rPr>
+          <w:rFonts w:ascii="Arial" w:eastAsia="Times New Roman" w:hAnsi="Arial" w:cs="Arial"/>
+          <w:color w:val="000000"/>
+          <w:sz w:val="32"/>
+          <w:szCs w:val="32"/>
+        </w:rPr>
+        <w:t>Hire / Fire</w:t>
+      </w:r>
+      <w:r>
+        <w:rPr>
+          <w:rFonts w:ascii="Arial" w:eastAsia="Times New Roman" w:hAnsi="Arial" w:cs="Arial"/>
+          <w:color w:val="000000"/>
+          <w:sz w:val="32"/>
+          <w:szCs w:val="32"/>
+        </w:rPr>
+        <w:t xml:space="preserve"> an</w:t>
+      </w:r>
+      <w:r>
+        <w:rPr>
+          <w:rFonts w:ascii="Arial" w:eastAsia="Times New Roman" w:hAnsi="Arial" w:cs="Arial"/>
+          <w:color w:val="000000"/>
+          <w:sz w:val="32"/>
+          <w:szCs w:val="32"/>
+        </w:rPr>
+        <w:t xml:space="preserve"> employee.</w:t>
+      </w:r>
+    </w:p>
+    <w:p>
+      <w:pPr>
+        <w:spacing w:before="240" w:after="240" w:line="240" w:lineRule="auto"/>
+        <w:ind w:left="1440"/>
+        <w:rPr>
+          <w:rFonts w:ascii="Times New Roman" w:eastAsia="Times New Roman" w:hAnsi="Times New Roman" w:cs="Times New Roman"/>
+          <w:sz w:val="24"/>
+          <w:szCs w:val="24"/>
+        </w:rPr>
+      </w:pPr>
+      <w:r>
+        <w:rPr>
+          <w:rFonts w:ascii="Arial" w:eastAsia="Times New Roman" w:hAnsi="Arial" w:cs="Arial"/>
+          <w:color w:val="000000"/>
+          <w:sz w:val="32"/>
+          <w:szCs w:val="32"/>
+        </w:rPr>
+        <w:t>b.</w:t>
+      </w:r>
+      <w:r>
+        <w:rPr>
+          <w:rFonts w:ascii="Arial" w:eastAsia="Times New Roman" w:hAnsi="Arial" w:cs="Arial" w:hint="cs"/>
+          <w:color w:val="000000"/>
+          <w:sz w:val="32"/>
+          <w:szCs w:val="32"/>
+          <w:rtl/>
+        </w:rPr>
+        <w:t xml:space="preserve"> </w:t>
+      </w:r>
+      <w:r>
+        <w:rPr>
+          <w:rFonts w:ascii="Arial" w:eastAsia="Times New Roman" w:hAnsi="Arial" w:cs="Arial"/>
+          <w:color w:val="000000"/>
+          <w:sz w:val="32"/>
+          <w:szCs w:val="32"/>
+        </w:rPr>
+        <w:t xml:space="preserve">Update </w:t>
+      </w:r>
+      <w:r>
+        <w:rPr>
+          <w:rFonts w:ascii="Arial" w:eastAsia="Times New Roman" w:hAnsi="Arial" w:cs="Arial"/>
+          <w:color w:val="000000"/>
+          <w:sz w:val="32"/>
+          <w:szCs w:val="32"/>
+        </w:rPr>
+        <w:t>Station</w:t>
+      </w:r>
+      <w:r>
+        <w:rPr>
+          <w:rFonts w:ascii="Arial" w:eastAsia="Times New Roman" w:hAnsi="Arial" w:cs="Arial"/>
+          <w:color w:val="000000"/>
+          <w:sz w:val="32"/>
+          <w:szCs w:val="32"/>
+        </w:rPr>
+        <w:t xml:space="preserve"> data</w:t>
+      </w:r>
+      <w:r>
+        <w:rPr>
+          <w:rFonts w:ascii="Arial" w:eastAsia="Times New Roman" w:hAnsi="Arial" w:cs="Arial"/>
+          <w:color w:val="000000"/>
+          <w:sz w:val="32"/>
+          <w:szCs w:val="32"/>
+        </w:rPr>
+        <w:t>.</w:t>
+      </w:r>
+    </w:p>
+    <w:p>
+      <w:pPr>
+        <w:spacing w:before="240" w:after="240" w:line="240" w:lineRule="auto"/>
+        <w:ind w:left="1440"/>
+        <w:rPr>
+          <w:rFonts w:ascii="Times New Roman" w:eastAsia="Times New Roman" w:hAnsi="Times New Roman" w:cs="Times New Roman"/>
+          <w:sz w:val="24"/>
+          <w:szCs w:val="24"/>
+        </w:rPr>
+      </w:pPr>
+      <w:r>
+        <w:rPr>
+          <w:rFonts w:ascii="Arial" w:eastAsia="Times New Roman" w:hAnsi="Arial" w:cs="Arial"/>
+          <w:color w:val="000000"/>
+          <w:sz w:val="32"/>
+          <w:szCs w:val="32"/>
+        </w:rPr>
+        <w:t>c.</w:t>
+      </w:r>
+      <w:r>
+        <w:rPr>
+          <w:rFonts w:ascii="Arial" w:eastAsia="Times New Roman" w:hAnsi="Arial" w:cs="Arial" w:hint="cs"/>
+          <w:color w:val="000000"/>
+          <w:sz w:val="32"/>
+          <w:szCs w:val="32"/>
+          <w:rtl/>
+        </w:rPr>
+        <w:t xml:space="preserve"> </w:t>
+      </w:r>
+      <w:r>
+        <w:rPr>
+          <w:rFonts w:ascii="Arial" w:eastAsia="Times New Roman" w:hAnsi="Arial" w:cs="Arial"/>
+          <w:color w:val="000000"/>
+          <w:sz w:val="32"/>
+          <w:szCs w:val="32"/>
+        </w:rPr>
+        <w:t>Stop a station.</w:t>
+      </w:r>
+    </w:p>
+    <w:p>
+      <w:pPr>
+        <w:spacing w:before="240" w:after="240" w:line="240" w:lineRule="auto"/>
+        <w:ind w:left="1440"/>
+        <w:rPr>
+          <w:rFonts w:ascii="Times New Roman" w:eastAsia="Times New Roman" w:hAnsi="Times New Roman" w:cs="Times New Roman"/>
+          <w:sz w:val="24"/>
+          <w:szCs w:val="24"/>
+        </w:rPr>
+      </w:pPr>
+      <w:r>
+        <w:rPr>
+          <w:rFonts w:ascii="Arial" w:eastAsia="Times New Roman" w:hAnsi="Arial" w:cs="Arial"/>
+          <w:color w:val="000000"/>
+          <w:sz w:val="32"/>
+          <w:szCs w:val="32"/>
+        </w:rPr>
+        <w:t>d.</w:t>
+      </w:r>
+      <w:r>
+        <w:rPr>
+          <w:rFonts w:ascii="Arial" w:eastAsia="Times New Roman" w:hAnsi="Arial" w:cs="Arial"/>
+          <w:color w:val="000000"/>
+          <w:sz w:val="32"/>
+          <w:szCs w:val="32"/>
+        </w:rPr>
+        <w:t xml:space="preserve"> Manage coach and repair yards</w:t>
+      </w:r>
+      <w:r>
+        <w:rPr>
+          <w:rFonts w:ascii="Arial" w:eastAsia="Times New Roman" w:hAnsi="Arial" w:cs="Arial"/>
+          <w:color w:val="000000"/>
+          <w:sz w:val="32"/>
+          <w:szCs w:val="32"/>
+        </w:rPr>
+        <w:t>.</w:t>
+      </w:r>
+    </w:p>
+    <w:p>
+      <w:pPr>
+        <w:spacing w:before="240" w:after="240" w:line="240" w:lineRule="auto"/>
+        <w:ind w:left="1440"/>
+        <w:rPr>
+          <w:rFonts w:ascii="Times New Roman" w:eastAsia="Times New Roman" w:hAnsi="Times New Roman" w:cs="Times New Roman"/>
+          <w:sz w:val="24"/>
+          <w:szCs w:val="24"/>
+        </w:rPr>
+      </w:pPr>
+      <w:r>
+        <w:rPr>
+          <w:rFonts w:ascii="Arial" w:eastAsia="Times New Roman" w:hAnsi="Arial" w:cs="Arial"/>
+          <w:color w:val="000000"/>
+          <w:sz w:val="32"/>
+          <w:szCs w:val="32"/>
+        </w:rPr>
+        <w:t>e.</w:t>
+      </w:r>
+      <w:r>
+        <w:rPr>
+          <w:rFonts w:ascii="Arial" w:eastAsia="Times New Roman" w:hAnsi="Arial" w:cs="Arial" w:hint="cs"/>
+          <w:color w:val="000000"/>
+          <w:sz w:val="32"/>
+          <w:szCs w:val="32"/>
+          <w:rtl/>
+        </w:rPr>
+        <w:t xml:space="preserve"> </w:t>
+      </w:r>
+      <w:r>
+        <w:rPr>
+          <w:rFonts w:ascii="Arial" w:eastAsia="Times New Roman" w:hAnsi="Arial" w:cs="Arial"/>
+          <w:color w:val="000000"/>
+          <w:sz w:val="32"/>
+          <w:szCs w:val="32"/>
+        </w:rPr>
+        <w:t>Determine the price of the ticket.</w:t>
+      </w:r>
+    </w:p>
+    <w:p>
+      <w:pPr>
+        <w:spacing w:before="240" w:after="240" w:line="240" w:lineRule="auto"/>
+        <w:ind w:left="1440"/>
+        <w:rPr>
+          <w:rFonts w:ascii="Times New Roman" w:eastAsia="Times New Roman" w:hAnsi="Times New Roman" w:cs="Times New Roman"/>
+          <w:sz w:val="24"/>
+          <w:szCs w:val="24"/>
+        </w:rPr>
+      </w:pPr>
+      <w:r>
+        <w:rPr>
+          <w:rFonts w:ascii="Arial" w:eastAsia="Times New Roman" w:hAnsi="Arial" w:cs="Arial"/>
+          <w:color w:val="000000"/>
+          <w:sz w:val="32"/>
+          <w:szCs w:val="32"/>
+        </w:rPr>
+        <w:t>f. Manage Trips.</w:t>
+      </w:r>
+    </w:p>
+    <w:p>
+      <w:pPr>
+        <w:spacing w:before="240" w:after="240" w:line="240" w:lineRule="auto"/>
+        <w:ind w:left="1440"/>
+        <w:rPr>
+          <w:rFonts w:ascii="Times New Roman" w:eastAsia="Times New Roman" w:hAnsi="Times New Roman" w:cs="Times New Roman"/>
+          <w:sz w:val="24"/>
+          <w:szCs w:val="24"/>
+        </w:rPr>
+      </w:pPr>
+      <w:r>
+        <w:rPr>
+          <w:rFonts w:ascii="Arial" w:eastAsia="Times New Roman" w:hAnsi="Arial" w:cs="Arial"/>
+          <w:color w:val="000000"/>
+          <w:sz w:val="32"/>
+          <w:szCs w:val="32"/>
+        </w:rPr>
+        <w:t>g.</w:t>
+      </w:r>
+      <w:r>
+        <w:rPr>
+          <w:rFonts w:ascii="Arial" w:eastAsia="Times New Roman" w:hAnsi="Arial" w:cs="Arial" w:hint="cs"/>
+          <w:color w:val="000000"/>
+          <w:sz w:val="32"/>
+          <w:szCs w:val="32"/>
+          <w:rtl/>
+        </w:rPr>
+        <w:t xml:space="preserve"> </w:t>
+      </w:r>
+      <w:r>
+        <w:rPr>
+          <w:rFonts w:ascii="Arial" w:eastAsia="Times New Roman" w:hAnsi="Arial" w:cs="Arial"/>
+          <w:color w:val="000000"/>
+          <w:sz w:val="32"/>
+          <w:szCs w:val="32"/>
+        </w:rPr>
+        <w:t>Change salaries of employees.</w:t>
+      </w:r>
+    </w:p>
+    <w:p>
+      <w:pPr>
+        <w:spacing w:before="240" w:after="240" w:line="240" w:lineRule="auto"/>
+        <w:ind w:left="820"/>
+        <w:rPr>
+          <w:rFonts w:ascii="Times New Roman" w:eastAsia="Times New Roman" w:hAnsi="Times New Roman" w:cs="Times New Roman"/>
+          <w:sz w:val="24"/>
+          <w:szCs w:val="24"/>
+        </w:rPr>
+      </w:pPr>
+      <w:r>
+        <w:rPr>
+          <w:rFonts w:ascii="Arial" w:eastAsia="Times New Roman" w:hAnsi="Arial" w:cs="Arial"/>
+          <w:color w:val="000000"/>
+          <w:sz w:val="32"/>
+          <w:szCs w:val="32"/>
+        </w:rPr>
+        <w:lastRenderedPageBreak/>
+        <w:t>3.Booking Clerk:</w:t>
+      </w:r>
+    </w:p>
+    <w:p>
+      <w:pPr>
+        <w:spacing w:before="240" w:after="240" w:line="240" w:lineRule="auto"/>
+        <w:ind w:left="1440"/>
+        <w:rPr>
+          <w:rFonts w:ascii="Times New Roman" w:eastAsia="Times New Roman" w:hAnsi="Times New Roman" w:cs="Times New Roman"/>
+          <w:sz w:val="24"/>
+          <w:szCs w:val="24"/>
+        </w:rPr>
+      </w:pPr>
+      <w:r>
+        <w:rPr>
+          <w:rFonts w:ascii="Arial" w:eastAsia="Times New Roman" w:hAnsi="Arial" w:cs="Arial"/>
+          <w:color w:val="000000"/>
+          <w:sz w:val="32"/>
+          <w:szCs w:val="32"/>
+        </w:rPr>
+        <w:t>a.</w:t>
+      </w:r>
+      <w:r>
+        <w:rPr>
+          <w:rFonts w:ascii="Arial" w:eastAsia="Times New Roman" w:hAnsi="Arial" w:cs="Arial" w:hint="cs"/>
+          <w:color w:val="000000"/>
+          <w:sz w:val="32"/>
+          <w:szCs w:val="32"/>
+          <w:rtl/>
+        </w:rPr>
+        <w:t xml:space="preserve"> </w:t>
+      </w:r>
+      <w:r>
+        <w:rPr>
+          <w:rFonts w:ascii="Arial" w:eastAsia="Times New Roman" w:hAnsi="Arial" w:cs="Arial"/>
+          <w:color w:val="000000"/>
+          <w:sz w:val="32"/>
+          <w:szCs w:val="32"/>
+        </w:rPr>
+        <w:t xml:space="preserve">Checks the availability of </w:t>
+      </w:r>
+      <w:r>
+        <w:rPr>
+          <w:rFonts w:ascii="Arial" w:eastAsia="Times New Roman" w:hAnsi="Arial" w:cs="Arial"/>
+          <w:color w:val="000000"/>
+          <w:sz w:val="32"/>
+          <w:szCs w:val="32"/>
+        </w:rPr>
+        <w:t>tickets</w:t>
+      </w:r>
+      <w:r>
+        <w:rPr>
+          <w:rFonts w:ascii="Arial" w:eastAsia="Times New Roman" w:hAnsi="Arial" w:cs="Arial"/>
+          <w:color w:val="000000"/>
+          <w:sz w:val="32"/>
+          <w:szCs w:val="32"/>
+        </w:rPr>
+        <w:t>.</w:t>
+      </w:r>
+    </w:p>
+    <w:p>
+      <w:pPr>
+        <w:spacing w:before="240" w:after="240" w:line="240" w:lineRule="auto"/>
+        <w:ind w:left="1440"/>
+        <w:rPr>
+          <w:rFonts w:ascii="Times New Roman" w:eastAsia="Times New Roman" w:hAnsi="Times New Roman" w:cs="Times New Roman"/>
+          <w:sz w:val="24"/>
+          <w:szCs w:val="24"/>
+        </w:rPr>
+      </w:pPr>
+      <w:r>
+        <w:rPr>
+          <w:rFonts w:ascii="Arial" w:eastAsia="Times New Roman" w:hAnsi="Arial" w:cs="Arial"/>
+          <w:color w:val="000000"/>
+          <w:sz w:val="32"/>
+          <w:szCs w:val="32"/>
+        </w:rPr>
+        <w:t>b.</w:t>
+      </w:r>
+      <w:r>
+        <w:rPr>
+          <w:rFonts w:ascii="Arial" w:eastAsia="Times New Roman" w:hAnsi="Arial" w:cs="Arial" w:hint="cs"/>
+          <w:color w:val="000000"/>
+          <w:sz w:val="32"/>
+          <w:szCs w:val="32"/>
+          <w:rtl/>
+        </w:rPr>
+        <w:t xml:space="preserve"> </w:t>
+      </w:r>
+      <w:r>
+        <w:rPr>
+          <w:rFonts w:ascii="Arial" w:eastAsia="Times New Roman" w:hAnsi="Arial" w:cs="Arial"/>
+          <w:color w:val="000000"/>
+          <w:sz w:val="32"/>
+          <w:szCs w:val="32"/>
+        </w:rPr>
+        <w:t>View the information of trips</w:t>
+      </w:r>
+      <w:r>
+        <w:rPr>
+          <w:rFonts w:ascii="Arial" w:eastAsia="Times New Roman" w:hAnsi="Arial" w:cs="Arial"/>
+          <w:color w:val="000000"/>
+          <w:sz w:val="32"/>
+          <w:szCs w:val="32"/>
+        </w:rPr>
+        <w:t>.</w:t>
+      </w:r>
+    </w:p>
+    <w:p>
+      <w:pPr>
+        <w:spacing w:before="240" w:after="240" w:line="240" w:lineRule="auto"/>
+        <w:ind w:left="1440"/>
+        <w:rPr>
+          <w:rFonts w:ascii="Times New Roman" w:eastAsia="Times New Roman" w:hAnsi="Times New Roman" w:cs="Times New Roman"/>
+          <w:sz w:val="24"/>
+          <w:szCs w:val="24"/>
+        </w:rPr>
+      </w:pPr>
+      <w:r>
+        <w:rPr>
+          <w:rFonts w:ascii="Arial" w:eastAsia="Times New Roman" w:hAnsi="Arial" w:cs="Arial"/>
+          <w:color w:val="000000"/>
+          <w:sz w:val="32"/>
+          <w:szCs w:val="32"/>
+        </w:rPr>
+        <w:t>c.</w:t>
+      </w:r>
+      <w:r>
+        <w:rPr>
+          <w:rFonts w:ascii="Arial" w:eastAsia="Times New Roman" w:hAnsi="Arial" w:cs="Arial" w:hint="cs"/>
+          <w:color w:val="000000"/>
+          <w:sz w:val="32"/>
+          <w:szCs w:val="32"/>
+          <w:rtl/>
+        </w:rPr>
+        <w:t xml:space="preserve"> </w:t>
+      </w:r>
+      <w:r>
+        <w:rPr>
+          <w:rFonts w:ascii="Arial" w:eastAsia="Times New Roman" w:hAnsi="Arial" w:cs="Arial"/>
+          <w:color w:val="000000"/>
+          <w:sz w:val="32"/>
+          <w:szCs w:val="32"/>
+        </w:rPr>
+        <w:t>Book a seat.</w:t>
+      </w:r>
+    </w:p>
+    <w:p>
+      <w:pPr>
+        <w:spacing w:before="240" w:after="240" w:line="240" w:lineRule="auto"/>
+        <w:ind w:left="1440"/>
+        <w:rPr>
+          <w:rFonts w:ascii="Times New Roman" w:eastAsia="Times New Roman" w:hAnsi="Times New Roman" w:cs="Times New Roman"/>
+          <w:sz w:val="24"/>
+          <w:szCs w:val="24"/>
+        </w:rPr>
+      </w:pPr>
+      <w:r>
+        <w:rPr>
+          <w:rFonts w:ascii="Arial" w:eastAsia="Times New Roman" w:hAnsi="Arial" w:cs="Arial"/>
+          <w:color w:val="000000"/>
+          <w:sz w:val="32"/>
+          <w:szCs w:val="32"/>
+        </w:rPr>
+        <w:t>d.</w:t>
+      </w:r>
+      <w:r>
+        <w:rPr>
+          <w:rFonts w:ascii="Arial" w:eastAsia="Times New Roman" w:hAnsi="Arial" w:cs="Arial" w:hint="cs"/>
+          <w:color w:val="000000"/>
+          <w:sz w:val="32"/>
+          <w:szCs w:val="32"/>
+          <w:rtl/>
+        </w:rPr>
+        <w:t xml:space="preserve"> </w:t>
+      </w:r>
+      <w:r>
+        <w:rPr>
+          <w:rFonts w:ascii="Arial" w:eastAsia="Times New Roman" w:hAnsi="Arial" w:cs="Arial"/>
+          <w:color w:val="000000"/>
+          <w:sz w:val="32"/>
+          <w:szCs w:val="32"/>
+        </w:rPr>
+        <w:t xml:space="preserve">Return tickets </w:t>
+      </w:r>
+      <w:bookmarkStart w:id="0" w:name="_GoBack"/>
+      <w:bookmarkEnd w:id="0"/>
+      <w:r>
+        <w:rPr>
+          <w:rFonts w:ascii="Arial" w:eastAsia="Times New Roman" w:hAnsi="Arial" w:cs="Arial"/>
+          <w:color w:val="000000"/>
+          <w:sz w:val="32"/>
+          <w:szCs w:val="32"/>
+        </w:rPr>
+        <w:t>(if a booking was canceled)</w:t>
+      </w:r>
+      <w:r>
+        <w:rPr>
+          <w:rFonts w:ascii="Arial" w:eastAsia="Times New Roman" w:hAnsi="Arial" w:cs="Arial"/>
+          <w:color w:val="000000"/>
+          <w:sz w:val="32"/>
+          <w:szCs w:val="32"/>
+        </w:rPr>
+        <w:t>.</w:t>
+      </w:r>
+    </w:p>
+    <w:p>
+      <w:pPr>
+        <w:spacing w:before="240" w:after="240" w:line="240" w:lineRule="auto"/>
+        <w:ind w:left="1440"/>
+        <w:rPr>
+          <w:rFonts w:ascii="Times New Roman" w:eastAsia="Times New Roman" w:hAnsi="Times New Roman" w:cs="Times New Roman"/>
+          <w:sz w:val="24"/>
+          <w:szCs w:val="24"/>
+        </w:rPr>
+      </w:pPr>
+      <w:r>
+        <w:rPr>
+          <w:rFonts w:ascii="Arial" w:eastAsia="Times New Roman" w:hAnsi="Arial" w:cs="Arial"/>
+          <w:color w:val="000000"/>
+          <w:sz w:val="32"/>
+          <w:szCs w:val="32"/>
+        </w:rPr>
+        <w:t>e.</w:t>
+      </w:r>
+      <w:r>
+        <w:rPr>
+          <w:rFonts w:ascii="Arial" w:eastAsia="Times New Roman" w:hAnsi="Arial" w:cs="Arial" w:hint="cs"/>
+          <w:color w:val="000000"/>
+          <w:sz w:val="32"/>
+          <w:szCs w:val="32"/>
+          <w:rtl/>
+        </w:rPr>
+        <w:t xml:space="preserve"> </w:t>
+      </w:r>
+      <w:r>
+        <w:rPr>
+          <w:rFonts w:ascii="Arial" w:eastAsia="Times New Roman" w:hAnsi="Arial" w:cs="Arial"/>
+          <w:color w:val="000000"/>
+          <w:sz w:val="32"/>
+          <w:szCs w:val="32"/>
+        </w:rPr>
+        <w:t>Edit passenger data.</w:t>
+      </w:r>
+    </w:p>
+    <w:p>
+      <w:pPr>
+        <w:spacing w:before="240" w:after="240" w:line="240" w:lineRule="auto"/>
+        <w:ind w:left="720" w:firstLine="720"/>
+        <w:rPr>
+          <w:rFonts w:ascii="Times New Roman" w:eastAsia="Times New Roman" w:hAnsi="Times New Roman" w:cs="Times New Roman"/>
+          <w:sz w:val="24"/>
+          <w:szCs w:val="24"/>
+        </w:rPr>
+      </w:pPr>
+      <w:r>
+        <w:rPr>
+          <w:rFonts w:ascii="Arial" w:eastAsia="Times New Roman" w:hAnsi="Arial" w:cs="Arial"/>
+          <w:color w:val="000000"/>
+          <w:sz w:val="32"/>
+          <w:szCs w:val="32"/>
+        </w:rPr>
+        <w:t>F.</w:t>
+      </w:r>
+      <w:r>
+        <w:rPr>
+          <w:rFonts w:ascii="Arial" w:eastAsia="Times New Roman" w:hAnsi="Arial" w:cs="Arial" w:hint="cs"/>
+          <w:color w:val="000000"/>
+          <w:sz w:val="32"/>
+          <w:szCs w:val="32"/>
+          <w:rtl/>
+        </w:rPr>
+        <w:t xml:space="preserve"> </w:t>
+      </w:r>
+      <w:r>
+        <w:rPr>
+          <w:rFonts w:ascii="Arial" w:eastAsia="Times New Roman" w:hAnsi="Arial" w:cs="Arial"/>
+          <w:color w:val="000000"/>
+          <w:sz w:val="32"/>
+          <w:szCs w:val="32"/>
+        </w:rPr>
+        <w:t>Edit trip data</w:t>
+      </w:r>
+    </w:p>
+    <w:p>
+      <w:pPr>
+        <w:spacing w:before="240" w:after="240" w:line="240" w:lineRule="auto"/>
+        <w:rPr>
+          <w:rFonts w:ascii="Times New Roman" w:eastAsia="Times New Roman" w:hAnsi="Times New Roman" w:cs="Times New Roman"/>
+          <w:sz w:val="40"/>
+          <w:szCs w:val="40"/>
+        </w:rPr>
+      </w:pPr>
       <w:r>
         <w:rPr>
           <w:rFonts w:ascii="Arial" w:eastAsia="Times New Roman" w:hAnsi="Arial" w:cs="Arial"/>
@@ -974,865 +2189,6 @@
           <w:sz w:val="40"/>
           <w:szCs w:val="40"/>
         </w:rPr>
-        <w:t>:</w:t>
-      </w:r>
-    </w:p>
-    <w:p>
-      <w:pPr>
-        <w:spacing w:before="240" w:after="240" w:line="240" w:lineRule="auto"/>
-        <w:ind w:left="1080"/>
-        <w:rPr>
-          <w:rFonts w:ascii="Times New Roman" w:eastAsia="Times New Roman" w:hAnsi="Times New Roman" w:cs="Times New Roman"/>
-          <w:sz w:val="24"/>
-          <w:szCs w:val="24"/>
-        </w:rPr>
-      </w:pPr>
-      <w:r>
-        <w:rPr>
-          <w:rFonts w:ascii="Arial" w:eastAsia="Times New Roman" w:hAnsi="Arial" w:cs="Arial"/>
-          <w:color w:val="000000"/>
-          <w:sz w:val="32"/>
-          <w:szCs w:val="32"/>
-        </w:rPr>
-        <w:t>1.</w:t>
-      </w:r>
-      <w:r>
-        <w:rPr>
-          <w:rFonts w:ascii="Arial" w:eastAsia="Times New Roman" w:hAnsi="Arial" w:cs="Arial"/>
-          <w:color w:val="000000"/>
-          <w:sz w:val="32"/>
-          <w:szCs w:val="32"/>
-        </w:rPr>
-        <w:tab/>
-        <w:t>Manager</w:t>
-      </w:r>
-    </w:p>
-    <w:p>
-      <w:pPr>
-        <w:spacing w:before="240" w:after="240" w:line="240" w:lineRule="auto"/>
-        <w:ind w:left="1080"/>
-        <w:rPr>
-          <w:rFonts w:ascii="Times New Roman" w:eastAsia="Times New Roman" w:hAnsi="Times New Roman" w:cs="Times New Roman"/>
-          <w:sz w:val="24"/>
-          <w:szCs w:val="24"/>
-        </w:rPr>
-      </w:pPr>
-      <w:r>
-        <w:rPr>
-          <w:rFonts w:ascii="Arial" w:eastAsia="Times New Roman" w:hAnsi="Arial" w:cs="Arial"/>
-          <w:color w:val="000000"/>
-          <w:sz w:val="32"/>
-          <w:szCs w:val="32"/>
-        </w:rPr>
-        <w:t>2.</w:t>
-      </w:r>
-      <w:r>
-        <w:rPr>
-          <w:rFonts w:ascii="Arial" w:eastAsia="Times New Roman" w:hAnsi="Arial" w:cs="Arial"/>
-          <w:color w:val="000000"/>
-          <w:sz w:val="32"/>
-          <w:szCs w:val="32"/>
-        </w:rPr>
-        <w:tab/>
-        <w:t>Station Manager</w:t>
-      </w:r>
-    </w:p>
-    <w:p>
-      <w:pPr>
-        <w:spacing w:before="240" w:after="240" w:line="240" w:lineRule="auto"/>
-        <w:ind w:left="1080"/>
-        <w:rPr>
-          <w:rFonts w:ascii="Times New Roman" w:eastAsia="Times New Roman" w:hAnsi="Times New Roman" w:cs="Times New Roman"/>
-          <w:sz w:val="24"/>
-          <w:szCs w:val="24"/>
-        </w:rPr>
-      </w:pPr>
-      <w:r>
-        <w:rPr>
-          <w:rFonts w:ascii="Arial" w:eastAsia="Times New Roman" w:hAnsi="Arial" w:cs="Arial"/>
-          <w:color w:val="000000"/>
-          <w:sz w:val="32"/>
-          <w:szCs w:val="32"/>
-        </w:rPr>
-        <w:t>3.</w:t>
-      </w:r>
-      <w:r>
-        <w:rPr>
-          <w:rFonts w:ascii="Arial" w:eastAsia="Times New Roman" w:hAnsi="Arial" w:cs="Arial"/>
-          <w:color w:val="000000"/>
-          <w:sz w:val="32"/>
-          <w:szCs w:val="32"/>
-        </w:rPr>
-        <w:tab/>
-        <w:t>Booking Clerk</w:t>
-      </w:r>
-    </w:p>
-    <w:p>
-      <w:pPr>
-        <w:spacing w:before="240" w:after="240" w:line="240" w:lineRule="auto"/>
-        <w:ind w:left="460"/>
-        <w:rPr>
-          <w:rFonts w:ascii="Times New Roman" w:eastAsia="Times New Roman" w:hAnsi="Times New Roman" w:cs="Times New Roman"/>
-          <w:sz w:val="24"/>
-          <w:szCs w:val="24"/>
-        </w:rPr>
-      </w:pPr>
-      <w:r>
-        <w:rPr>
-          <w:rFonts w:ascii="Arial" w:eastAsia="Times New Roman" w:hAnsi="Arial" w:cs="Arial"/>
-          <w:color w:val="000000"/>
-          <w:sz w:val="32"/>
-          <w:szCs w:val="32"/>
-        </w:rPr>
-        <w:lastRenderedPageBreak/>
-        <w:t>1. Manager Functionalities:</w:t>
-      </w:r>
-    </w:p>
-    <w:p>
-      <w:pPr>
-        <w:spacing w:before="240" w:after="240" w:line="240" w:lineRule="auto"/>
-        <w:ind w:left="1440"/>
-        <w:rPr>
-          <w:rFonts w:ascii="Times New Roman" w:eastAsia="Times New Roman" w:hAnsi="Times New Roman" w:cs="Times New Roman"/>
-          <w:sz w:val="24"/>
-          <w:szCs w:val="24"/>
-        </w:rPr>
-      </w:pPr>
-      <w:proofErr w:type="spellStart"/>
-      <w:proofErr w:type="gramStart"/>
-      <w:r>
-        <w:rPr>
-          <w:rFonts w:ascii="Arial" w:eastAsia="Times New Roman" w:hAnsi="Arial" w:cs="Arial"/>
-          <w:color w:val="000000"/>
-          <w:sz w:val="32"/>
-          <w:szCs w:val="32"/>
-        </w:rPr>
-        <w:t>a.Hire</w:t>
-      </w:r>
-      <w:proofErr w:type="spellEnd"/>
-      <w:proofErr w:type="gramEnd"/>
-      <w:r>
-        <w:rPr>
-          <w:rFonts w:ascii="Arial" w:eastAsia="Times New Roman" w:hAnsi="Arial" w:cs="Arial"/>
-          <w:color w:val="000000"/>
-          <w:sz w:val="32"/>
-          <w:szCs w:val="32"/>
-        </w:rPr>
-        <w:t>/Fire Station Manager.</w:t>
-      </w:r>
-    </w:p>
-    <w:p>
-      <w:pPr>
-        <w:spacing w:before="240" w:after="240" w:line="240" w:lineRule="auto"/>
-        <w:ind w:left="1440"/>
-        <w:rPr>
-          <w:rFonts w:ascii="Times New Roman" w:eastAsia="Times New Roman" w:hAnsi="Times New Roman" w:cs="Times New Roman"/>
-          <w:sz w:val="24"/>
-          <w:szCs w:val="24"/>
-        </w:rPr>
-      </w:pPr>
-      <w:proofErr w:type="spellStart"/>
-      <w:proofErr w:type="gramStart"/>
-      <w:r>
-        <w:rPr>
-          <w:rFonts w:ascii="Arial" w:eastAsia="Times New Roman" w:hAnsi="Arial" w:cs="Arial"/>
-          <w:color w:val="000000"/>
-          <w:sz w:val="32"/>
-          <w:szCs w:val="32"/>
-        </w:rPr>
-        <w:t>b.Buy</w:t>
-      </w:r>
-      <w:proofErr w:type="spellEnd"/>
-      <w:proofErr w:type="gramEnd"/>
-      <w:r>
-        <w:rPr>
-          <w:rFonts w:ascii="Arial" w:eastAsia="Times New Roman" w:hAnsi="Arial" w:cs="Arial"/>
-          <w:color w:val="000000"/>
-          <w:sz w:val="32"/>
-          <w:szCs w:val="32"/>
-        </w:rPr>
-        <w:t xml:space="preserve"> / Sell trains.</w:t>
-      </w:r>
-    </w:p>
-    <w:p>
-      <w:pPr>
-        <w:spacing w:before="240" w:after="240" w:line="240" w:lineRule="auto"/>
-        <w:ind w:left="1440"/>
-        <w:rPr>
-          <w:rFonts w:ascii="Times New Roman" w:eastAsia="Times New Roman" w:hAnsi="Times New Roman" w:cs="Times New Roman"/>
-          <w:sz w:val="24"/>
-          <w:szCs w:val="24"/>
-        </w:rPr>
-      </w:pPr>
-      <w:proofErr w:type="spellStart"/>
-      <w:r>
-        <w:rPr>
-          <w:rFonts w:ascii="Arial" w:eastAsia="Times New Roman" w:hAnsi="Arial" w:cs="Arial"/>
-          <w:color w:val="000000"/>
-          <w:sz w:val="32"/>
-          <w:szCs w:val="32"/>
-        </w:rPr>
-        <w:t>c.Review</w:t>
-      </w:r>
-      <w:proofErr w:type="spellEnd"/>
-      <w:r>
-        <w:rPr>
-          <w:rFonts w:ascii="Arial" w:eastAsia="Times New Roman" w:hAnsi="Arial" w:cs="Arial"/>
-          <w:color w:val="000000"/>
-          <w:sz w:val="32"/>
-          <w:szCs w:val="32"/>
-        </w:rPr>
-        <w:t xml:space="preserve"> Changes.</w:t>
-      </w:r>
-    </w:p>
-    <w:p>
-      <w:pPr>
-        <w:spacing w:before="240" w:after="240" w:line="240" w:lineRule="auto"/>
-        <w:ind w:left="1440"/>
-        <w:rPr>
-          <w:rFonts w:ascii="Times New Roman" w:eastAsia="Times New Roman" w:hAnsi="Times New Roman" w:cs="Times New Roman"/>
-          <w:sz w:val="24"/>
-          <w:szCs w:val="24"/>
-        </w:rPr>
-      </w:pPr>
-      <w:proofErr w:type="spellStart"/>
-      <w:r>
-        <w:rPr>
-          <w:rFonts w:ascii="Arial" w:eastAsia="Times New Roman" w:hAnsi="Arial" w:cs="Arial"/>
-          <w:color w:val="000000"/>
-          <w:sz w:val="32"/>
-          <w:szCs w:val="32"/>
-        </w:rPr>
-        <w:t>d.Open</w:t>
-      </w:r>
-      <w:proofErr w:type="spellEnd"/>
-      <w:r>
-        <w:rPr>
-          <w:rFonts w:ascii="Arial" w:eastAsia="Times New Roman" w:hAnsi="Arial" w:cs="Arial"/>
-          <w:color w:val="000000"/>
-          <w:sz w:val="32"/>
-          <w:szCs w:val="32"/>
-        </w:rPr>
-        <w:t xml:space="preserve"> a new station.</w:t>
-      </w:r>
-    </w:p>
-    <w:p>
-      <w:pPr>
-        <w:spacing w:before="240" w:after="240" w:line="240" w:lineRule="auto"/>
-        <w:ind w:left="1440"/>
-        <w:rPr>
-          <w:rFonts w:ascii="Times New Roman" w:eastAsia="Times New Roman" w:hAnsi="Times New Roman" w:cs="Times New Roman"/>
-          <w:sz w:val="24"/>
-          <w:szCs w:val="24"/>
-        </w:rPr>
-      </w:pPr>
-      <w:proofErr w:type="spellStart"/>
-      <w:proofErr w:type="gramStart"/>
-      <w:r>
-        <w:rPr>
-          <w:rFonts w:ascii="Arial" w:eastAsia="Times New Roman" w:hAnsi="Arial" w:cs="Arial"/>
-          <w:color w:val="000000"/>
-          <w:sz w:val="32"/>
-          <w:szCs w:val="32"/>
-        </w:rPr>
-        <w:t>e.Change</w:t>
-      </w:r>
-      <w:proofErr w:type="spellEnd"/>
-      <w:proofErr w:type="gramEnd"/>
-      <w:r>
-        <w:rPr>
-          <w:rFonts w:ascii="Arial" w:eastAsia="Times New Roman" w:hAnsi="Arial" w:cs="Arial"/>
-          <w:color w:val="000000"/>
-          <w:sz w:val="32"/>
-          <w:szCs w:val="32"/>
-        </w:rPr>
-        <w:t xml:space="preserve"> salaries of station managers.</w:t>
-      </w:r>
-    </w:p>
-    <w:p>
-      <w:pPr>
-        <w:spacing w:before="240" w:after="240" w:line="240" w:lineRule="auto"/>
-        <w:ind w:left="1440"/>
-        <w:rPr>
-          <w:rFonts w:ascii="Times New Roman" w:eastAsia="Times New Roman" w:hAnsi="Times New Roman" w:cs="Times New Roman"/>
-          <w:sz w:val="24"/>
-          <w:szCs w:val="24"/>
-        </w:rPr>
-      </w:pPr>
-      <w:r>
-        <w:rPr>
-          <w:rFonts w:ascii="Arial" w:eastAsia="Times New Roman" w:hAnsi="Arial" w:cs="Arial"/>
-          <w:color w:val="000000"/>
-          <w:sz w:val="32"/>
-          <w:szCs w:val="32"/>
-        </w:rPr>
-        <w:t>f. Manage routes.</w:t>
-      </w:r>
-    </w:p>
-    <w:p>
-      <w:pPr>
-        <w:spacing w:before="240" w:after="240" w:line="240" w:lineRule="auto"/>
-        <w:ind w:left="1440"/>
-        <w:rPr>
-          <w:rFonts w:ascii="Times New Roman" w:eastAsia="Times New Roman" w:hAnsi="Times New Roman" w:cs="Times New Roman"/>
-          <w:sz w:val="24"/>
-          <w:szCs w:val="24"/>
-        </w:rPr>
-      </w:pPr>
-      <w:proofErr w:type="spellStart"/>
-      <w:proofErr w:type="gramStart"/>
-      <w:r>
-        <w:rPr>
-          <w:rFonts w:ascii="Arial" w:eastAsia="Times New Roman" w:hAnsi="Arial" w:cs="Arial"/>
-          <w:color w:val="000000"/>
-          <w:sz w:val="32"/>
-          <w:szCs w:val="32"/>
-        </w:rPr>
-        <w:t>g.Stop</w:t>
-      </w:r>
-      <w:proofErr w:type="spellEnd"/>
-      <w:proofErr w:type="gramEnd"/>
-      <w:r>
-        <w:rPr>
-          <w:rFonts w:ascii="Arial" w:eastAsia="Times New Roman" w:hAnsi="Arial" w:cs="Arial"/>
-          <w:color w:val="000000"/>
-          <w:sz w:val="32"/>
-          <w:szCs w:val="32"/>
-        </w:rPr>
-        <w:t xml:space="preserve"> a station.</w:t>
-      </w:r>
-    </w:p>
-    <w:p>
-      <w:pPr>
-        <w:spacing w:before="240" w:after="240" w:line="240" w:lineRule="auto"/>
-        <w:ind w:left="1440"/>
-        <w:rPr>
-          <w:rFonts w:ascii="Times New Roman" w:eastAsia="Times New Roman" w:hAnsi="Times New Roman" w:cs="Times New Roman"/>
-          <w:sz w:val="24"/>
-          <w:szCs w:val="24"/>
-        </w:rPr>
-      </w:pPr>
-      <w:proofErr w:type="spellStart"/>
-      <w:proofErr w:type="gramStart"/>
-      <w:r>
-        <w:rPr>
-          <w:rFonts w:ascii="Arial" w:eastAsia="Times New Roman" w:hAnsi="Arial" w:cs="Arial"/>
-          <w:color w:val="000000"/>
-          <w:sz w:val="32"/>
-          <w:szCs w:val="32"/>
-        </w:rPr>
-        <w:t>h.Add</w:t>
-      </w:r>
-      <w:proofErr w:type="spellEnd"/>
-      <w:proofErr w:type="gramEnd"/>
-      <w:r>
-        <w:rPr>
-          <w:rFonts w:ascii="Arial" w:eastAsia="Times New Roman" w:hAnsi="Arial" w:cs="Arial"/>
-          <w:color w:val="000000"/>
-          <w:sz w:val="32"/>
-          <w:szCs w:val="32"/>
-        </w:rPr>
-        <w:t xml:space="preserve"> Constraints to station Manager.</w:t>
-      </w:r>
-    </w:p>
-    <w:p>
-      <w:pPr>
-        <w:spacing w:before="240" w:after="240" w:line="240" w:lineRule="auto"/>
-        <w:ind w:left="1440"/>
-        <w:rPr>
-          <w:rFonts w:ascii="Times New Roman" w:eastAsia="Times New Roman" w:hAnsi="Times New Roman" w:cs="Times New Roman"/>
-          <w:sz w:val="24"/>
-          <w:szCs w:val="24"/>
-        </w:rPr>
-      </w:pPr>
-      <w:proofErr w:type="spellStart"/>
-      <w:r>
-        <w:rPr>
-          <w:rFonts w:ascii="Arial" w:eastAsia="Times New Roman" w:hAnsi="Arial" w:cs="Arial"/>
-          <w:color w:val="000000"/>
-          <w:sz w:val="32"/>
-          <w:szCs w:val="32"/>
-        </w:rPr>
-        <w:t>i.Review</w:t>
-      </w:r>
-      <w:proofErr w:type="spellEnd"/>
-      <w:r>
-        <w:rPr>
-          <w:rFonts w:ascii="Arial" w:eastAsia="Times New Roman" w:hAnsi="Arial" w:cs="Arial"/>
-          <w:color w:val="000000"/>
-          <w:sz w:val="32"/>
-          <w:szCs w:val="32"/>
-        </w:rPr>
-        <w:t xml:space="preserve"> Train Graph.</w:t>
-      </w:r>
-    </w:p>
-    <w:p>
-      <w:pPr>
-        <w:spacing w:before="240" w:after="240" w:line="240" w:lineRule="auto"/>
-        <w:ind w:left="820"/>
-        <w:rPr>
-          <w:rFonts w:ascii="Times New Roman" w:eastAsia="Times New Roman" w:hAnsi="Times New Roman" w:cs="Times New Roman"/>
-          <w:sz w:val="24"/>
-          <w:szCs w:val="24"/>
-        </w:rPr>
-      </w:pPr>
-      <w:r>
-        <w:rPr>
-          <w:rFonts w:ascii="Arial" w:eastAsia="Times New Roman" w:hAnsi="Arial" w:cs="Arial"/>
-          <w:color w:val="000000"/>
-          <w:sz w:val="32"/>
-          <w:szCs w:val="32"/>
-        </w:rPr>
-        <w:t>2.Station Manager:</w:t>
-      </w:r>
-    </w:p>
-    <w:p>
-      <w:pPr>
-        <w:spacing w:before="240" w:after="240" w:line="240" w:lineRule="auto"/>
-        <w:ind w:left="1440"/>
-        <w:rPr>
-          <w:rFonts w:ascii="Times New Roman" w:eastAsia="Times New Roman" w:hAnsi="Times New Roman" w:cs="Times New Roman"/>
-          <w:sz w:val="24"/>
-          <w:szCs w:val="24"/>
-        </w:rPr>
-      </w:pPr>
-      <w:proofErr w:type="spellStart"/>
-      <w:proofErr w:type="gramStart"/>
-      <w:r>
-        <w:rPr>
-          <w:rFonts w:ascii="Arial" w:eastAsia="Times New Roman" w:hAnsi="Arial" w:cs="Arial"/>
-          <w:color w:val="000000"/>
-          <w:sz w:val="32"/>
-          <w:szCs w:val="32"/>
-        </w:rPr>
-        <w:t>a.Hire</w:t>
-      </w:r>
-      <w:proofErr w:type="spellEnd"/>
-      <w:proofErr w:type="gramEnd"/>
-      <w:r>
-        <w:rPr>
-          <w:rFonts w:ascii="Arial" w:eastAsia="Times New Roman" w:hAnsi="Arial" w:cs="Arial"/>
-          <w:color w:val="000000"/>
-          <w:sz w:val="32"/>
-          <w:szCs w:val="32"/>
-        </w:rPr>
-        <w:t xml:space="preserve"> / Fire employee.</w:t>
-      </w:r>
-    </w:p>
-    <w:p>
-      <w:pPr>
-        <w:spacing w:before="240" w:after="240" w:line="240" w:lineRule="auto"/>
-        <w:ind w:left="1440"/>
-        <w:rPr>
-          <w:rFonts w:ascii="Times New Roman" w:eastAsia="Times New Roman" w:hAnsi="Times New Roman" w:cs="Times New Roman"/>
-          <w:sz w:val="24"/>
-          <w:szCs w:val="24"/>
-        </w:rPr>
-      </w:pPr>
-      <w:proofErr w:type="spellStart"/>
-      <w:proofErr w:type="gramStart"/>
-      <w:r>
-        <w:rPr>
-          <w:rFonts w:ascii="Arial" w:eastAsia="Times New Roman" w:hAnsi="Arial" w:cs="Arial"/>
-          <w:color w:val="000000"/>
-          <w:sz w:val="32"/>
-          <w:szCs w:val="32"/>
-        </w:rPr>
-        <w:t>b.Upgrade</w:t>
-      </w:r>
-      <w:proofErr w:type="spellEnd"/>
-      <w:proofErr w:type="gramEnd"/>
-      <w:r>
-        <w:rPr>
-          <w:rFonts w:ascii="Arial" w:eastAsia="Times New Roman" w:hAnsi="Arial" w:cs="Arial"/>
-          <w:color w:val="000000"/>
-          <w:sz w:val="32"/>
-          <w:szCs w:val="32"/>
-        </w:rPr>
-        <w:t xml:space="preserve"> Station.</w:t>
-      </w:r>
-    </w:p>
-    <w:p>
-      <w:pPr>
-        <w:spacing w:before="240" w:after="240" w:line="240" w:lineRule="auto"/>
-        <w:ind w:left="1440"/>
-        <w:rPr>
-          <w:rFonts w:ascii="Times New Roman" w:eastAsia="Times New Roman" w:hAnsi="Times New Roman" w:cs="Times New Roman"/>
-          <w:sz w:val="24"/>
-          <w:szCs w:val="24"/>
-        </w:rPr>
-      </w:pPr>
-      <w:proofErr w:type="spellStart"/>
-      <w:r>
-        <w:rPr>
-          <w:rFonts w:ascii="Arial" w:eastAsia="Times New Roman" w:hAnsi="Arial" w:cs="Arial"/>
-          <w:color w:val="000000"/>
-          <w:sz w:val="32"/>
-          <w:szCs w:val="32"/>
-        </w:rPr>
-        <w:t>c.Stop</w:t>
-      </w:r>
-      <w:proofErr w:type="spellEnd"/>
-      <w:r>
-        <w:rPr>
-          <w:rFonts w:ascii="Arial" w:eastAsia="Times New Roman" w:hAnsi="Arial" w:cs="Arial"/>
-          <w:color w:val="000000"/>
-          <w:sz w:val="32"/>
-          <w:szCs w:val="32"/>
-        </w:rPr>
-        <w:t xml:space="preserve"> a station.</w:t>
-      </w:r>
-    </w:p>
-    <w:p>
-      <w:pPr>
-        <w:spacing w:before="240" w:after="240" w:line="240" w:lineRule="auto"/>
-        <w:ind w:left="1440"/>
-        <w:rPr>
-          <w:rFonts w:ascii="Times New Roman" w:eastAsia="Times New Roman" w:hAnsi="Times New Roman" w:cs="Times New Roman"/>
-          <w:sz w:val="24"/>
-          <w:szCs w:val="24"/>
-        </w:rPr>
-      </w:pPr>
-      <w:proofErr w:type="spellStart"/>
-      <w:r>
-        <w:rPr>
-          <w:rFonts w:ascii="Arial" w:eastAsia="Times New Roman" w:hAnsi="Arial" w:cs="Arial"/>
-          <w:color w:val="000000"/>
-          <w:sz w:val="32"/>
-          <w:szCs w:val="32"/>
-        </w:rPr>
-        <w:t>d.Route</w:t>
-      </w:r>
-      <w:proofErr w:type="spellEnd"/>
-      <w:r>
-        <w:rPr>
-          <w:rFonts w:ascii="Arial" w:eastAsia="Times New Roman" w:hAnsi="Arial" w:cs="Arial"/>
-          <w:color w:val="000000"/>
-          <w:sz w:val="32"/>
-          <w:szCs w:val="32"/>
-        </w:rPr>
-        <w:t xml:space="preserve"> train cars (repair or couch).</w:t>
-      </w:r>
-    </w:p>
-    <w:p>
-      <w:pPr>
-        <w:spacing w:before="240" w:after="240" w:line="240" w:lineRule="auto"/>
-        <w:ind w:left="1440"/>
-        <w:rPr>
-          <w:rFonts w:ascii="Times New Roman" w:eastAsia="Times New Roman" w:hAnsi="Times New Roman" w:cs="Times New Roman"/>
-          <w:sz w:val="24"/>
-          <w:szCs w:val="24"/>
-        </w:rPr>
-      </w:pPr>
-      <w:proofErr w:type="spellStart"/>
-      <w:proofErr w:type="gramStart"/>
-      <w:r>
-        <w:rPr>
-          <w:rFonts w:ascii="Arial" w:eastAsia="Times New Roman" w:hAnsi="Arial" w:cs="Arial"/>
-          <w:color w:val="000000"/>
-          <w:sz w:val="32"/>
-          <w:szCs w:val="32"/>
-        </w:rPr>
-        <w:t>e.Determine</w:t>
-      </w:r>
-      <w:proofErr w:type="spellEnd"/>
-      <w:proofErr w:type="gramEnd"/>
-      <w:r>
-        <w:rPr>
-          <w:rFonts w:ascii="Arial" w:eastAsia="Times New Roman" w:hAnsi="Arial" w:cs="Arial"/>
-          <w:color w:val="000000"/>
-          <w:sz w:val="32"/>
-          <w:szCs w:val="32"/>
-        </w:rPr>
-        <w:t xml:space="preserve"> the price of the ticket.</w:t>
-      </w:r>
-    </w:p>
-    <w:p>
-      <w:pPr>
-        <w:spacing w:before="240" w:after="240" w:line="240" w:lineRule="auto"/>
-        <w:ind w:left="1440"/>
-        <w:rPr>
-          <w:rFonts w:ascii="Times New Roman" w:eastAsia="Times New Roman" w:hAnsi="Times New Roman" w:cs="Times New Roman"/>
-          <w:sz w:val="24"/>
-          <w:szCs w:val="24"/>
-        </w:rPr>
-      </w:pPr>
-      <w:r>
-        <w:rPr>
-          <w:rFonts w:ascii="Arial" w:eastAsia="Times New Roman" w:hAnsi="Arial" w:cs="Arial"/>
-          <w:color w:val="000000"/>
-          <w:sz w:val="32"/>
-          <w:szCs w:val="32"/>
-        </w:rPr>
-        <w:t>f. Manage Trips.</w:t>
-      </w:r>
-    </w:p>
-    <w:p>
-      <w:pPr>
-        <w:spacing w:before="240" w:after="240" w:line="240" w:lineRule="auto"/>
-        <w:ind w:left="1440"/>
-        <w:rPr>
-          <w:rFonts w:ascii="Times New Roman" w:eastAsia="Times New Roman" w:hAnsi="Times New Roman" w:cs="Times New Roman"/>
-          <w:sz w:val="24"/>
-          <w:szCs w:val="24"/>
-        </w:rPr>
-      </w:pPr>
-      <w:proofErr w:type="spellStart"/>
-      <w:proofErr w:type="gramStart"/>
-      <w:r>
-        <w:rPr>
-          <w:rFonts w:ascii="Arial" w:eastAsia="Times New Roman" w:hAnsi="Arial" w:cs="Arial"/>
-          <w:color w:val="000000"/>
-          <w:sz w:val="32"/>
-          <w:szCs w:val="32"/>
-        </w:rPr>
-        <w:t>g.Change</w:t>
-      </w:r>
-      <w:proofErr w:type="spellEnd"/>
-      <w:proofErr w:type="gramEnd"/>
-      <w:r>
-        <w:rPr>
-          <w:rFonts w:ascii="Arial" w:eastAsia="Times New Roman" w:hAnsi="Arial" w:cs="Arial"/>
-          <w:color w:val="000000"/>
-          <w:sz w:val="32"/>
-          <w:szCs w:val="32"/>
-        </w:rPr>
-        <w:t xml:space="preserve"> salaries of employees.</w:t>
-      </w:r>
-    </w:p>
-    <w:p>
-      <w:pPr>
-        <w:spacing w:before="240" w:after="240" w:line="240" w:lineRule="auto"/>
-        <w:ind w:left="820"/>
-        <w:rPr>
-          <w:rFonts w:ascii="Times New Roman" w:eastAsia="Times New Roman" w:hAnsi="Times New Roman" w:cs="Times New Roman"/>
-          <w:sz w:val="24"/>
-          <w:szCs w:val="24"/>
-        </w:rPr>
-      </w:pPr>
-      <w:r>
-        <w:rPr>
-          <w:rFonts w:ascii="Arial" w:eastAsia="Times New Roman" w:hAnsi="Arial" w:cs="Arial"/>
-          <w:color w:val="000000"/>
-          <w:sz w:val="32"/>
-          <w:szCs w:val="32"/>
-        </w:rPr>
-        <w:t>3.Booking Clerk:</w:t>
-      </w:r>
-    </w:p>
-    <w:p>
-      <w:pPr>
-        <w:spacing w:before="240" w:after="240" w:line="240" w:lineRule="auto"/>
-        <w:ind w:left="1440"/>
-        <w:rPr>
-          <w:rFonts w:ascii="Times New Roman" w:eastAsia="Times New Roman" w:hAnsi="Times New Roman" w:cs="Times New Roman"/>
-          <w:sz w:val="24"/>
-          <w:szCs w:val="24"/>
-        </w:rPr>
-      </w:pPr>
-      <w:proofErr w:type="spellStart"/>
-      <w:proofErr w:type="gramStart"/>
-      <w:r>
-        <w:rPr>
-          <w:rFonts w:ascii="Arial" w:eastAsia="Times New Roman" w:hAnsi="Arial" w:cs="Arial"/>
-          <w:color w:val="000000"/>
-          <w:sz w:val="32"/>
-          <w:szCs w:val="32"/>
-        </w:rPr>
-        <w:t>a.Checks</w:t>
-      </w:r>
-      <w:proofErr w:type="spellEnd"/>
-      <w:proofErr w:type="gramEnd"/>
-      <w:r>
-        <w:rPr>
-          <w:rFonts w:ascii="Arial" w:eastAsia="Times New Roman" w:hAnsi="Arial" w:cs="Arial"/>
-          <w:color w:val="000000"/>
-          <w:sz w:val="32"/>
-          <w:szCs w:val="32"/>
-        </w:rPr>
-        <w:t xml:space="preserve"> the availability of trains.</w:t>
-      </w:r>
-    </w:p>
-    <w:p>
-      <w:pPr>
-        <w:spacing w:before="240" w:after="240" w:line="240" w:lineRule="auto"/>
-        <w:ind w:left="1440"/>
-        <w:rPr>
-          <w:rFonts w:ascii="Times New Roman" w:eastAsia="Times New Roman" w:hAnsi="Times New Roman" w:cs="Times New Roman"/>
-          <w:sz w:val="24"/>
-          <w:szCs w:val="24"/>
-        </w:rPr>
-      </w:pPr>
-      <w:proofErr w:type="spellStart"/>
-      <w:proofErr w:type="gramStart"/>
-      <w:r>
-        <w:rPr>
-          <w:rFonts w:ascii="Arial" w:eastAsia="Times New Roman" w:hAnsi="Arial" w:cs="Arial"/>
-          <w:color w:val="000000"/>
-          <w:sz w:val="32"/>
-          <w:szCs w:val="32"/>
-        </w:rPr>
-        <w:t>b.Checks</w:t>
-      </w:r>
-      <w:proofErr w:type="spellEnd"/>
-      <w:proofErr w:type="gramEnd"/>
-      <w:r>
-        <w:rPr>
-          <w:rFonts w:ascii="Arial" w:eastAsia="Times New Roman" w:hAnsi="Arial" w:cs="Arial"/>
-          <w:color w:val="000000"/>
-          <w:sz w:val="32"/>
-          <w:szCs w:val="32"/>
-        </w:rPr>
-        <w:t xml:space="preserve"> the availability of seats.</w:t>
-      </w:r>
-    </w:p>
-    <w:p>
-      <w:pPr>
-        <w:spacing w:before="240" w:after="240" w:line="240" w:lineRule="auto"/>
-        <w:ind w:left="1440"/>
-        <w:rPr>
-          <w:rFonts w:ascii="Times New Roman" w:eastAsia="Times New Roman" w:hAnsi="Times New Roman" w:cs="Times New Roman"/>
-          <w:sz w:val="24"/>
-          <w:szCs w:val="24"/>
-        </w:rPr>
-      </w:pPr>
-      <w:proofErr w:type="spellStart"/>
-      <w:r>
-        <w:rPr>
-          <w:rFonts w:ascii="Arial" w:eastAsia="Times New Roman" w:hAnsi="Arial" w:cs="Arial"/>
-          <w:color w:val="000000"/>
-          <w:sz w:val="32"/>
-          <w:szCs w:val="32"/>
-        </w:rPr>
-        <w:lastRenderedPageBreak/>
-        <w:t>c.Book</w:t>
-      </w:r>
-      <w:proofErr w:type="spellEnd"/>
-      <w:r>
-        <w:rPr>
-          <w:rFonts w:ascii="Arial" w:eastAsia="Times New Roman" w:hAnsi="Arial" w:cs="Arial"/>
-          <w:color w:val="000000"/>
-          <w:sz w:val="32"/>
-          <w:szCs w:val="32"/>
-        </w:rPr>
-        <w:t xml:space="preserve"> a seat.</w:t>
-      </w:r>
-    </w:p>
-    <w:p>
-      <w:pPr>
-        <w:spacing w:before="240" w:after="240" w:line="240" w:lineRule="auto"/>
-        <w:ind w:left="1440"/>
-        <w:rPr>
-          <w:rFonts w:ascii="Times New Roman" w:eastAsia="Times New Roman" w:hAnsi="Times New Roman" w:cs="Times New Roman"/>
-          <w:sz w:val="24"/>
-          <w:szCs w:val="24"/>
-        </w:rPr>
-      </w:pPr>
-      <w:proofErr w:type="spellStart"/>
-      <w:r>
-        <w:rPr>
-          <w:rFonts w:ascii="Arial" w:eastAsia="Times New Roman" w:hAnsi="Arial" w:cs="Arial"/>
-          <w:color w:val="000000"/>
-          <w:sz w:val="32"/>
-          <w:szCs w:val="32"/>
-        </w:rPr>
-        <w:t>d.Cancel</w:t>
-      </w:r>
-      <w:proofErr w:type="spellEnd"/>
-      <w:r>
-        <w:rPr>
-          <w:rFonts w:ascii="Arial" w:eastAsia="Times New Roman" w:hAnsi="Arial" w:cs="Arial"/>
-          <w:color w:val="000000"/>
-          <w:sz w:val="32"/>
-          <w:szCs w:val="32"/>
-        </w:rPr>
-        <w:t xml:space="preserve"> a trip.</w:t>
-      </w:r>
-    </w:p>
-    <w:p>
-      <w:pPr>
-        <w:spacing w:before="240" w:after="240" w:line="240" w:lineRule="auto"/>
-        <w:ind w:left="1440"/>
-        <w:rPr>
-          <w:rFonts w:ascii="Times New Roman" w:eastAsia="Times New Roman" w:hAnsi="Times New Roman" w:cs="Times New Roman"/>
-          <w:sz w:val="24"/>
-          <w:szCs w:val="24"/>
-        </w:rPr>
-      </w:pPr>
-      <w:proofErr w:type="spellStart"/>
-      <w:proofErr w:type="gramStart"/>
-      <w:r>
-        <w:rPr>
-          <w:rFonts w:ascii="Arial" w:eastAsia="Times New Roman" w:hAnsi="Arial" w:cs="Arial"/>
-          <w:color w:val="000000"/>
-          <w:sz w:val="32"/>
-          <w:szCs w:val="32"/>
-        </w:rPr>
-        <w:t>e.Edit</w:t>
-      </w:r>
-      <w:proofErr w:type="spellEnd"/>
-      <w:proofErr w:type="gramEnd"/>
-      <w:r>
-        <w:rPr>
-          <w:rFonts w:ascii="Arial" w:eastAsia="Times New Roman" w:hAnsi="Arial" w:cs="Arial"/>
-          <w:color w:val="000000"/>
-          <w:sz w:val="32"/>
-          <w:szCs w:val="32"/>
-        </w:rPr>
-        <w:t xml:space="preserve"> passenger data.</w:t>
-      </w:r>
-    </w:p>
-    <w:p>
-      <w:pPr>
-        <w:spacing w:before="240" w:after="240" w:line="240" w:lineRule="auto"/>
-        <w:ind w:left="720" w:firstLine="720"/>
-        <w:rPr>
-          <w:rFonts w:ascii="Times New Roman" w:eastAsia="Times New Roman" w:hAnsi="Times New Roman" w:cs="Times New Roman"/>
-          <w:sz w:val="24"/>
-          <w:szCs w:val="24"/>
-        </w:rPr>
-      </w:pPr>
-      <w:proofErr w:type="spellStart"/>
-      <w:proofErr w:type="gramStart"/>
-      <w:r>
-        <w:rPr>
-          <w:rFonts w:ascii="Arial" w:eastAsia="Times New Roman" w:hAnsi="Arial" w:cs="Arial"/>
-          <w:color w:val="000000"/>
-          <w:sz w:val="32"/>
-          <w:szCs w:val="32"/>
-        </w:rPr>
-        <w:t>F.Edit</w:t>
-      </w:r>
-      <w:proofErr w:type="spellEnd"/>
-      <w:proofErr w:type="gramEnd"/>
-      <w:r>
-        <w:rPr>
-          <w:rFonts w:ascii="Arial" w:eastAsia="Times New Roman" w:hAnsi="Arial" w:cs="Arial"/>
-          <w:color w:val="000000"/>
-          <w:sz w:val="32"/>
-          <w:szCs w:val="32"/>
-        </w:rPr>
-        <w:t xml:space="preserve"> trip data</w:t>
-      </w:r>
-    </w:p>
-    <w:p>
-      <w:pPr>
-        <w:spacing w:before="240" w:after="240" w:line="240" w:lineRule="auto"/>
-        <w:rPr>
-          <w:rFonts w:ascii="Times New Roman" w:eastAsia="Times New Roman" w:hAnsi="Times New Roman" w:cs="Times New Roman"/>
-          <w:sz w:val="40"/>
-          <w:szCs w:val="40"/>
-        </w:rPr>
-      </w:pPr>
-      <w:r>
-        <w:rPr>
-          <w:rFonts w:ascii="Arial" w:eastAsia="Times New Roman" w:hAnsi="Arial" w:cs="Arial"/>
-          <w:b/>
-          <w:bCs/>
-          <w:color w:val="000000"/>
-          <w:sz w:val="40"/>
-          <w:szCs w:val="40"/>
-        </w:rPr>
         <w:t>Description of Entities:</w:t>
       </w:r>
     </w:p>
@@ -2149,6 +2505,7 @@
           <w:sz w:val="32"/>
           <w:szCs w:val="32"/>
         </w:rPr>
+        <w:lastRenderedPageBreak/>
         <w:t>6- Manager</w:t>
       </w:r>
     </w:p>
@@ -2188,300 +2545,300 @@
           <w:sz w:val="32"/>
           <w:szCs w:val="32"/>
         </w:rPr>
+        <w:t>7- Passenger</w:t>
+      </w:r>
+    </w:p>
+    <w:p>
+      <w:pPr>
+        <w:spacing w:before="240" w:after="240" w:line="240" w:lineRule="auto"/>
+        <w:ind w:firstLine="720"/>
+        <w:rPr>
+          <w:rFonts w:ascii="Times New Roman" w:eastAsia="Times New Roman" w:hAnsi="Times New Roman" w:cs="Times New Roman"/>
+          <w:sz w:val="24"/>
+          <w:szCs w:val="24"/>
+        </w:rPr>
+      </w:pPr>
+      <w:r>
+        <w:rPr>
+          <w:rFonts w:ascii="Arial" w:eastAsia="Times New Roman" w:hAnsi="Arial" w:cs="Arial"/>
+          <w:color w:val="000000"/>
+          <w:sz w:val="32"/>
+          <w:szCs w:val="32"/>
+        </w:rPr>
+        <w:t>It describes the passengers of the train.</w:t>
+      </w:r>
+    </w:p>
+    <w:p>
+      <w:pPr>
+        <w:spacing w:before="240" w:after="240" w:line="240" w:lineRule="auto"/>
+        <w:rPr>
+          <w:rFonts w:ascii="Times New Roman" w:eastAsia="Times New Roman" w:hAnsi="Times New Roman" w:cs="Times New Roman"/>
+          <w:sz w:val="24"/>
+          <w:szCs w:val="24"/>
+        </w:rPr>
+      </w:pPr>
+      <w:r>
+        <w:rPr>
+          <w:rFonts w:ascii="Arial" w:eastAsia="Times New Roman" w:hAnsi="Arial" w:cs="Arial"/>
+          <w:color w:val="000000"/>
+          <w:sz w:val="32"/>
+          <w:szCs w:val="32"/>
+        </w:rPr>
+        <w:t>8- Trip</w:t>
+      </w:r>
+    </w:p>
+    <w:p>
+      <w:pPr>
+        <w:spacing w:before="240" w:after="240" w:line="240" w:lineRule="auto"/>
+        <w:ind w:firstLine="720"/>
+        <w:rPr>
+          <w:rFonts w:ascii="Times New Roman" w:eastAsia="Times New Roman" w:hAnsi="Times New Roman" w:cs="Times New Roman"/>
+          <w:sz w:val="24"/>
+          <w:szCs w:val="24"/>
+        </w:rPr>
+      </w:pPr>
+      <w:r>
+        <w:rPr>
+          <w:rFonts w:ascii="Arial" w:eastAsia="Times New Roman" w:hAnsi="Arial" w:cs="Arial"/>
+          <w:color w:val="000000"/>
+          <w:sz w:val="32"/>
+          <w:szCs w:val="32"/>
+        </w:rPr>
+        <w:t xml:space="preserve">It describes the offered train </w:t>
+      </w:r>
+      <w:proofErr w:type="gramStart"/>
+      <w:r>
+        <w:rPr>
+          <w:rFonts w:ascii="Arial" w:eastAsia="Times New Roman" w:hAnsi="Arial" w:cs="Arial"/>
+          <w:color w:val="000000"/>
+          <w:sz w:val="32"/>
+          <w:szCs w:val="32"/>
+        </w:rPr>
+        <w:t>trips,</w:t>
+      </w:r>
+      <w:proofErr w:type="gramEnd"/>
+      <w:r>
+        <w:rPr>
+          <w:rFonts w:ascii="Arial" w:eastAsia="Times New Roman" w:hAnsi="Arial" w:cs="Arial"/>
+          <w:color w:val="000000"/>
+          <w:sz w:val="32"/>
+          <w:szCs w:val="32"/>
+        </w:rPr>
+        <w:t xml:space="preserve"> it includes the start and destination stations as well as the train for the trip.</w:t>
+      </w:r>
+    </w:p>
+    <w:p>
+      <w:pPr>
+        <w:spacing w:before="240" w:after="240" w:line="240" w:lineRule="auto"/>
+        <w:rPr>
+          <w:rFonts w:ascii="Times New Roman" w:eastAsia="Times New Roman" w:hAnsi="Times New Roman" w:cs="Times New Roman"/>
+          <w:sz w:val="24"/>
+          <w:szCs w:val="24"/>
+        </w:rPr>
+      </w:pPr>
+      <w:r>
+        <w:rPr>
+          <w:rFonts w:ascii="Arial" w:eastAsia="Times New Roman" w:hAnsi="Arial" w:cs="Arial"/>
+          <w:color w:val="000000"/>
+          <w:sz w:val="32"/>
+          <w:szCs w:val="32"/>
+        </w:rPr>
+        <w:t>9- Station</w:t>
+      </w:r>
+    </w:p>
+    <w:p>
+      <w:pPr>
+        <w:spacing w:before="240" w:after="240" w:line="240" w:lineRule="auto"/>
+        <w:ind w:firstLine="720"/>
+        <w:rPr>
+          <w:rFonts w:ascii="Times New Roman" w:eastAsia="Times New Roman" w:hAnsi="Times New Roman" w:cs="Times New Roman"/>
+          <w:sz w:val="24"/>
+          <w:szCs w:val="24"/>
+        </w:rPr>
+      </w:pPr>
+      <w:r>
+        <w:rPr>
+          <w:rFonts w:ascii="Arial" w:eastAsia="Times New Roman" w:hAnsi="Arial" w:cs="Arial"/>
+          <w:color w:val="000000"/>
+          <w:sz w:val="32"/>
+          <w:szCs w:val="32"/>
+        </w:rPr>
+        <w:t>It describes the train stations and their relation with nearby yards and stations and routes that pass by them.</w:t>
+      </w:r>
+    </w:p>
+    <w:p>
+      <w:pPr>
+        <w:spacing w:before="240" w:after="240" w:line="240" w:lineRule="auto"/>
+        <w:rPr>
+          <w:rFonts w:ascii="Times New Roman" w:eastAsia="Times New Roman" w:hAnsi="Times New Roman" w:cs="Times New Roman"/>
+          <w:sz w:val="24"/>
+          <w:szCs w:val="24"/>
+        </w:rPr>
+      </w:pPr>
+      <w:r>
+        <w:rPr>
+          <w:rFonts w:ascii="Arial" w:eastAsia="Times New Roman" w:hAnsi="Arial" w:cs="Arial"/>
+          <w:color w:val="000000"/>
+          <w:sz w:val="32"/>
+          <w:szCs w:val="32"/>
+        </w:rPr>
+        <w:t>10- Ticket</w:t>
+      </w:r>
+    </w:p>
+    <w:p>
+      <w:pPr>
+        <w:spacing w:before="240" w:after="240" w:line="240" w:lineRule="auto"/>
+        <w:ind w:firstLine="720"/>
+        <w:rPr>
+          <w:rFonts w:ascii="Times New Roman" w:eastAsia="Times New Roman" w:hAnsi="Times New Roman" w:cs="Times New Roman"/>
+          <w:sz w:val="24"/>
+          <w:szCs w:val="24"/>
+        </w:rPr>
+      </w:pPr>
+      <w:r>
+        <w:rPr>
+          <w:rFonts w:ascii="Arial" w:eastAsia="Times New Roman" w:hAnsi="Arial" w:cs="Arial"/>
+          <w:color w:val="000000"/>
+          <w:sz w:val="32"/>
+          <w:szCs w:val="32"/>
+        </w:rPr>
+        <w:t>It describes the tickets for each trip and the seat number and degree.</w:t>
+      </w:r>
+    </w:p>
+    <w:p>
+      <w:pPr>
+        <w:spacing w:before="240" w:after="240" w:line="240" w:lineRule="auto"/>
+        <w:rPr>
+          <w:rFonts w:ascii="Times New Roman" w:eastAsia="Times New Roman" w:hAnsi="Times New Roman" w:cs="Times New Roman"/>
+          <w:sz w:val="24"/>
+          <w:szCs w:val="24"/>
+        </w:rPr>
+      </w:pPr>
+      <w:r>
+        <w:rPr>
+          <w:rFonts w:ascii="Arial" w:eastAsia="Times New Roman" w:hAnsi="Arial" w:cs="Arial"/>
+          <w:color w:val="000000"/>
+          <w:sz w:val="32"/>
+          <w:szCs w:val="32"/>
+        </w:rPr>
+        <w:t>11- Contact</w:t>
+      </w:r>
+    </w:p>
+    <w:p>
+      <w:pPr>
+        <w:spacing w:before="240" w:after="240" w:line="240" w:lineRule="auto"/>
+        <w:ind w:firstLine="720"/>
+        <w:rPr>
+          <w:rFonts w:ascii="Times New Roman" w:eastAsia="Times New Roman" w:hAnsi="Times New Roman" w:cs="Times New Roman"/>
+          <w:sz w:val="24"/>
+          <w:szCs w:val="24"/>
+        </w:rPr>
+      </w:pPr>
+      <w:r>
+        <w:rPr>
+          <w:rFonts w:ascii="Arial" w:eastAsia="Times New Roman" w:hAnsi="Arial" w:cs="Arial"/>
+          <w:color w:val="000000"/>
+          <w:sz w:val="32"/>
+          <w:szCs w:val="32"/>
+        </w:rPr>
+        <w:t>It describes all information of workers and passengers</w:t>
+      </w:r>
+    </w:p>
+    <w:p>
+      <w:pPr>
+        <w:spacing w:before="240" w:after="240" w:line="240" w:lineRule="auto"/>
+        <w:rPr>
+          <w:rFonts w:ascii="Times New Roman" w:eastAsia="Times New Roman" w:hAnsi="Times New Roman" w:cs="Times New Roman"/>
+          <w:sz w:val="24"/>
+          <w:szCs w:val="24"/>
+        </w:rPr>
+      </w:pPr>
+      <w:r>
+        <w:rPr>
+          <w:rFonts w:ascii="Arial" w:eastAsia="Times New Roman" w:hAnsi="Arial" w:cs="Arial"/>
+          <w:color w:val="000000"/>
+          <w:sz w:val="32"/>
+          <w:szCs w:val="32"/>
+        </w:rPr>
+        <w:t>12- Repair yard</w:t>
+      </w:r>
+    </w:p>
+    <w:p>
+      <w:pPr>
+        <w:spacing w:before="240" w:after="240" w:line="240" w:lineRule="auto"/>
+        <w:ind w:firstLine="720"/>
+        <w:rPr>
+          <w:rFonts w:ascii="Times New Roman" w:eastAsia="Times New Roman" w:hAnsi="Times New Roman" w:cs="Times New Roman"/>
+          <w:sz w:val="24"/>
+          <w:szCs w:val="24"/>
+        </w:rPr>
+      </w:pPr>
+      <w:r>
+        <w:rPr>
+          <w:rFonts w:ascii="Arial" w:eastAsia="Times New Roman" w:hAnsi="Arial" w:cs="Arial"/>
+          <w:color w:val="000000"/>
+          <w:sz w:val="32"/>
+          <w:szCs w:val="32"/>
+        </w:rPr>
+        <w:t>It describes the yards where damaged trains get repaired and become ready for work again as well as their controller station and number of trains currently being fixed.</w:t>
+      </w:r>
+    </w:p>
+    <w:p>
+      <w:pPr>
+        <w:spacing w:before="240" w:after="240" w:line="240" w:lineRule="auto"/>
+        <w:rPr>
+          <w:rFonts w:ascii="Times New Roman" w:eastAsia="Times New Roman" w:hAnsi="Times New Roman" w:cs="Times New Roman"/>
+          <w:sz w:val="24"/>
+          <w:szCs w:val="24"/>
+        </w:rPr>
+      </w:pPr>
+      <w:r>
+        <w:rPr>
+          <w:rFonts w:ascii="Arial" w:eastAsia="Times New Roman" w:hAnsi="Arial" w:cs="Arial"/>
+          <w:color w:val="000000"/>
+          <w:sz w:val="32"/>
+          <w:szCs w:val="32"/>
+        </w:rPr>
+        <w:t>13- Coach yard</w:t>
+      </w:r>
+    </w:p>
+    <w:p>
+      <w:pPr>
+        <w:spacing w:before="240" w:after="240" w:line="240" w:lineRule="auto"/>
+        <w:ind w:firstLine="720"/>
+        <w:rPr>
+          <w:rFonts w:ascii="Times New Roman" w:eastAsia="Times New Roman" w:hAnsi="Times New Roman" w:cs="Times New Roman"/>
+          <w:sz w:val="24"/>
+          <w:szCs w:val="24"/>
+        </w:rPr>
+      </w:pPr>
+      <w:r>
+        <w:rPr>
+          <w:rFonts w:ascii="Arial" w:eastAsia="Times New Roman" w:hAnsi="Arial" w:cs="Arial"/>
+          <w:color w:val="000000"/>
+          <w:sz w:val="32"/>
+          <w:szCs w:val="32"/>
+        </w:rPr>
+        <w:t>It describes yards where trains rest when they are not assigned a trip and their controller station and the maximum number of trains it can hold.</w:t>
+      </w:r>
+    </w:p>
+    <w:p>
+      <w:pPr>
+        <w:spacing w:before="240" w:after="240" w:line="240" w:lineRule="auto"/>
+        <w:rPr>
+          <w:rFonts w:ascii="Times New Roman" w:eastAsia="Times New Roman" w:hAnsi="Times New Roman" w:cs="Times New Roman"/>
+          <w:sz w:val="24"/>
+          <w:szCs w:val="24"/>
+        </w:rPr>
+      </w:pPr>
+      <w:r>
+        <w:rPr>
+          <w:rFonts w:ascii="Arial" w:eastAsia="Times New Roman" w:hAnsi="Arial" w:cs="Arial"/>
+          <w:color w:val="000000"/>
+          <w:sz w:val="32"/>
+          <w:szCs w:val="32"/>
+        </w:rPr>
         <w:lastRenderedPageBreak/>
-        <w:t>7- Passenger</w:t>
-      </w:r>
-    </w:p>
-    <w:p>
-      <w:pPr>
-        <w:spacing w:before="240" w:after="240" w:line="240" w:lineRule="auto"/>
-        <w:ind w:firstLine="720"/>
-        <w:rPr>
-          <w:rFonts w:ascii="Times New Roman" w:eastAsia="Times New Roman" w:hAnsi="Times New Roman" w:cs="Times New Roman"/>
-          <w:sz w:val="24"/>
-          <w:szCs w:val="24"/>
-        </w:rPr>
-      </w:pPr>
-      <w:r>
-        <w:rPr>
-          <w:rFonts w:ascii="Arial" w:eastAsia="Times New Roman" w:hAnsi="Arial" w:cs="Arial"/>
-          <w:color w:val="000000"/>
-          <w:sz w:val="32"/>
-          <w:szCs w:val="32"/>
-        </w:rPr>
-        <w:t>It describes the passengers of the train.</w:t>
-      </w:r>
-    </w:p>
-    <w:p>
-      <w:pPr>
-        <w:spacing w:before="240" w:after="240" w:line="240" w:lineRule="auto"/>
-        <w:rPr>
-          <w:rFonts w:ascii="Times New Roman" w:eastAsia="Times New Roman" w:hAnsi="Times New Roman" w:cs="Times New Roman"/>
-          <w:sz w:val="24"/>
-          <w:szCs w:val="24"/>
-        </w:rPr>
-      </w:pPr>
-      <w:r>
-        <w:rPr>
-          <w:rFonts w:ascii="Arial" w:eastAsia="Times New Roman" w:hAnsi="Arial" w:cs="Arial"/>
-          <w:color w:val="000000"/>
-          <w:sz w:val="32"/>
-          <w:szCs w:val="32"/>
-        </w:rPr>
-        <w:t>8- Trip</w:t>
-      </w:r>
-    </w:p>
-    <w:p>
-      <w:pPr>
-        <w:spacing w:before="240" w:after="240" w:line="240" w:lineRule="auto"/>
-        <w:ind w:firstLine="720"/>
-        <w:rPr>
-          <w:rFonts w:ascii="Times New Roman" w:eastAsia="Times New Roman" w:hAnsi="Times New Roman" w:cs="Times New Roman"/>
-          <w:sz w:val="24"/>
-          <w:szCs w:val="24"/>
-        </w:rPr>
-      </w:pPr>
-      <w:r>
-        <w:rPr>
-          <w:rFonts w:ascii="Arial" w:eastAsia="Times New Roman" w:hAnsi="Arial" w:cs="Arial"/>
-          <w:color w:val="000000"/>
-          <w:sz w:val="32"/>
-          <w:szCs w:val="32"/>
-        </w:rPr>
-        <w:t xml:space="preserve">It describes the offered train </w:t>
-      </w:r>
-      <w:proofErr w:type="gramStart"/>
-      <w:r>
-        <w:rPr>
-          <w:rFonts w:ascii="Arial" w:eastAsia="Times New Roman" w:hAnsi="Arial" w:cs="Arial"/>
-          <w:color w:val="000000"/>
-          <w:sz w:val="32"/>
-          <w:szCs w:val="32"/>
-        </w:rPr>
-        <w:t>trips,</w:t>
-      </w:r>
-      <w:proofErr w:type="gramEnd"/>
-      <w:r>
-        <w:rPr>
-          <w:rFonts w:ascii="Arial" w:eastAsia="Times New Roman" w:hAnsi="Arial" w:cs="Arial"/>
-          <w:color w:val="000000"/>
-          <w:sz w:val="32"/>
-          <w:szCs w:val="32"/>
-        </w:rPr>
-        <w:t xml:space="preserve"> it includes the start and destination stations as well as the train for the trip.</w:t>
-      </w:r>
-    </w:p>
-    <w:p>
-      <w:pPr>
-        <w:spacing w:before="240" w:after="240" w:line="240" w:lineRule="auto"/>
-        <w:rPr>
-          <w:rFonts w:ascii="Times New Roman" w:eastAsia="Times New Roman" w:hAnsi="Times New Roman" w:cs="Times New Roman"/>
-          <w:sz w:val="24"/>
-          <w:szCs w:val="24"/>
-        </w:rPr>
-      </w:pPr>
-      <w:r>
-        <w:rPr>
-          <w:rFonts w:ascii="Arial" w:eastAsia="Times New Roman" w:hAnsi="Arial" w:cs="Arial"/>
-          <w:color w:val="000000"/>
-          <w:sz w:val="32"/>
-          <w:szCs w:val="32"/>
-        </w:rPr>
-        <w:t>9- Station</w:t>
-      </w:r>
-    </w:p>
-    <w:p>
-      <w:pPr>
-        <w:spacing w:before="240" w:after="240" w:line="240" w:lineRule="auto"/>
-        <w:ind w:firstLine="720"/>
-        <w:rPr>
-          <w:rFonts w:ascii="Times New Roman" w:eastAsia="Times New Roman" w:hAnsi="Times New Roman" w:cs="Times New Roman"/>
-          <w:sz w:val="24"/>
-          <w:szCs w:val="24"/>
-        </w:rPr>
-      </w:pPr>
-      <w:r>
-        <w:rPr>
-          <w:rFonts w:ascii="Arial" w:eastAsia="Times New Roman" w:hAnsi="Arial" w:cs="Arial"/>
-          <w:color w:val="000000"/>
-          <w:sz w:val="32"/>
-          <w:szCs w:val="32"/>
-        </w:rPr>
-        <w:t>It describes the train stations and their relation with nearby yards and stations and routes that pass by them.</w:t>
-      </w:r>
-    </w:p>
-    <w:p>
-      <w:pPr>
-        <w:spacing w:before="240" w:after="240" w:line="240" w:lineRule="auto"/>
-        <w:rPr>
-          <w:rFonts w:ascii="Times New Roman" w:eastAsia="Times New Roman" w:hAnsi="Times New Roman" w:cs="Times New Roman"/>
-          <w:sz w:val="24"/>
-          <w:szCs w:val="24"/>
-        </w:rPr>
-      </w:pPr>
-      <w:r>
-        <w:rPr>
-          <w:rFonts w:ascii="Arial" w:eastAsia="Times New Roman" w:hAnsi="Arial" w:cs="Arial"/>
-          <w:color w:val="000000"/>
-          <w:sz w:val="32"/>
-          <w:szCs w:val="32"/>
-        </w:rPr>
-        <w:t>10- Ticket</w:t>
-      </w:r>
-    </w:p>
-    <w:p>
-      <w:pPr>
-        <w:spacing w:before="240" w:after="240" w:line="240" w:lineRule="auto"/>
-        <w:ind w:firstLine="720"/>
-        <w:rPr>
-          <w:rFonts w:ascii="Times New Roman" w:eastAsia="Times New Roman" w:hAnsi="Times New Roman" w:cs="Times New Roman"/>
-          <w:sz w:val="24"/>
-          <w:szCs w:val="24"/>
-        </w:rPr>
-      </w:pPr>
-      <w:r>
-        <w:rPr>
-          <w:rFonts w:ascii="Arial" w:eastAsia="Times New Roman" w:hAnsi="Arial" w:cs="Arial"/>
-          <w:color w:val="000000"/>
-          <w:sz w:val="32"/>
-          <w:szCs w:val="32"/>
-        </w:rPr>
-        <w:t>It describes the tickets for each trip and the seat number and degree.</w:t>
-      </w:r>
-    </w:p>
-    <w:p>
-      <w:pPr>
-        <w:spacing w:before="240" w:after="240" w:line="240" w:lineRule="auto"/>
-        <w:rPr>
-          <w:rFonts w:ascii="Times New Roman" w:eastAsia="Times New Roman" w:hAnsi="Times New Roman" w:cs="Times New Roman"/>
-          <w:sz w:val="24"/>
-          <w:szCs w:val="24"/>
-        </w:rPr>
-      </w:pPr>
-      <w:r>
-        <w:rPr>
-          <w:rFonts w:ascii="Arial" w:eastAsia="Times New Roman" w:hAnsi="Arial" w:cs="Arial"/>
-          <w:color w:val="000000"/>
-          <w:sz w:val="32"/>
-          <w:szCs w:val="32"/>
-        </w:rPr>
-        <w:t>11- Contact</w:t>
-      </w:r>
-    </w:p>
-    <w:p>
-      <w:pPr>
-        <w:spacing w:before="240" w:after="240" w:line="240" w:lineRule="auto"/>
-        <w:ind w:firstLine="720"/>
-        <w:rPr>
-          <w:rFonts w:ascii="Times New Roman" w:eastAsia="Times New Roman" w:hAnsi="Times New Roman" w:cs="Times New Roman"/>
-          <w:sz w:val="24"/>
-          <w:szCs w:val="24"/>
-        </w:rPr>
-      </w:pPr>
-      <w:r>
-        <w:rPr>
-          <w:rFonts w:ascii="Arial" w:eastAsia="Times New Roman" w:hAnsi="Arial" w:cs="Arial"/>
-          <w:color w:val="000000"/>
-          <w:sz w:val="32"/>
-          <w:szCs w:val="32"/>
-        </w:rPr>
-        <w:t>It describes all information of workers and passengers</w:t>
-      </w:r>
-    </w:p>
-    <w:p>
-      <w:pPr>
-        <w:spacing w:before="240" w:after="240" w:line="240" w:lineRule="auto"/>
-        <w:rPr>
-          <w:rFonts w:ascii="Times New Roman" w:eastAsia="Times New Roman" w:hAnsi="Times New Roman" w:cs="Times New Roman"/>
-          <w:sz w:val="24"/>
-          <w:szCs w:val="24"/>
-        </w:rPr>
-      </w:pPr>
-      <w:r>
-        <w:rPr>
-          <w:rFonts w:ascii="Arial" w:eastAsia="Times New Roman" w:hAnsi="Arial" w:cs="Arial"/>
-          <w:color w:val="000000"/>
-          <w:sz w:val="32"/>
-          <w:szCs w:val="32"/>
-        </w:rPr>
-        <w:t>12- Repair yard</w:t>
-      </w:r>
-    </w:p>
-    <w:p>
-      <w:pPr>
-        <w:spacing w:before="240" w:after="240" w:line="240" w:lineRule="auto"/>
-        <w:ind w:firstLine="720"/>
-        <w:rPr>
-          <w:rFonts w:ascii="Times New Roman" w:eastAsia="Times New Roman" w:hAnsi="Times New Roman" w:cs="Times New Roman"/>
-          <w:sz w:val="24"/>
-          <w:szCs w:val="24"/>
-        </w:rPr>
-      </w:pPr>
-      <w:r>
-        <w:rPr>
-          <w:rFonts w:ascii="Arial" w:eastAsia="Times New Roman" w:hAnsi="Arial" w:cs="Arial"/>
-          <w:color w:val="000000"/>
-          <w:sz w:val="32"/>
-          <w:szCs w:val="32"/>
-        </w:rPr>
-        <w:t>It describes the yards where damaged trains get repaired and become ready for work again as well as their controller station and number of trains currently being fixed.</w:t>
-      </w:r>
-    </w:p>
-    <w:p>
-      <w:pPr>
-        <w:spacing w:before="240" w:after="240" w:line="240" w:lineRule="auto"/>
-        <w:rPr>
-          <w:rFonts w:ascii="Times New Roman" w:eastAsia="Times New Roman" w:hAnsi="Times New Roman" w:cs="Times New Roman"/>
-          <w:sz w:val="24"/>
-          <w:szCs w:val="24"/>
-        </w:rPr>
-      </w:pPr>
-      <w:r>
-        <w:rPr>
-          <w:rFonts w:ascii="Arial" w:eastAsia="Times New Roman" w:hAnsi="Arial" w:cs="Arial"/>
-          <w:color w:val="000000"/>
-          <w:sz w:val="32"/>
-          <w:szCs w:val="32"/>
-        </w:rPr>
-        <w:t>13- Coach yard</w:t>
-      </w:r>
-    </w:p>
-    <w:p>
-      <w:pPr>
-        <w:spacing w:before="240" w:after="240" w:line="240" w:lineRule="auto"/>
-        <w:ind w:firstLine="720"/>
-        <w:rPr>
-          <w:rFonts w:ascii="Times New Roman" w:eastAsia="Times New Roman" w:hAnsi="Times New Roman" w:cs="Times New Roman"/>
-          <w:sz w:val="24"/>
-          <w:szCs w:val="24"/>
-        </w:rPr>
-      </w:pPr>
-      <w:r>
-        <w:rPr>
-          <w:rFonts w:ascii="Arial" w:eastAsia="Times New Roman" w:hAnsi="Arial" w:cs="Arial"/>
-          <w:color w:val="000000"/>
-          <w:sz w:val="32"/>
-          <w:szCs w:val="32"/>
-        </w:rPr>
-        <w:t>It describes yards where trains rest when they are not assigned a trip and their controller station and the maximum number of trains it can hold.</w:t>
-      </w:r>
-    </w:p>
-    <w:p>
-      <w:pPr>
-        <w:spacing w:before="240" w:after="240" w:line="240" w:lineRule="auto"/>
-        <w:rPr>
-          <w:rFonts w:ascii="Times New Roman" w:eastAsia="Times New Roman" w:hAnsi="Times New Roman" w:cs="Times New Roman"/>
-          <w:sz w:val="24"/>
-          <w:szCs w:val="24"/>
-        </w:rPr>
-      </w:pPr>
-      <w:r>
-        <w:rPr>
-          <w:rFonts w:ascii="Arial" w:eastAsia="Times New Roman" w:hAnsi="Arial" w:cs="Arial"/>
-          <w:color w:val="000000"/>
-          <w:sz w:val="32"/>
-          <w:szCs w:val="32"/>
-        </w:rPr>
         <w:t>14- Station manager</w:t>
       </w:r>
     </w:p>
@@ -2502,17 +2859,7 @@
           <w:sz w:val="32"/>
           <w:szCs w:val="32"/>
         </w:rPr>
-        <w:t xml:space="preserve">It describes the manager of the station who is responsible for hiring and dismissing workers and upgrade the station as well as </w:t>
-      </w:r>
-      <w:r>
-        <w:rPr>
-          <w:rFonts w:ascii="Arial" w:eastAsia="Times New Roman" w:hAnsi="Arial" w:cs="Arial"/>
-          <w:color w:val="000000"/>
-          <w:sz w:val="32"/>
-          <w:szCs w:val="32"/>
-        </w:rPr>
-        <w:lastRenderedPageBreak/>
-        <w:t>managing the repair or coach yards if any is controlled by the station.</w:t>
+        <w:t>It describes the manager of the station who is responsible for hiring and dismissing workers and upgrade the station as well as managing the repair or coach yards if any is controlled by the station.</w:t>
       </w:r>
     </w:p>
     <w:p>
@@ -2844,16 +3191,13 @@
           <w:szCs w:val="24"/>
         </w:rPr>
       </w:pPr>
-      <w:bookmarkStart w:id="0" w:name="_GoBack"/>
-      <w:bookmarkEnd w:id="0"/>
-      <w:r>
-        <w:rPr>
-          <w:rFonts w:ascii="Arial" w:eastAsia="Times New Roman" w:hAnsi="Arial" w:cs="Arial"/>
-          <w:color w:val="000000"/>
-          <w:sz w:val="32"/>
-          <w:szCs w:val="32"/>
-        </w:rPr>
-        <w:lastRenderedPageBreak/>
+      <w:r>
+        <w:rPr>
+          <w:rFonts w:ascii="Arial" w:eastAsia="Times New Roman" w:hAnsi="Arial" w:cs="Arial"/>
+          <w:color w:val="000000"/>
+          <w:sz w:val="32"/>
+          <w:szCs w:val="32"/>
+        </w:rPr>
         <w:t>6.HAS_Contact:</w:t>
       </w:r>
     </w:p>
@@ -3218,6 +3562,7 @@
           <w:sz w:val="32"/>
           <w:szCs w:val="32"/>
         </w:rPr>
+        <w:lastRenderedPageBreak/>
         <w:tab/>
         <w:t>It is a one to one relation between Station and Route that specifies the ending station of the route.</w:t>
       </w:r>
@@ -3239,7 +3584,6 @@
           <w:sz w:val="32"/>
           <w:szCs w:val="32"/>
         </w:rPr>
-        <w:lastRenderedPageBreak/>
         <w:t>13.Passes_By:</w:t>
       </w:r>
     </w:p>
@@ -3453,6 +3797,100 @@
     </w:sectPr>
   </w:body>
 </w:document>
+</file>
+
+<file path=word/numbering.xml><?xml version="1.0" encoding="utf-8"?>
+<w:numbering xmlns:wpc="http://schemas.microsoft.com/office/word/2010/wordprocessingCanvas" xmlns:cx="http://schemas.microsoft.com/office/drawing/2014/chartex" xmlns:cx1="http://schemas.microsoft.com/office/drawing/2015/9/8/chartex" xmlns:cx2="http://schemas.microsoft.com/office/drawing/2015/10/21/chartex" xmlns:cx3="http://schemas.microsoft.com/office/drawing/2016/5/9/chartex" xmlns:cx4="http://schemas.microsoft.com/office/drawing/2016/5/10/chartex" xmlns:cx5="http://schemas.microsoft.com/office/drawing/2016/5/11/chartex" xmlns:cx6="http://schemas.microsoft.com/office/drawing/2016/5/12/chartex" xmlns:cx7="http://schemas.microsoft.com/office/drawing/2016/5/13/chartex" xmlns:cx8="http://schemas.microsoft.com/office/drawing/2016/5/14/chartex" xmlns:mc="http://schemas.openxmlformats.org/markup-compatibility/2006" xmlns:aink="http://schemas.microsoft.com/office/drawing/2016/ink" xmlns:am3d="http://schemas.microsoft.com/office/drawing/2017/model3d" xmlns:o="urn:schemas-microsoft-com:office:office" xmlns:r="http://schemas.openxmlformats.org/officeDocument/2006/relationships" xmlns:m="http://schemas.openxmlformats.org/officeDocument/2006/math" xmlns:v="urn:schemas-microsoft-com:vml" xmlns:wp14="http://schemas.microsoft.com/office/word/2010/wordprocessingDrawing" xmlns:wp="http://schemas.openxmlformats.org/drawingml/2006/wordprocessingDrawing" xmlns:w10="urn:schemas-microsoft-com:office:word" xmlns:w="http://schemas.openxmlformats.org/wordprocessingml/2006/main" xmlns:w14="http://schemas.microsoft.com/office/word/2010/wordml" xmlns:w15="http://schemas.microsoft.com/office/word/2012/wordml" xmlns:w16cid="http://schemas.microsoft.com/office/word/2016/wordml/cid" xmlns:w16se="http://schemas.microsoft.com/office/word/2015/wordml/symex" xmlns:wpg="http://schemas.microsoft.com/office/word/2010/wordprocessingGroup" xmlns:wpi="http://schemas.microsoft.com/office/word/2010/wordprocessingInk" xmlns:wne="http://schemas.microsoft.com/office/word/2006/wordml" xmlns:wps="http://schemas.microsoft.com/office/word/2010/wordprocessingShape" mc:Ignorable="w14 w15 w16se w16cid wp14">
+  <w:abstractNum w:abstractNumId="0" w15:restartNumberingAfterBreak="0">
+    <w:nsid w:val="37C370E5"/>
+    <w:multiLevelType w:val="hybridMultilevel"/>
+    <w:tmpl w:val="B9BAC0E6"/>
+    <w:lvl w:ilvl="0" w:tplc="0809000F">
+      <w:start w:val="1"/>
+      <w:numFmt w:val="decimal"/>
+      <w:lvlText w:val="%1."/>
+      <w:lvlJc w:val="left"/>
+      <w:pPr>
+        <w:ind w:left="2160" w:hanging="360"/>
+      </w:pPr>
+    </w:lvl>
+    <w:lvl w:ilvl="1" w:tplc="08090019" w:tentative="1">
+      <w:start w:val="1"/>
+      <w:numFmt w:val="lowerLetter"/>
+      <w:lvlText w:val="%2."/>
+      <w:lvlJc w:val="left"/>
+      <w:pPr>
+        <w:ind w:left="2880" w:hanging="360"/>
+      </w:pPr>
+    </w:lvl>
+    <w:lvl w:ilvl="2" w:tplc="0809001B" w:tentative="1">
+      <w:start w:val="1"/>
+      <w:numFmt w:val="lowerRoman"/>
+      <w:lvlText w:val="%3."/>
+      <w:lvlJc w:val="right"/>
+      <w:pPr>
+        <w:ind w:left="3600" w:hanging="180"/>
+      </w:pPr>
+    </w:lvl>
+    <w:lvl w:ilvl="3" w:tplc="0809000F" w:tentative="1">
+      <w:start w:val="1"/>
+      <w:numFmt w:val="decimal"/>
+      <w:lvlText w:val="%4."/>
+      <w:lvlJc w:val="left"/>
+      <w:pPr>
+        <w:ind w:left="4320" w:hanging="360"/>
+      </w:pPr>
+    </w:lvl>
+    <w:lvl w:ilvl="4" w:tplc="08090019" w:tentative="1">
+      <w:start w:val="1"/>
+      <w:numFmt w:val="lowerLetter"/>
+      <w:lvlText w:val="%5."/>
+      <w:lvlJc w:val="left"/>
+      <w:pPr>
+        <w:ind w:left="5040" w:hanging="360"/>
+      </w:pPr>
+    </w:lvl>
+    <w:lvl w:ilvl="5" w:tplc="0809001B" w:tentative="1">
+      <w:start w:val="1"/>
+      <w:numFmt w:val="lowerRoman"/>
+      <w:lvlText w:val="%6."/>
+      <w:lvlJc w:val="right"/>
+      <w:pPr>
+        <w:ind w:left="5760" w:hanging="180"/>
+      </w:pPr>
+    </w:lvl>
+    <w:lvl w:ilvl="6" w:tplc="0809000F" w:tentative="1">
+      <w:start w:val="1"/>
+      <w:numFmt w:val="decimal"/>
+      <w:lvlText w:val="%7."/>
+      <w:lvlJc w:val="left"/>
+      <w:pPr>
+        <w:ind w:left="6480" w:hanging="360"/>
+      </w:pPr>
+    </w:lvl>
+    <w:lvl w:ilvl="7" w:tplc="08090019" w:tentative="1">
+      <w:start w:val="1"/>
+      <w:numFmt w:val="lowerLetter"/>
+      <w:lvlText w:val="%8."/>
+      <w:lvlJc w:val="left"/>
+      <w:pPr>
+        <w:ind w:left="7200" w:hanging="360"/>
+      </w:pPr>
+    </w:lvl>
+    <w:lvl w:ilvl="8" w:tplc="0809001B" w:tentative="1">
+      <w:start w:val="1"/>
+      <w:numFmt w:val="lowerRoman"/>
+      <w:lvlText w:val="%9."/>
+      <w:lvlJc w:val="right"/>
+      <w:pPr>
+        <w:ind w:left="7920" w:hanging="180"/>
+      </w:pPr>
+    </w:lvl>
+  </w:abstractNum>
+  <w:num w:numId="1">
+    <w:abstractNumId w:val="0"/>
+  </w:num>
+</w:numbering>
 </file>
 
 <file path=word/styles.xml><?xml version="1.0" encoding="utf-8"?>
@@ -3914,6 +4352,17 @@
       <w:u w:val="single"/>
     </w:rPr>
   </w:style>
+  <w:style w:type="paragraph" w:styleId="ListParagraph">
+    <w:name w:val="List Paragraph"/>
+    <w:basedOn w:val="Normal"/>
+    <w:uiPriority w:val="34"/>
+    <w:qFormat/>
+    <w:rsid w:val="00BB7512"/>
+    <w:pPr>
+      <w:ind w:left="720"/>
+      <w:contextualSpacing/>
+    </w:pPr>
+  </w:style>
 </w:styles>
 </file>
 
@@ -4210,4 +4659,16 @@
     </a:ext>
   </a:extLst>
 </a:theme>
+</file>
+
+<file path=customXml/item1.xml><?xml version="1.0" encoding="utf-8"?>
+<b:Sources xmlns:b="http://schemas.openxmlformats.org/officeDocument/2006/bibliography" xmlns="http://schemas.openxmlformats.org/officeDocument/2006/bibliography" SelectedStyle="\APASixthEditionOfficeOnline.xsl" StyleName="APA" Version="6"/>
+</file>
+
+<file path=customXml/itemProps1.xml><?xml version="1.0" encoding="utf-8"?>
+<ds:datastoreItem xmlns:ds="http://schemas.openxmlformats.org/officeDocument/2006/customXml" ds:itemID="{4ABEFC01-6CB8-44C2-87F1-FDC8891251F7}">
+  <ds:schemaRefs>
+    <ds:schemaRef ds:uri="http://schemas.openxmlformats.org/officeDocument/2006/bibliography"/>
+  </ds:schemaRefs>
+</ds:datastoreItem>
 </file>
</xml_diff>

<commit_message>
added the pdf and some minor changes in the report
</commit_message>
<xml_diff>
--- a/phase 1 DB.DOCX
+++ b/phase 1 DB.DOCX
@@ -1643,7 +1643,16 @@
           <w:sz w:val="32"/>
           <w:szCs w:val="32"/>
         </w:rPr>
-        <w:t>Hire / Fire</w:t>
+        <w:t xml:space="preserve">Hire / </w:t>
+      </w:r>
+      <w:r>
+        <w:rPr>
+          <w:rFonts w:ascii="Arial" w:eastAsia="Times New Roman" w:hAnsi="Arial" w:cs="Arial"/>
+          <w:color w:val="000000"/>
+          <w:sz w:val="32"/>
+          <w:szCs w:val="32"/>
+        </w:rPr>
+        <w:t>dismiss</w:t>
       </w:r>
       <w:r>
         <w:rPr>
@@ -2076,7 +2085,7 @@
         <w:spacing w:before="240" w:after="240" w:line="240" w:lineRule="auto"/>
         <w:ind w:left="1440"/>
         <w:rPr>
-          <w:rFonts w:ascii="Times New Roman" w:eastAsia="Times New Roman" w:hAnsi="Times New Roman" w:cs="Times New Roman" w:hint="cs"/>
+          <w:rFonts w:ascii="Times New Roman" w:eastAsia="Times New Roman" w:hAnsi="Times New Roman" w:cs="Times New Roman"/>
           <w:sz w:val="24"/>
           <w:szCs w:val="24"/>
           <w:rtl/>
@@ -2111,758 +2120,767 @@
         </w:rPr>
         <w:t>Cancel a Ticket.</w:t>
       </w:r>
+    </w:p>
+    <w:p>
+      <w:pPr>
+        <w:spacing w:before="240" w:after="240" w:line="240" w:lineRule="auto"/>
+        <w:ind w:left="1440"/>
+        <w:rPr>
+          <w:rFonts w:ascii="Arial" w:eastAsia="Times New Roman" w:hAnsi="Arial" w:cs="Arial"/>
+          <w:color w:val="000000"/>
+          <w:sz w:val="32"/>
+          <w:szCs w:val="32"/>
+        </w:rPr>
+      </w:pPr>
+      <w:r>
+        <w:rPr>
+          <w:rFonts w:ascii="Arial" w:eastAsia="Times New Roman" w:hAnsi="Arial" w:cs="Arial"/>
+          <w:color w:val="000000"/>
+          <w:sz w:val="32"/>
+          <w:szCs w:val="32"/>
+        </w:rPr>
+        <w:t>e.</w:t>
+      </w:r>
+      <w:r>
+        <w:rPr>
+          <w:rFonts w:ascii="Arial" w:eastAsia="Times New Roman" w:hAnsi="Arial" w:cs="Arial" w:hint="cs"/>
+          <w:color w:val="000000"/>
+          <w:sz w:val="32"/>
+          <w:szCs w:val="32"/>
+          <w:rtl/>
+        </w:rPr>
+        <w:t xml:space="preserve"> </w:t>
+      </w:r>
+      <w:r>
+        <w:rPr>
+          <w:rFonts w:ascii="Arial" w:eastAsia="Times New Roman" w:hAnsi="Arial" w:cs="Arial"/>
+          <w:color w:val="000000"/>
+          <w:sz w:val="32"/>
+          <w:szCs w:val="32"/>
+        </w:rPr>
+        <w:t>Edit passenger data.</w:t>
+      </w:r>
+    </w:p>
+    <w:p>
+      <w:pPr>
+        <w:spacing w:before="240" w:after="240" w:line="240" w:lineRule="auto"/>
+        <w:ind w:left="720" w:firstLine="720"/>
+        <w:rPr>
+          <w:rFonts w:ascii="Arial" w:eastAsia="Times New Roman" w:hAnsi="Arial" w:cs="Arial"/>
+          <w:color w:val="000000"/>
+          <w:sz w:val="32"/>
+          <w:szCs w:val="32"/>
+        </w:rPr>
+      </w:pPr>
+      <w:r>
+        <w:rPr>
+          <w:rFonts w:ascii="Arial" w:eastAsia="Times New Roman" w:hAnsi="Arial" w:cs="Arial"/>
+          <w:color w:val="000000"/>
+          <w:sz w:val="32"/>
+          <w:szCs w:val="32"/>
+        </w:rPr>
+        <w:t>f</w:t>
+      </w:r>
+      <w:r>
+        <w:rPr>
+          <w:rFonts w:ascii="Arial" w:eastAsia="Times New Roman" w:hAnsi="Arial" w:cs="Arial"/>
+          <w:color w:val="000000"/>
+          <w:sz w:val="32"/>
+          <w:szCs w:val="32"/>
+        </w:rPr>
+        <w:t>.</w:t>
+      </w:r>
+      <w:r>
+        <w:rPr>
+          <w:rFonts w:ascii="Arial" w:eastAsia="Times New Roman" w:hAnsi="Arial" w:cs="Arial" w:hint="cs"/>
+          <w:color w:val="000000"/>
+          <w:sz w:val="32"/>
+          <w:szCs w:val="32"/>
+          <w:rtl/>
+        </w:rPr>
+        <w:t xml:space="preserve"> </w:t>
+      </w:r>
+      <w:r>
+        <w:rPr>
+          <w:rFonts w:ascii="Arial" w:eastAsia="Times New Roman" w:hAnsi="Arial" w:cs="Arial"/>
+          <w:color w:val="000000"/>
+          <w:sz w:val="32"/>
+          <w:szCs w:val="32"/>
+        </w:rPr>
+        <w:t xml:space="preserve">Edit </w:t>
+      </w:r>
+      <w:r>
+        <w:rPr>
+          <w:rFonts w:ascii="Arial" w:eastAsia="Times New Roman" w:hAnsi="Arial" w:cs="Arial"/>
+          <w:color w:val="000000"/>
+          <w:sz w:val="32"/>
+          <w:szCs w:val="32"/>
+        </w:rPr>
+        <w:t>Ticket</w:t>
+      </w:r>
+      <w:r>
+        <w:rPr>
+          <w:rFonts w:ascii="Arial" w:eastAsia="Times New Roman" w:hAnsi="Arial" w:cs="Arial"/>
+          <w:color w:val="000000"/>
+          <w:sz w:val="32"/>
+          <w:szCs w:val="32"/>
+        </w:rPr>
+        <w:t xml:space="preserve"> data</w:t>
+      </w:r>
+    </w:p>
+    <w:p>
+      <w:pPr>
+        <w:spacing w:before="240" w:after="240" w:line="240" w:lineRule="auto"/>
+        <w:ind w:left="720" w:firstLine="720"/>
+        <w:rPr>
+          <w:rFonts w:ascii="Arial" w:eastAsia="Times New Roman" w:hAnsi="Arial" w:cs="Arial"/>
+          <w:color w:val="000000"/>
+          <w:sz w:val="32"/>
+          <w:szCs w:val="32"/>
+        </w:rPr>
+      </w:pPr>
+      <w:r>
+        <w:rPr>
+          <w:rFonts w:ascii="Arial" w:eastAsia="Times New Roman" w:hAnsi="Arial" w:cs="Arial"/>
+          <w:color w:val="000000"/>
+          <w:sz w:val="32"/>
+          <w:szCs w:val="32"/>
+        </w:rPr>
+        <w:t>g. Manage passenger subscription</w:t>
+      </w:r>
+    </w:p>
+    <w:p>
+      <w:pPr>
+        <w:spacing w:before="240" w:after="240" w:line="240" w:lineRule="auto"/>
+        <w:ind w:left="720" w:firstLine="720"/>
+        <w:rPr>
+          <w:rFonts w:ascii="Times New Roman" w:eastAsia="Times New Roman" w:hAnsi="Times New Roman" w:cs="Times New Roman"/>
+          <w:sz w:val="24"/>
+          <w:szCs w:val="24"/>
+        </w:rPr>
+      </w:pPr>
+    </w:p>
+    <w:p>
+      <w:pPr>
+        <w:spacing w:before="240" w:after="240" w:line="240" w:lineRule="auto"/>
+        <w:rPr>
+          <w:rFonts w:ascii="Times New Roman" w:eastAsia="Times New Roman" w:hAnsi="Times New Roman" w:cs="Times New Roman"/>
+          <w:sz w:val="40"/>
+          <w:szCs w:val="40"/>
+        </w:rPr>
+      </w:pPr>
+      <w:r>
+        <w:rPr>
+          <w:rFonts w:ascii="Arial" w:eastAsia="Times New Roman" w:hAnsi="Arial" w:cs="Arial"/>
+          <w:b/>
+          <w:bCs/>
+          <w:color w:val="000000"/>
+          <w:sz w:val="40"/>
+          <w:szCs w:val="40"/>
+        </w:rPr>
+        <w:t>Description of Entities:</w:t>
+      </w:r>
+    </w:p>
+    <w:p>
+      <w:pPr>
+        <w:spacing w:before="240" w:after="240" w:line="240" w:lineRule="auto"/>
+        <w:rPr>
+          <w:rFonts w:ascii="Times New Roman" w:eastAsia="Times New Roman" w:hAnsi="Times New Roman" w:cs="Times New Roman"/>
+          <w:sz w:val="24"/>
+          <w:szCs w:val="24"/>
+        </w:rPr>
+      </w:pPr>
+      <w:r>
+        <w:rPr>
+          <w:rFonts w:ascii="Arial" w:eastAsia="Times New Roman" w:hAnsi="Arial" w:cs="Arial"/>
+          <w:color w:val="000000"/>
+          <w:sz w:val="32"/>
+          <w:szCs w:val="32"/>
+        </w:rPr>
+        <w:t>1- Users</w:t>
+      </w:r>
+    </w:p>
+    <w:p>
+      <w:pPr>
+        <w:spacing w:before="240" w:after="240" w:line="240" w:lineRule="auto"/>
+        <w:ind w:firstLine="720"/>
+        <w:rPr>
+          <w:rFonts w:ascii="Times New Roman" w:eastAsia="Times New Roman" w:hAnsi="Times New Roman" w:cs="Times New Roman"/>
+          <w:sz w:val="24"/>
+          <w:szCs w:val="24"/>
+        </w:rPr>
+      </w:pPr>
+      <w:r>
+        <w:rPr>
+          <w:rFonts w:ascii="Arial" w:eastAsia="Times New Roman" w:hAnsi="Arial" w:cs="Arial"/>
+          <w:color w:val="000000"/>
+          <w:sz w:val="32"/>
+          <w:szCs w:val="32"/>
+        </w:rPr>
+        <w:t>It is for saving the data of the users of the application.</w:t>
+      </w:r>
+    </w:p>
+    <w:p>
+      <w:pPr>
+        <w:spacing w:before="240" w:after="240" w:line="240" w:lineRule="auto"/>
+        <w:rPr>
+          <w:rFonts w:ascii="Times New Roman" w:eastAsia="Times New Roman" w:hAnsi="Times New Roman" w:cs="Times New Roman"/>
+          <w:sz w:val="24"/>
+          <w:szCs w:val="24"/>
+        </w:rPr>
+      </w:pPr>
+      <w:r>
+        <w:rPr>
+          <w:rFonts w:ascii="Arial" w:eastAsia="Times New Roman" w:hAnsi="Arial" w:cs="Arial"/>
+          <w:color w:val="000000"/>
+          <w:sz w:val="32"/>
+          <w:szCs w:val="32"/>
+        </w:rPr>
+        <w:t>2- Employee</w:t>
+      </w:r>
+    </w:p>
+    <w:p>
+      <w:pPr>
+        <w:spacing w:before="240" w:after="240" w:line="240" w:lineRule="auto"/>
+        <w:ind w:firstLine="720"/>
+        <w:rPr>
+          <w:rFonts w:ascii="Times New Roman" w:eastAsia="Times New Roman" w:hAnsi="Times New Roman" w:cs="Times New Roman"/>
+          <w:sz w:val="24"/>
+          <w:szCs w:val="24"/>
+        </w:rPr>
+      </w:pPr>
+      <w:r>
+        <w:rPr>
+          <w:rFonts w:ascii="Arial" w:eastAsia="Times New Roman" w:hAnsi="Arial" w:cs="Arial"/>
+          <w:color w:val="000000"/>
+          <w:sz w:val="32"/>
+          <w:szCs w:val="32"/>
+        </w:rPr>
+        <w:t xml:space="preserve">It describes all of the people who work in the system (drivers, booking </w:t>
+      </w:r>
+      <w:proofErr w:type="gramStart"/>
+      <w:r>
+        <w:rPr>
+          <w:rFonts w:ascii="Arial" w:eastAsia="Times New Roman" w:hAnsi="Arial" w:cs="Arial"/>
+          <w:color w:val="000000"/>
+          <w:sz w:val="32"/>
+          <w:szCs w:val="32"/>
+        </w:rPr>
+        <w:t>clerks,..</w:t>
+      </w:r>
+      <w:proofErr w:type="spellStart"/>
+      <w:proofErr w:type="gramEnd"/>
+      <w:r>
+        <w:rPr>
+          <w:rFonts w:ascii="Arial" w:eastAsia="Times New Roman" w:hAnsi="Arial" w:cs="Arial"/>
+          <w:color w:val="000000"/>
+          <w:sz w:val="32"/>
+          <w:szCs w:val="32"/>
+        </w:rPr>
+        <w:t>etc</w:t>
+      </w:r>
+      <w:proofErr w:type="spellEnd"/>
+      <w:r>
+        <w:rPr>
+          <w:rFonts w:ascii="Arial" w:eastAsia="Times New Roman" w:hAnsi="Arial" w:cs="Arial"/>
+          <w:color w:val="000000"/>
+          <w:sz w:val="32"/>
+          <w:szCs w:val="32"/>
+        </w:rPr>
+        <w:t>), and data related to them(names, addresses,..</w:t>
+      </w:r>
+      <w:proofErr w:type="spellStart"/>
+      <w:r>
+        <w:rPr>
+          <w:rFonts w:ascii="Arial" w:eastAsia="Times New Roman" w:hAnsi="Arial" w:cs="Arial"/>
+          <w:color w:val="000000"/>
+          <w:sz w:val="32"/>
+          <w:szCs w:val="32"/>
+        </w:rPr>
+        <w:t>etc</w:t>
+      </w:r>
+      <w:proofErr w:type="spellEnd"/>
+      <w:r>
+        <w:rPr>
+          <w:rFonts w:ascii="Arial" w:eastAsia="Times New Roman" w:hAnsi="Arial" w:cs="Arial"/>
+          <w:color w:val="000000"/>
+          <w:sz w:val="32"/>
+          <w:szCs w:val="32"/>
+        </w:rPr>
+        <w:t>).</w:t>
+      </w:r>
+    </w:p>
+    <w:p>
+      <w:pPr>
+        <w:spacing w:before="240" w:after="240" w:line="240" w:lineRule="auto"/>
+        <w:rPr>
+          <w:rFonts w:ascii="Times New Roman" w:eastAsia="Times New Roman" w:hAnsi="Times New Roman" w:cs="Times New Roman"/>
+          <w:sz w:val="24"/>
+          <w:szCs w:val="24"/>
+        </w:rPr>
+      </w:pPr>
+      <w:r>
+        <w:rPr>
+          <w:rFonts w:ascii="Arial" w:eastAsia="Times New Roman" w:hAnsi="Arial" w:cs="Arial"/>
+          <w:color w:val="000000"/>
+          <w:sz w:val="32"/>
+          <w:szCs w:val="32"/>
+        </w:rPr>
+        <w:t>3- Train </w:t>
+      </w:r>
+    </w:p>
+    <w:p>
+      <w:pPr>
+        <w:spacing w:before="240" w:after="240" w:line="240" w:lineRule="auto"/>
+        <w:ind w:firstLine="720"/>
+        <w:rPr>
+          <w:rFonts w:ascii="Times New Roman" w:eastAsia="Times New Roman" w:hAnsi="Times New Roman" w:cs="Times New Roman"/>
+          <w:sz w:val="24"/>
+          <w:szCs w:val="24"/>
+        </w:rPr>
+      </w:pPr>
+      <w:r>
+        <w:rPr>
+          <w:rFonts w:ascii="Arial" w:eastAsia="Times New Roman" w:hAnsi="Arial" w:cs="Arial"/>
+          <w:color w:val="000000"/>
+          <w:sz w:val="32"/>
+          <w:szCs w:val="32"/>
+        </w:rPr>
+        <w:t xml:space="preserve">It describes the trains and their information and status (model, </w:t>
+      </w:r>
+      <w:proofErr w:type="gramStart"/>
+      <w:r>
+        <w:rPr>
+          <w:rFonts w:ascii="Arial" w:eastAsia="Times New Roman" w:hAnsi="Arial" w:cs="Arial"/>
+          <w:color w:val="000000"/>
+          <w:sz w:val="32"/>
+          <w:szCs w:val="32"/>
+        </w:rPr>
+        <w:t>repairing,..</w:t>
+      </w:r>
+      <w:proofErr w:type="spellStart"/>
+      <w:proofErr w:type="gramEnd"/>
+      <w:r>
+        <w:rPr>
+          <w:rFonts w:ascii="Arial" w:eastAsia="Times New Roman" w:hAnsi="Arial" w:cs="Arial"/>
+          <w:color w:val="000000"/>
+          <w:sz w:val="32"/>
+          <w:szCs w:val="32"/>
+        </w:rPr>
+        <w:t>etc</w:t>
+      </w:r>
+      <w:proofErr w:type="spellEnd"/>
+      <w:r>
+        <w:rPr>
+          <w:rFonts w:ascii="Arial" w:eastAsia="Times New Roman" w:hAnsi="Arial" w:cs="Arial"/>
+          <w:color w:val="000000"/>
+          <w:sz w:val="32"/>
+          <w:szCs w:val="32"/>
+        </w:rPr>
+        <w:t>).</w:t>
+      </w:r>
+    </w:p>
+    <w:p>
+      <w:pPr>
+        <w:spacing w:before="240" w:after="240" w:line="240" w:lineRule="auto"/>
+        <w:rPr>
+          <w:rFonts w:ascii="Times New Roman" w:eastAsia="Times New Roman" w:hAnsi="Times New Roman" w:cs="Times New Roman"/>
+          <w:sz w:val="24"/>
+          <w:szCs w:val="24"/>
+        </w:rPr>
+      </w:pPr>
+      <w:r>
+        <w:rPr>
+          <w:rFonts w:ascii="Arial" w:eastAsia="Times New Roman" w:hAnsi="Arial" w:cs="Arial"/>
+          <w:color w:val="000000"/>
+          <w:sz w:val="32"/>
+          <w:szCs w:val="32"/>
+        </w:rPr>
+        <w:t>4- Route </w:t>
+      </w:r>
+    </w:p>
+    <w:p>
+      <w:pPr>
+        <w:spacing w:before="240" w:after="240" w:line="240" w:lineRule="auto"/>
+        <w:ind w:firstLine="720"/>
+        <w:rPr>
+          <w:rFonts w:ascii="Times New Roman" w:eastAsia="Times New Roman" w:hAnsi="Times New Roman" w:cs="Times New Roman"/>
+          <w:sz w:val="24"/>
+          <w:szCs w:val="24"/>
+        </w:rPr>
+      </w:pPr>
+      <w:r>
+        <w:rPr>
+          <w:rFonts w:ascii="Arial" w:eastAsia="Times New Roman" w:hAnsi="Arial" w:cs="Arial"/>
+          <w:color w:val="000000"/>
+          <w:sz w:val="32"/>
+          <w:szCs w:val="32"/>
+        </w:rPr>
+        <w:t xml:space="preserve">It describes the routes through which the trains will travel, and </w:t>
+      </w:r>
+      <w:proofErr w:type="gramStart"/>
+      <w:r>
+        <w:rPr>
+          <w:rFonts w:ascii="Arial" w:eastAsia="Times New Roman" w:hAnsi="Arial" w:cs="Arial"/>
+          <w:color w:val="000000"/>
+          <w:sz w:val="32"/>
+          <w:szCs w:val="32"/>
+        </w:rPr>
+        <w:t>stations  which</w:t>
+      </w:r>
+      <w:proofErr w:type="gramEnd"/>
+      <w:r>
+        <w:rPr>
+          <w:rFonts w:ascii="Arial" w:eastAsia="Times New Roman" w:hAnsi="Arial" w:cs="Arial"/>
+          <w:color w:val="000000"/>
+          <w:sz w:val="32"/>
+          <w:szCs w:val="32"/>
+        </w:rPr>
+        <w:t xml:space="preserve"> they will pass on their way.</w:t>
+      </w:r>
+    </w:p>
+    <w:p>
+      <w:pPr>
+        <w:spacing w:before="240" w:after="240" w:line="240" w:lineRule="auto"/>
+        <w:rPr>
+          <w:rFonts w:ascii="Times New Roman" w:eastAsia="Times New Roman" w:hAnsi="Times New Roman" w:cs="Times New Roman"/>
+          <w:sz w:val="24"/>
+          <w:szCs w:val="24"/>
+        </w:rPr>
+      </w:pPr>
+      <w:r>
+        <w:rPr>
+          <w:rFonts w:ascii="Arial" w:eastAsia="Times New Roman" w:hAnsi="Arial" w:cs="Arial"/>
+          <w:color w:val="000000"/>
+          <w:sz w:val="32"/>
+          <w:szCs w:val="32"/>
+        </w:rPr>
+        <w:t>5- Subscription</w:t>
+      </w:r>
+    </w:p>
+    <w:p>
+      <w:pPr>
+        <w:spacing w:before="240" w:after="240" w:line="240" w:lineRule="auto"/>
+        <w:ind w:firstLine="720"/>
+        <w:rPr>
+          <w:rFonts w:ascii="Times New Roman" w:eastAsia="Times New Roman" w:hAnsi="Times New Roman" w:cs="Times New Roman"/>
+          <w:sz w:val="24"/>
+          <w:szCs w:val="24"/>
+        </w:rPr>
+      </w:pPr>
+      <w:r>
+        <w:rPr>
+          <w:rFonts w:ascii="Arial" w:eastAsia="Times New Roman" w:hAnsi="Arial" w:cs="Arial"/>
+          <w:color w:val="000000"/>
+          <w:sz w:val="32"/>
+          <w:szCs w:val="32"/>
+        </w:rPr>
+        <w:lastRenderedPageBreak/>
+        <w:t>Each passenger will have a subscription which can be null providing them offers.</w:t>
+      </w:r>
+    </w:p>
+    <w:p>
+      <w:pPr>
+        <w:spacing w:before="240" w:after="240" w:line="240" w:lineRule="auto"/>
+        <w:rPr>
+          <w:rFonts w:ascii="Times New Roman" w:eastAsia="Times New Roman" w:hAnsi="Times New Roman" w:cs="Times New Roman"/>
+          <w:sz w:val="24"/>
+          <w:szCs w:val="24"/>
+        </w:rPr>
+      </w:pPr>
+      <w:r>
+        <w:rPr>
+          <w:rFonts w:ascii="Arial" w:eastAsia="Times New Roman" w:hAnsi="Arial" w:cs="Arial"/>
+          <w:color w:val="000000"/>
+          <w:sz w:val="32"/>
+          <w:szCs w:val="32"/>
+        </w:rPr>
+        <w:t>6- Manager</w:t>
+      </w:r>
+    </w:p>
+    <w:p>
+      <w:pPr>
+        <w:spacing w:before="240" w:after="240" w:line="240" w:lineRule="auto"/>
+        <w:ind w:firstLine="720"/>
+        <w:rPr>
+          <w:rFonts w:ascii="Times New Roman" w:eastAsia="Times New Roman" w:hAnsi="Times New Roman" w:cs="Times New Roman"/>
+          <w:sz w:val="24"/>
+          <w:szCs w:val="24"/>
+        </w:rPr>
+      </w:pPr>
+      <w:r>
+        <w:rPr>
+          <w:rFonts w:ascii="Arial" w:eastAsia="Times New Roman" w:hAnsi="Arial" w:cs="Arial"/>
+          <w:color w:val="000000"/>
+          <w:sz w:val="32"/>
+          <w:szCs w:val="32"/>
+        </w:rPr>
+        <w:t>It describes the manager of the system who hires and dismisses station managers along with other extension functionalities.</w:t>
+      </w:r>
+    </w:p>
+    <w:p>
+      <w:pPr>
+        <w:spacing w:before="240" w:after="240" w:line="240" w:lineRule="auto"/>
+        <w:rPr>
+          <w:rFonts w:ascii="Times New Roman" w:eastAsia="Times New Roman" w:hAnsi="Times New Roman" w:cs="Times New Roman"/>
+          <w:sz w:val="24"/>
+          <w:szCs w:val="24"/>
+        </w:rPr>
+      </w:pPr>
+      <w:r>
+        <w:rPr>
+          <w:rFonts w:ascii="Arial" w:eastAsia="Times New Roman" w:hAnsi="Arial" w:cs="Arial"/>
+          <w:color w:val="000000"/>
+          <w:sz w:val="32"/>
+          <w:szCs w:val="32"/>
+        </w:rPr>
+        <w:t>7- Passenger</w:t>
+      </w:r>
+    </w:p>
+    <w:p>
+      <w:pPr>
+        <w:spacing w:before="240" w:after="240" w:line="240" w:lineRule="auto"/>
+        <w:ind w:firstLine="720"/>
+        <w:rPr>
+          <w:rFonts w:ascii="Times New Roman" w:eastAsia="Times New Roman" w:hAnsi="Times New Roman" w:cs="Times New Roman"/>
+          <w:sz w:val="24"/>
+          <w:szCs w:val="24"/>
+        </w:rPr>
+      </w:pPr>
+      <w:r>
+        <w:rPr>
+          <w:rFonts w:ascii="Arial" w:eastAsia="Times New Roman" w:hAnsi="Arial" w:cs="Arial"/>
+          <w:color w:val="000000"/>
+          <w:sz w:val="32"/>
+          <w:szCs w:val="32"/>
+        </w:rPr>
+        <w:t>It describes the passengers of the train.</w:t>
+      </w:r>
+    </w:p>
+    <w:p>
+      <w:pPr>
+        <w:spacing w:before="240" w:after="240" w:line="240" w:lineRule="auto"/>
+        <w:rPr>
+          <w:rFonts w:ascii="Times New Roman" w:eastAsia="Times New Roman" w:hAnsi="Times New Roman" w:cs="Times New Roman"/>
+          <w:sz w:val="24"/>
+          <w:szCs w:val="24"/>
+        </w:rPr>
+      </w:pPr>
+      <w:r>
+        <w:rPr>
+          <w:rFonts w:ascii="Arial" w:eastAsia="Times New Roman" w:hAnsi="Arial" w:cs="Arial"/>
+          <w:color w:val="000000"/>
+          <w:sz w:val="32"/>
+          <w:szCs w:val="32"/>
+        </w:rPr>
+        <w:t>8- Trip</w:t>
+      </w:r>
+    </w:p>
+    <w:p>
+      <w:pPr>
+        <w:spacing w:before="240" w:after="240" w:line="240" w:lineRule="auto"/>
+        <w:ind w:firstLine="720"/>
+        <w:rPr>
+          <w:rFonts w:ascii="Times New Roman" w:eastAsia="Times New Roman" w:hAnsi="Times New Roman" w:cs="Times New Roman"/>
+          <w:sz w:val="24"/>
+          <w:szCs w:val="24"/>
+        </w:rPr>
+      </w:pPr>
+      <w:r>
+        <w:rPr>
+          <w:rFonts w:ascii="Arial" w:eastAsia="Times New Roman" w:hAnsi="Arial" w:cs="Arial"/>
+          <w:color w:val="000000"/>
+          <w:sz w:val="32"/>
+          <w:szCs w:val="32"/>
+        </w:rPr>
+        <w:t xml:space="preserve">It describes the offered train </w:t>
+      </w:r>
+      <w:proofErr w:type="gramStart"/>
+      <w:r>
+        <w:rPr>
+          <w:rFonts w:ascii="Arial" w:eastAsia="Times New Roman" w:hAnsi="Arial" w:cs="Arial"/>
+          <w:color w:val="000000"/>
+          <w:sz w:val="32"/>
+          <w:szCs w:val="32"/>
+        </w:rPr>
+        <w:t>trips,</w:t>
+      </w:r>
+      <w:proofErr w:type="gramEnd"/>
+      <w:r>
+        <w:rPr>
+          <w:rFonts w:ascii="Arial" w:eastAsia="Times New Roman" w:hAnsi="Arial" w:cs="Arial"/>
+          <w:color w:val="000000"/>
+          <w:sz w:val="32"/>
+          <w:szCs w:val="32"/>
+        </w:rPr>
+        <w:t xml:space="preserve"> it includes the start and destination stations as well as the train for the trip.</w:t>
+      </w:r>
+    </w:p>
+    <w:p>
+      <w:pPr>
+        <w:spacing w:before="240" w:after="240" w:line="240" w:lineRule="auto"/>
+        <w:rPr>
+          <w:rFonts w:ascii="Times New Roman" w:eastAsia="Times New Roman" w:hAnsi="Times New Roman" w:cs="Times New Roman"/>
+          <w:sz w:val="24"/>
+          <w:szCs w:val="24"/>
+        </w:rPr>
+      </w:pPr>
+      <w:r>
+        <w:rPr>
+          <w:rFonts w:ascii="Arial" w:eastAsia="Times New Roman" w:hAnsi="Arial" w:cs="Arial"/>
+          <w:color w:val="000000"/>
+          <w:sz w:val="32"/>
+          <w:szCs w:val="32"/>
+        </w:rPr>
+        <w:t>9- Station</w:t>
+      </w:r>
+    </w:p>
+    <w:p>
+      <w:pPr>
+        <w:spacing w:before="240" w:after="240" w:line="240" w:lineRule="auto"/>
+        <w:ind w:firstLine="720"/>
+        <w:rPr>
+          <w:rFonts w:ascii="Times New Roman" w:eastAsia="Times New Roman" w:hAnsi="Times New Roman" w:cs="Times New Roman"/>
+          <w:sz w:val="24"/>
+          <w:szCs w:val="24"/>
+        </w:rPr>
+      </w:pPr>
+      <w:r>
+        <w:rPr>
+          <w:rFonts w:ascii="Arial" w:eastAsia="Times New Roman" w:hAnsi="Arial" w:cs="Arial"/>
+          <w:color w:val="000000"/>
+          <w:sz w:val="32"/>
+          <w:szCs w:val="32"/>
+        </w:rPr>
+        <w:t>It describes the train stations and their relation with nearby yards and stations and routes that pass by them.</w:t>
+      </w:r>
+    </w:p>
+    <w:p>
+      <w:pPr>
+        <w:spacing w:before="240" w:after="240" w:line="240" w:lineRule="auto"/>
+        <w:rPr>
+          <w:rFonts w:ascii="Times New Roman" w:eastAsia="Times New Roman" w:hAnsi="Times New Roman" w:cs="Times New Roman"/>
+          <w:sz w:val="24"/>
+          <w:szCs w:val="24"/>
+        </w:rPr>
+      </w:pPr>
+      <w:r>
+        <w:rPr>
+          <w:rFonts w:ascii="Arial" w:eastAsia="Times New Roman" w:hAnsi="Arial" w:cs="Arial"/>
+          <w:color w:val="000000"/>
+          <w:sz w:val="32"/>
+          <w:szCs w:val="32"/>
+        </w:rPr>
+        <w:t>10- Ticket</w:t>
+      </w:r>
+    </w:p>
+    <w:p>
+      <w:pPr>
+        <w:spacing w:before="240" w:after="240" w:line="240" w:lineRule="auto"/>
+        <w:ind w:firstLine="720"/>
+        <w:rPr>
+          <w:rFonts w:ascii="Times New Roman" w:eastAsia="Times New Roman" w:hAnsi="Times New Roman" w:cs="Times New Roman"/>
+          <w:sz w:val="24"/>
+          <w:szCs w:val="24"/>
+        </w:rPr>
+      </w:pPr>
+      <w:r>
+        <w:rPr>
+          <w:rFonts w:ascii="Arial" w:eastAsia="Times New Roman" w:hAnsi="Arial" w:cs="Arial"/>
+          <w:color w:val="000000"/>
+          <w:sz w:val="32"/>
+          <w:szCs w:val="32"/>
+        </w:rPr>
+        <w:t>It describes the tickets for each trip and the seat number and degree.</w:t>
+      </w:r>
+    </w:p>
+    <w:p>
+      <w:pPr>
+        <w:spacing w:before="240" w:after="240" w:line="240" w:lineRule="auto"/>
+        <w:rPr>
+          <w:rFonts w:ascii="Times New Roman" w:eastAsia="Times New Roman" w:hAnsi="Times New Roman" w:cs="Times New Roman"/>
+          <w:sz w:val="24"/>
+          <w:szCs w:val="24"/>
+        </w:rPr>
+      </w:pPr>
+      <w:r>
+        <w:rPr>
+          <w:rFonts w:ascii="Arial" w:eastAsia="Times New Roman" w:hAnsi="Arial" w:cs="Arial"/>
+          <w:color w:val="000000"/>
+          <w:sz w:val="32"/>
+          <w:szCs w:val="32"/>
+        </w:rPr>
+        <w:t>11- Contact</w:t>
+      </w:r>
+    </w:p>
+    <w:p>
+      <w:pPr>
+        <w:spacing w:before="240" w:after="240" w:line="240" w:lineRule="auto"/>
+        <w:ind w:firstLine="720"/>
+        <w:rPr>
+          <w:rFonts w:ascii="Times New Roman" w:eastAsia="Times New Roman" w:hAnsi="Times New Roman" w:cs="Times New Roman"/>
+          <w:sz w:val="24"/>
+          <w:szCs w:val="24"/>
+        </w:rPr>
+      </w:pPr>
+      <w:r>
+        <w:rPr>
+          <w:rFonts w:ascii="Arial" w:eastAsia="Times New Roman" w:hAnsi="Arial" w:cs="Arial"/>
+          <w:color w:val="000000"/>
+          <w:sz w:val="32"/>
+          <w:szCs w:val="32"/>
+        </w:rPr>
+        <w:t>It describes all information of workers and passengers</w:t>
+      </w:r>
+    </w:p>
+    <w:p>
+      <w:pPr>
+        <w:spacing w:before="240" w:after="240" w:line="240" w:lineRule="auto"/>
+        <w:rPr>
+          <w:rFonts w:ascii="Times New Roman" w:eastAsia="Times New Roman" w:hAnsi="Times New Roman" w:cs="Times New Roman"/>
+          <w:sz w:val="24"/>
+          <w:szCs w:val="24"/>
+        </w:rPr>
+      </w:pPr>
+      <w:r>
+        <w:rPr>
+          <w:rFonts w:ascii="Arial" w:eastAsia="Times New Roman" w:hAnsi="Arial" w:cs="Arial"/>
+          <w:color w:val="000000"/>
+          <w:sz w:val="32"/>
+          <w:szCs w:val="32"/>
+        </w:rPr>
+        <w:t>12- Repair yard</w:t>
+      </w:r>
+    </w:p>
+    <w:p>
+      <w:pPr>
+        <w:spacing w:before="240" w:after="240" w:line="240" w:lineRule="auto"/>
+        <w:ind w:firstLine="720"/>
+        <w:rPr>
+          <w:rFonts w:ascii="Times New Roman" w:eastAsia="Times New Roman" w:hAnsi="Times New Roman" w:cs="Times New Roman"/>
+          <w:sz w:val="24"/>
+          <w:szCs w:val="24"/>
+        </w:rPr>
+      </w:pPr>
+      <w:r>
+        <w:rPr>
+          <w:rFonts w:ascii="Arial" w:eastAsia="Times New Roman" w:hAnsi="Arial" w:cs="Arial"/>
+          <w:color w:val="000000"/>
+          <w:sz w:val="32"/>
+          <w:szCs w:val="32"/>
+        </w:rPr>
+        <w:t>It describes the yards where damaged trains get repaired and become ready for wor</w:t>
+      </w:r>
       <w:bookmarkStart w:id="0" w:name="_GoBack"/>
       <w:bookmarkEnd w:id="0"/>
-    </w:p>
-    <w:p>
-      <w:pPr>
-        <w:spacing w:before="240" w:after="240" w:line="240" w:lineRule="auto"/>
-        <w:ind w:left="1440"/>
-        <w:rPr>
-          <w:rFonts w:ascii="Arial" w:eastAsia="Times New Roman" w:hAnsi="Arial" w:cs="Arial"/>
-          <w:color w:val="000000"/>
-          <w:sz w:val="32"/>
-          <w:szCs w:val="32"/>
-        </w:rPr>
-      </w:pPr>
-      <w:r>
-        <w:rPr>
-          <w:rFonts w:ascii="Arial" w:eastAsia="Times New Roman" w:hAnsi="Arial" w:cs="Arial"/>
-          <w:color w:val="000000"/>
-          <w:sz w:val="32"/>
-          <w:szCs w:val="32"/>
-        </w:rPr>
-        <w:t>e.</w:t>
-      </w:r>
-      <w:r>
-        <w:rPr>
-          <w:rFonts w:ascii="Arial" w:eastAsia="Times New Roman" w:hAnsi="Arial" w:cs="Arial" w:hint="cs"/>
-          <w:color w:val="000000"/>
-          <w:sz w:val="32"/>
-          <w:szCs w:val="32"/>
-          <w:rtl/>
-        </w:rPr>
-        <w:t xml:space="preserve"> </w:t>
-      </w:r>
-      <w:r>
-        <w:rPr>
-          <w:rFonts w:ascii="Arial" w:eastAsia="Times New Roman" w:hAnsi="Arial" w:cs="Arial"/>
-          <w:color w:val="000000"/>
-          <w:sz w:val="32"/>
-          <w:szCs w:val="32"/>
-        </w:rPr>
-        <w:t>Edit passenger data.</w:t>
-      </w:r>
-    </w:p>
-    <w:p>
-      <w:pPr>
-        <w:spacing w:before="240" w:after="240" w:line="240" w:lineRule="auto"/>
-        <w:ind w:left="720" w:firstLine="720"/>
-        <w:rPr>
-          <w:rFonts w:ascii="Arial" w:eastAsia="Times New Roman" w:hAnsi="Arial" w:cs="Arial"/>
-          <w:color w:val="000000"/>
-          <w:sz w:val="32"/>
-          <w:szCs w:val="32"/>
-        </w:rPr>
-      </w:pPr>
-      <w:r>
-        <w:rPr>
-          <w:rFonts w:ascii="Arial" w:eastAsia="Times New Roman" w:hAnsi="Arial" w:cs="Arial"/>
-          <w:color w:val="000000"/>
-          <w:sz w:val="32"/>
-          <w:szCs w:val="32"/>
-        </w:rPr>
-        <w:t>f</w:t>
-      </w:r>
-      <w:r>
-        <w:rPr>
-          <w:rFonts w:ascii="Arial" w:eastAsia="Times New Roman" w:hAnsi="Arial" w:cs="Arial"/>
-          <w:color w:val="000000"/>
-          <w:sz w:val="32"/>
-          <w:szCs w:val="32"/>
-        </w:rPr>
-        <w:t>.</w:t>
-      </w:r>
-      <w:r>
-        <w:rPr>
-          <w:rFonts w:ascii="Arial" w:eastAsia="Times New Roman" w:hAnsi="Arial" w:cs="Arial" w:hint="cs"/>
-          <w:color w:val="000000"/>
-          <w:sz w:val="32"/>
-          <w:szCs w:val="32"/>
-          <w:rtl/>
-        </w:rPr>
-        <w:t xml:space="preserve"> </w:t>
-      </w:r>
-      <w:r>
-        <w:rPr>
-          <w:rFonts w:ascii="Arial" w:eastAsia="Times New Roman" w:hAnsi="Arial" w:cs="Arial"/>
-          <w:color w:val="000000"/>
-          <w:sz w:val="32"/>
-          <w:szCs w:val="32"/>
-        </w:rPr>
-        <w:t xml:space="preserve">Edit </w:t>
-      </w:r>
-      <w:r>
-        <w:rPr>
-          <w:rFonts w:ascii="Arial" w:eastAsia="Times New Roman" w:hAnsi="Arial" w:cs="Arial"/>
-          <w:color w:val="000000"/>
-          <w:sz w:val="32"/>
-          <w:szCs w:val="32"/>
-        </w:rPr>
-        <w:t>Ticket</w:t>
-      </w:r>
-      <w:r>
-        <w:rPr>
-          <w:rFonts w:ascii="Arial" w:eastAsia="Times New Roman" w:hAnsi="Arial" w:cs="Arial"/>
-          <w:color w:val="000000"/>
-          <w:sz w:val="32"/>
-          <w:szCs w:val="32"/>
-        </w:rPr>
-        <w:t xml:space="preserve"> data</w:t>
-      </w:r>
-    </w:p>
-    <w:p>
-      <w:pPr>
-        <w:spacing w:before="240" w:after="240" w:line="240" w:lineRule="auto"/>
-        <w:ind w:left="720" w:firstLine="720"/>
-        <w:rPr>
-          <w:rFonts w:ascii="Arial" w:eastAsia="Times New Roman" w:hAnsi="Arial" w:cs="Arial"/>
-          <w:color w:val="000000"/>
-          <w:sz w:val="32"/>
-          <w:szCs w:val="32"/>
-        </w:rPr>
-      </w:pPr>
-      <w:r>
-        <w:rPr>
-          <w:rFonts w:ascii="Arial" w:eastAsia="Times New Roman" w:hAnsi="Arial" w:cs="Arial"/>
-          <w:color w:val="000000"/>
-          <w:sz w:val="32"/>
-          <w:szCs w:val="32"/>
-        </w:rPr>
-        <w:t>g. Manage passenger subscription</w:t>
-      </w:r>
-    </w:p>
-    <w:p>
-      <w:pPr>
-        <w:spacing w:before="240" w:after="240" w:line="240" w:lineRule="auto"/>
-        <w:ind w:left="720" w:firstLine="720"/>
-        <w:rPr>
-          <w:rFonts w:ascii="Times New Roman" w:eastAsia="Times New Roman" w:hAnsi="Times New Roman" w:cs="Times New Roman"/>
-          <w:sz w:val="24"/>
-          <w:szCs w:val="24"/>
-        </w:rPr>
-      </w:pPr>
-    </w:p>
-    <w:p>
-      <w:pPr>
-        <w:spacing w:before="240" w:after="240" w:line="240" w:lineRule="auto"/>
-        <w:rPr>
-          <w:rFonts w:ascii="Times New Roman" w:eastAsia="Times New Roman" w:hAnsi="Times New Roman" w:cs="Times New Roman"/>
-          <w:sz w:val="40"/>
-          <w:szCs w:val="40"/>
-        </w:rPr>
-      </w:pPr>
-      <w:r>
-        <w:rPr>
-          <w:rFonts w:ascii="Arial" w:eastAsia="Times New Roman" w:hAnsi="Arial" w:cs="Arial"/>
-          <w:b/>
-          <w:bCs/>
-          <w:color w:val="000000"/>
-          <w:sz w:val="40"/>
-          <w:szCs w:val="40"/>
-        </w:rPr>
-        <w:t>Description of Entities:</w:t>
-      </w:r>
-    </w:p>
-    <w:p>
-      <w:pPr>
-        <w:spacing w:before="240" w:after="240" w:line="240" w:lineRule="auto"/>
-        <w:rPr>
-          <w:rFonts w:ascii="Times New Roman" w:eastAsia="Times New Roman" w:hAnsi="Times New Roman" w:cs="Times New Roman"/>
-          <w:sz w:val="24"/>
-          <w:szCs w:val="24"/>
-        </w:rPr>
-      </w:pPr>
-      <w:r>
-        <w:rPr>
-          <w:rFonts w:ascii="Arial" w:eastAsia="Times New Roman" w:hAnsi="Arial" w:cs="Arial"/>
-          <w:color w:val="000000"/>
-          <w:sz w:val="32"/>
-          <w:szCs w:val="32"/>
-        </w:rPr>
-        <w:t>1- Users</w:t>
-      </w:r>
-    </w:p>
-    <w:p>
-      <w:pPr>
-        <w:spacing w:before="240" w:after="240" w:line="240" w:lineRule="auto"/>
-        <w:ind w:firstLine="720"/>
-        <w:rPr>
-          <w:rFonts w:ascii="Times New Roman" w:eastAsia="Times New Roman" w:hAnsi="Times New Roman" w:cs="Times New Roman"/>
-          <w:sz w:val="24"/>
-          <w:szCs w:val="24"/>
-        </w:rPr>
-      </w:pPr>
-      <w:r>
-        <w:rPr>
-          <w:rFonts w:ascii="Arial" w:eastAsia="Times New Roman" w:hAnsi="Arial" w:cs="Arial"/>
-          <w:color w:val="000000"/>
-          <w:sz w:val="32"/>
-          <w:szCs w:val="32"/>
-        </w:rPr>
-        <w:t>It is for saving the data of the users of the application.</w:t>
-      </w:r>
-    </w:p>
-    <w:p>
-      <w:pPr>
-        <w:spacing w:before="240" w:after="240" w:line="240" w:lineRule="auto"/>
-        <w:rPr>
-          <w:rFonts w:ascii="Times New Roman" w:eastAsia="Times New Roman" w:hAnsi="Times New Roman" w:cs="Times New Roman"/>
-          <w:sz w:val="24"/>
-          <w:szCs w:val="24"/>
-        </w:rPr>
-      </w:pPr>
-      <w:r>
-        <w:rPr>
-          <w:rFonts w:ascii="Arial" w:eastAsia="Times New Roman" w:hAnsi="Arial" w:cs="Arial"/>
-          <w:color w:val="000000"/>
-          <w:sz w:val="32"/>
-          <w:szCs w:val="32"/>
-        </w:rPr>
-        <w:t>2- Employee</w:t>
-      </w:r>
-    </w:p>
-    <w:p>
-      <w:pPr>
-        <w:spacing w:before="240" w:after="240" w:line="240" w:lineRule="auto"/>
-        <w:ind w:firstLine="720"/>
-        <w:rPr>
-          <w:rFonts w:ascii="Times New Roman" w:eastAsia="Times New Roman" w:hAnsi="Times New Roman" w:cs="Times New Roman"/>
-          <w:sz w:val="24"/>
-          <w:szCs w:val="24"/>
-        </w:rPr>
-      </w:pPr>
-      <w:r>
-        <w:rPr>
-          <w:rFonts w:ascii="Arial" w:eastAsia="Times New Roman" w:hAnsi="Arial" w:cs="Arial"/>
-          <w:color w:val="000000"/>
-          <w:sz w:val="32"/>
-          <w:szCs w:val="32"/>
-        </w:rPr>
-        <w:t xml:space="preserve">It describes all of the people who work in the system (drivers, booking </w:t>
-      </w:r>
-      <w:proofErr w:type="gramStart"/>
-      <w:r>
-        <w:rPr>
-          <w:rFonts w:ascii="Arial" w:eastAsia="Times New Roman" w:hAnsi="Arial" w:cs="Arial"/>
-          <w:color w:val="000000"/>
-          <w:sz w:val="32"/>
-          <w:szCs w:val="32"/>
-        </w:rPr>
-        <w:t>clerks,..</w:t>
-      </w:r>
-      <w:proofErr w:type="spellStart"/>
-      <w:proofErr w:type="gramEnd"/>
-      <w:r>
-        <w:rPr>
-          <w:rFonts w:ascii="Arial" w:eastAsia="Times New Roman" w:hAnsi="Arial" w:cs="Arial"/>
-          <w:color w:val="000000"/>
-          <w:sz w:val="32"/>
-          <w:szCs w:val="32"/>
-        </w:rPr>
-        <w:t>etc</w:t>
-      </w:r>
-      <w:proofErr w:type="spellEnd"/>
-      <w:r>
-        <w:rPr>
-          <w:rFonts w:ascii="Arial" w:eastAsia="Times New Roman" w:hAnsi="Arial" w:cs="Arial"/>
-          <w:color w:val="000000"/>
-          <w:sz w:val="32"/>
-          <w:szCs w:val="32"/>
-        </w:rPr>
-        <w:t>), and data related to them(names, addresses,..</w:t>
-      </w:r>
-      <w:proofErr w:type="spellStart"/>
-      <w:r>
-        <w:rPr>
-          <w:rFonts w:ascii="Arial" w:eastAsia="Times New Roman" w:hAnsi="Arial" w:cs="Arial"/>
-          <w:color w:val="000000"/>
-          <w:sz w:val="32"/>
-          <w:szCs w:val="32"/>
-        </w:rPr>
-        <w:t>etc</w:t>
-      </w:r>
-      <w:proofErr w:type="spellEnd"/>
-      <w:r>
-        <w:rPr>
-          <w:rFonts w:ascii="Arial" w:eastAsia="Times New Roman" w:hAnsi="Arial" w:cs="Arial"/>
-          <w:color w:val="000000"/>
-          <w:sz w:val="32"/>
-          <w:szCs w:val="32"/>
-        </w:rPr>
-        <w:t>).</w:t>
-      </w:r>
-    </w:p>
-    <w:p>
-      <w:pPr>
-        <w:spacing w:before="240" w:after="240" w:line="240" w:lineRule="auto"/>
-        <w:rPr>
-          <w:rFonts w:ascii="Times New Roman" w:eastAsia="Times New Roman" w:hAnsi="Times New Roman" w:cs="Times New Roman"/>
-          <w:sz w:val="24"/>
-          <w:szCs w:val="24"/>
-        </w:rPr>
-      </w:pPr>
-      <w:r>
-        <w:rPr>
-          <w:rFonts w:ascii="Arial" w:eastAsia="Times New Roman" w:hAnsi="Arial" w:cs="Arial"/>
-          <w:color w:val="000000"/>
-          <w:sz w:val="32"/>
-          <w:szCs w:val="32"/>
-        </w:rPr>
-        <w:t>3- Train </w:t>
-      </w:r>
-    </w:p>
-    <w:p>
-      <w:pPr>
-        <w:spacing w:before="240" w:after="240" w:line="240" w:lineRule="auto"/>
-        <w:ind w:firstLine="720"/>
-        <w:rPr>
-          <w:rFonts w:ascii="Times New Roman" w:eastAsia="Times New Roman" w:hAnsi="Times New Roman" w:cs="Times New Roman"/>
-          <w:sz w:val="24"/>
-          <w:szCs w:val="24"/>
-        </w:rPr>
-      </w:pPr>
-      <w:r>
-        <w:rPr>
-          <w:rFonts w:ascii="Arial" w:eastAsia="Times New Roman" w:hAnsi="Arial" w:cs="Arial"/>
-          <w:color w:val="000000"/>
-          <w:sz w:val="32"/>
-          <w:szCs w:val="32"/>
-        </w:rPr>
-        <w:t xml:space="preserve">It describes the trains and their information and status (model, </w:t>
-      </w:r>
-      <w:proofErr w:type="gramStart"/>
-      <w:r>
-        <w:rPr>
-          <w:rFonts w:ascii="Arial" w:eastAsia="Times New Roman" w:hAnsi="Arial" w:cs="Arial"/>
-          <w:color w:val="000000"/>
-          <w:sz w:val="32"/>
-          <w:szCs w:val="32"/>
-        </w:rPr>
-        <w:t>repairing,..</w:t>
-      </w:r>
-      <w:proofErr w:type="spellStart"/>
-      <w:proofErr w:type="gramEnd"/>
-      <w:r>
-        <w:rPr>
-          <w:rFonts w:ascii="Arial" w:eastAsia="Times New Roman" w:hAnsi="Arial" w:cs="Arial"/>
-          <w:color w:val="000000"/>
-          <w:sz w:val="32"/>
-          <w:szCs w:val="32"/>
-        </w:rPr>
-        <w:t>etc</w:t>
-      </w:r>
-      <w:proofErr w:type="spellEnd"/>
-      <w:r>
-        <w:rPr>
-          <w:rFonts w:ascii="Arial" w:eastAsia="Times New Roman" w:hAnsi="Arial" w:cs="Arial"/>
-          <w:color w:val="000000"/>
-          <w:sz w:val="32"/>
-          <w:szCs w:val="32"/>
-        </w:rPr>
-        <w:t>).</w:t>
-      </w:r>
-    </w:p>
-    <w:p>
-      <w:pPr>
-        <w:spacing w:before="240" w:after="240" w:line="240" w:lineRule="auto"/>
-        <w:rPr>
-          <w:rFonts w:ascii="Times New Roman" w:eastAsia="Times New Roman" w:hAnsi="Times New Roman" w:cs="Times New Roman"/>
-          <w:sz w:val="24"/>
-          <w:szCs w:val="24"/>
-        </w:rPr>
-      </w:pPr>
-      <w:r>
-        <w:rPr>
-          <w:rFonts w:ascii="Arial" w:eastAsia="Times New Roman" w:hAnsi="Arial" w:cs="Arial"/>
-          <w:color w:val="000000"/>
-          <w:sz w:val="32"/>
-          <w:szCs w:val="32"/>
-        </w:rPr>
-        <w:t>4- Route </w:t>
-      </w:r>
-    </w:p>
-    <w:p>
-      <w:pPr>
-        <w:spacing w:before="240" w:after="240" w:line="240" w:lineRule="auto"/>
-        <w:ind w:firstLine="720"/>
-        <w:rPr>
-          <w:rFonts w:ascii="Times New Roman" w:eastAsia="Times New Roman" w:hAnsi="Times New Roman" w:cs="Times New Roman"/>
-          <w:sz w:val="24"/>
-          <w:szCs w:val="24"/>
-        </w:rPr>
-      </w:pPr>
-      <w:r>
-        <w:rPr>
-          <w:rFonts w:ascii="Arial" w:eastAsia="Times New Roman" w:hAnsi="Arial" w:cs="Arial"/>
-          <w:color w:val="000000"/>
-          <w:sz w:val="32"/>
-          <w:szCs w:val="32"/>
-        </w:rPr>
-        <w:t xml:space="preserve">It describes the routes through which the trains will travel, and </w:t>
-      </w:r>
-      <w:proofErr w:type="gramStart"/>
-      <w:r>
-        <w:rPr>
-          <w:rFonts w:ascii="Arial" w:eastAsia="Times New Roman" w:hAnsi="Arial" w:cs="Arial"/>
-          <w:color w:val="000000"/>
-          <w:sz w:val="32"/>
-          <w:szCs w:val="32"/>
-        </w:rPr>
-        <w:t>stations  which</w:t>
-      </w:r>
-      <w:proofErr w:type="gramEnd"/>
-      <w:r>
-        <w:rPr>
-          <w:rFonts w:ascii="Arial" w:eastAsia="Times New Roman" w:hAnsi="Arial" w:cs="Arial"/>
-          <w:color w:val="000000"/>
-          <w:sz w:val="32"/>
-          <w:szCs w:val="32"/>
-        </w:rPr>
-        <w:t xml:space="preserve"> they will pass on their way.</w:t>
-      </w:r>
-    </w:p>
-    <w:p>
-      <w:pPr>
-        <w:spacing w:before="240" w:after="240" w:line="240" w:lineRule="auto"/>
-        <w:rPr>
-          <w:rFonts w:ascii="Times New Roman" w:eastAsia="Times New Roman" w:hAnsi="Times New Roman" w:cs="Times New Roman"/>
-          <w:sz w:val="24"/>
-          <w:szCs w:val="24"/>
-        </w:rPr>
-      </w:pPr>
-      <w:r>
-        <w:rPr>
-          <w:rFonts w:ascii="Arial" w:eastAsia="Times New Roman" w:hAnsi="Arial" w:cs="Arial"/>
-          <w:color w:val="000000"/>
-          <w:sz w:val="32"/>
-          <w:szCs w:val="32"/>
-        </w:rPr>
-        <w:t>5- Subscription</w:t>
-      </w:r>
-    </w:p>
-    <w:p>
-      <w:pPr>
-        <w:spacing w:before="240" w:after="240" w:line="240" w:lineRule="auto"/>
-        <w:ind w:firstLine="720"/>
-        <w:rPr>
-          <w:rFonts w:ascii="Times New Roman" w:eastAsia="Times New Roman" w:hAnsi="Times New Roman" w:cs="Times New Roman"/>
-          <w:sz w:val="24"/>
-          <w:szCs w:val="24"/>
-        </w:rPr>
-      </w:pPr>
-      <w:r>
-        <w:rPr>
-          <w:rFonts w:ascii="Arial" w:eastAsia="Times New Roman" w:hAnsi="Arial" w:cs="Arial"/>
-          <w:color w:val="000000"/>
-          <w:sz w:val="32"/>
-          <w:szCs w:val="32"/>
-        </w:rPr>
-        <w:lastRenderedPageBreak/>
-        <w:t>Each passenger will have a subscription which can be null providing them offers.</w:t>
-      </w:r>
-    </w:p>
-    <w:p>
-      <w:pPr>
-        <w:spacing w:before="240" w:after="240" w:line="240" w:lineRule="auto"/>
-        <w:rPr>
-          <w:rFonts w:ascii="Times New Roman" w:eastAsia="Times New Roman" w:hAnsi="Times New Roman" w:cs="Times New Roman"/>
-          <w:sz w:val="24"/>
-          <w:szCs w:val="24"/>
-        </w:rPr>
-      </w:pPr>
-      <w:r>
-        <w:rPr>
-          <w:rFonts w:ascii="Arial" w:eastAsia="Times New Roman" w:hAnsi="Arial" w:cs="Arial"/>
-          <w:color w:val="000000"/>
-          <w:sz w:val="32"/>
-          <w:szCs w:val="32"/>
-        </w:rPr>
-        <w:t>6- Manager</w:t>
-      </w:r>
-    </w:p>
-    <w:p>
-      <w:pPr>
-        <w:spacing w:before="240" w:after="240" w:line="240" w:lineRule="auto"/>
-        <w:ind w:firstLine="720"/>
-        <w:rPr>
-          <w:rFonts w:ascii="Times New Roman" w:eastAsia="Times New Roman" w:hAnsi="Times New Roman" w:cs="Times New Roman"/>
-          <w:sz w:val="24"/>
-          <w:szCs w:val="24"/>
-        </w:rPr>
-      </w:pPr>
-      <w:r>
-        <w:rPr>
-          <w:rFonts w:ascii="Arial" w:eastAsia="Times New Roman" w:hAnsi="Arial" w:cs="Arial"/>
-          <w:color w:val="000000"/>
-          <w:sz w:val="32"/>
-          <w:szCs w:val="32"/>
-        </w:rPr>
-        <w:t>It describes the manager of the system who hires and dismisses station managers along with other extension functionalities.</w:t>
-      </w:r>
-    </w:p>
-    <w:p>
-      <w:pPr>
-        <w:spacing w:before="240" w:after="240" w:line="240" w:lineRule="auto"/>
-        <w:rPr>
-          <w:rFonts w:ascii="Times New Roman" w:eastAsia="Times New Roman" w:hAnsi="Times New Roman" w:cs="Times New Roman"/>
-          <w:sz w:val="24"/>
-          <w:szCs w:val="24"/>
-        </w:rPr>
-      </w:pPr>
-      <w:r>
-        <w:rPr>
-          <w:rFonts w:ascii="Arial" w:eastAsia="Times New Roman" w:hAnsi="Arial" w:cs="Arial"/>
-          <w:color w:val="000000"/>
-          <w:sz w:val="32"/>
-          <w:szCs w:val="32"/>
-        </w:rPr>
-        <w:t>7- Passenger</w:t>
-      </w:r>
-    </w:p>
-    <w:p>
-      <w:pPr>
-        <w:spacing w:before="240" w:after="240" w:line="240" w:lineRule="auto"/>
-        <w:ind w:firstLine="720"/>
-        <w:rPr>
-          <w:rFonts w:ascii="Times New Roman" w:eastAsia="Times New Roman" w:hAnsi="Times New Roman" w:cs="Times New Roman"/>
-          <w:sz w:val="24"/>
-          <w:szCs w:val="24"/>
-        </w:rPr>
-      </w:pPr>
-      <w:r>
-        <w:rPr>
-          <w:rFonts w:ascii="Arial" w:eastAsia="Times New Roman" w:hAnsi="Arial" w:cs="Arial"/>
-          <w:color w:val="000000"/>
-          <w:sz w:val="32"/>
-          <w:szCs w:val="32"/>
-        </w:rPr>
-        <w:t>It describes the passengers of the train.</w:t>
-      </w:r>
-    </w:p>
-    <w:p>
-      <w:pPr>
-        <w:spacing w:before="240" w:after="240" w:line="240" w:lineRule="auto"/>
-        <w:rPr>
-          <w:rFonts w:ascii="Times New Roman" w:eastAsia="Times New Roman" w:hAnsi="Times New Roman" w:cs="Times New Roman"/>
-          <w:sz w:val="24"/>
-          <w:szCs w:val="24"/>
-        </w:rPr>
-      </w:pPr>
-      <w:r>
-        <w:rPr>
-          <w:rFonts w:ascii="Arial" w:eastAsia="Times New Roman" w:hAnsi="Arial" w:cs="Arial"/>
-          <w:color w:val="000000"/>
-          <w:sz w:val="32"/>
-          <w:szCs w:val="32"/>
-        </w:rPr>
-        <w:t>8- Trip</w:t>
-      </w:r>
-    </w:p>
-    <w:p>
-      <w:pPr>
-        <w:spacing w:before="240" w:after="240" w:line="240" w:lineRule="auto"/>
-        <w:ind w:firstLine="720"/>
-        <w:rPr>
-          <w:rFonts w:ascii="Times New Roman" w:eastAsia="Times New Roman" w:hAnsi="Times New Roman" w:cs="Times New Roman"/>
-          <w:sz w:val="24"/>
-          <w:szCs w:val="24"/>
-        </w:rPr>
-      </w:pPr>
-      <w:r>
-        <w:rPr>
-          <w:rFonts w:ascii="Arial" w:eastAsia="Times New Roman" w:hAnsi="Arial" w:cs="Arial"/>
-          <w:color w:val="000000"/>
-          <w:sz w:val="32"/>
-          <w:szCs w:val="32"/>
-        </w:rPr>
-        <w:t xml:space="preserve">It describes the offered train </w:t>
-      </w:r>
-      <w:proofErr w:type="gramStart"/>
-      <w:r>
-        <w:rPr>
-          <w:rFonts w:ascii="Arial" w:eastAsia="Times New Roman" w:hAnsi="Arial" w:cs="Arial"/>
-          <w:color w:val="000000"/>
-          <w:sz w:val="32"/>
-          <w:szCs w:val="32"/>
-        </w:rPr>
-        <w:t>trips,</w:t>
-      </w:r>
-      <w:proofErr w:type="gramEnd"/>
-      <w:r>
-        <w:rPr>
-          <w:rFonts w:ascii="Arial" w:eastAsia="Times New Roman" w:hAnsi="Arial" w:cs="Arial"/>
-          <w:color w:val="000000"/>
-          <w:sz w:val="32"/>
-          <w:szCs w:val="32"/>
-        </w:rPr>
-        <w:t xml:space="preserve"> it includes the start and destination stations as well as the train for the trip.</w:t>
-      </w:r>
-    </w:p>
-    <w:p>
-      <w:pPr>
-        <w:spacing w:before="240" w:after="240" w:line="240" w:lineRule="auto"/>
-        <w:rPr>
-          <w:rFonts w:ascii="Times New Roman" w:eastAsia="Times New Roman" w:hAnsi="Times New Roman" w:cs="Times New Roman"/>
-          <w:sz w:val="24"/>
-          <w:szCs w:val="24"/>
-        </w:rPr>
-      </w:pPr>
-      <w:r>
-        <w:rPr>
-          <w:rFonts w:ascii="Arial" w:eastAsia="Times New Roman" w:hAnsi="Arial" w:cs="Arial"/>
-          <w:color w:val="000000"/>
-          <w:sz w:val="32"/>
-          <w:szCs w:val="32"/>
-        </w:rPr>
-        <w:t>9- Station</w:t>
-      </w:r>
-    </w:p>
-    <w:p>
-      <w:pPr>
-        <w:spacing w:before="240" w:after="240" w:line="240" w:lineRule="auto"/>
-        <w:ind w:firstLine="720"/>
-        <w:rPr>
-          <w:rFonts w:ascii="Times New Roman" w:eastAsia="Times New Roman" w:hAnsi="Times New Roman" w:cs="Times New Roman"/>
-          <w:sz w:val="24"/>
-          <w:szCs w:val="24"/>
-        </w:rPr>
-      </w:pPr>
-      <w:r>
-        <w:rPr>
-          <w:rFonts w:ascii="Arial" w:eastAsia="Times New Roman" w:hAnsi="Arial" w:cs="Arial"/>
-          <w:color w:val="000000"/>
-          <w:sz w:val="32"/>
-          <w:szCs w:val="32"/>
-        </w:rPr>
-        <w:t>It describes the train stations and their relation with nearby yards and stations and routes that pass by them.</w:t>
-      </w:r>
-    </w:p>
-    <w:p>
-      <w:pPr>
-        <w:spacing w:before="240" w:after="240" w:line="240" w:lineRule="auto"/>
-        <w:rPr>
-          <w:rFonts w:ascii="Times New Roman" w:eastAsia="Times New Roman" w:hAnsi="Times New Roman" w:cs="Times New Roman"/>
-          <w:sz w:val="24"/>
-          <w:szCs w:val="24"/>
-        </w:rPr>
-      </w:pPr>
-      <w:r>
-        <w:rPr>
-          <w:rFonts w:ascii="Arial" w:eastAsia="Times New Roman" w:hAnsi="Arial" w:cs="Arial"/>
-          <w:color w:val="000000"/>
-          <w:sz w:val="32"/>
-          <w:szCs w:val="32"/>
-        </w:rPr>
-        <w:t>10- Ticket</w:t>
-      </w:r>
-    </w:p>
-    <w:p>
-      <w:pPr>
-        <w:spacing w:before="240" w:after="240" w:line="240" w:lineRule="auto"/>
-        <w:ind w:firstLine="720"/>
-        <w:rPr>
-          <w:rFonts w:ascii="Times New Roman" w:eastAsia="Times New Roman" w:hAnsi="Times New Roman" w:cs="Times New Roman"/>
-          <w:sz w:val="24"/>
-          <w:szCs w:val="24"/>
-        </w:rPr>
-      </w:pPr>
-      <w:r>
-        <w:rPr>
-          <w:rFonts w:ascii="Arial" w:eastAsia="Times New Roman" w:hAnsi="Arial" w:cs="Arial"/>
-          <w:color w:val="000000"/>
-          <w:sz w:val="32"/>
-          <w:szCs w:val="32"/>
-        </w:rPr>
-        <w:t>It describes the tickets for each trip and the seat number and degree.</w:t>
-      </w:r>
-    </w:p>
-    <w:p>
-      <w:pPr>
-        <w:spacing w:before="240" w:after="240" w:line="240" w:lineRule="auto"/>
-        <w:rPr>
-          <w:rFonts w:ascii="Times New Roman" w:eastAsia="Times New Roman" w:hAnsi="Times New Roman" w:cs="Times New Roman"/>
-          <w:sz w:val="24"/>
-          <w:szCs w:val="24"/>
-        </w:rPr>
-      </w:pPr>
-      <w:r>
-        <w:rPr>
-          <w:rFonts w:ascii="Arial" w:eastAsia="Times New Roman" w:hAnsi="Arial" w:cs="Arial"/>
-          <w:color w:val="000000"/>
-          <w:sz w:val="32"/>
-          <w:szCs w:val="32"/>
-        </w:rPr>
-        <w:t>11- Contact</w:t>
-      </w:r>
-    </w:p>
-    <w:p>
-      <w:pPr>
-        <w:spacing w:before="240" w:after="240" w:line="240" w:lineRule="auto"/>
-        <w:ind w:firstLine="720"/>
-        <w:rPr>
-          <w:rFonts w:ascii="Times New Roman" w:eastAsia="Times New Roman" w:hAnsi="Times New Roman" w:cs="Times New Roman"/>
-          <w:sz w:val="24"/>
-          <w:szCs w:val="24"/>
-        </w:rPr>
-      </w:pPr>
-      <w:r>
-        <w:rPr>
-          <w:rFonts w:ascii="Arial" w:eastAsia="Times New Roman" w:hAnsi="Arial" w:cs="Arial"/>
-          <w:color w:val="000000"/>
-          <w:sz w:val="32"/>
-          <w:szCs w:val="32"/>
-        </w:rPr>
-        <w:t>It describes all information of workers and passengers</w:t>
-      </w:r>
-    </w:p>
-    <w:p>
-      <w:pPr>
-        <w:spacing w:before="240" w:after="240" w:line="240" w:lineRule="auto"/>
-        <w:rPr>
-          <w:rFonts w:ascii="Times New Roman" w:eastAsia="Times New Roman" w:hAnsi="Times New Roman" w:cs="Times New Roman"/>
-          <w:sz w:val="24"/>
-          <w:szCs w:val="24"/>
-        </w:rPr>
-      </w:pPr>
-      <w:r>
-        <w:rPr>
-          <w:rFonts w:ascii="Arial" w:eastAsia="Times New Roman" w:hAnsi="Arial" w:cs="Arial"/>
-          <w:color w:val="000000"/>
-          <w:sz w:val="32"/>
-          <w:szCs w:val="32"/>
-        </w:rPr>
-        <w:t>12- Repair yard</w:t>
-      </w:r>
-    </w:p>
-    <w:p>
-      <w:pPr>
-        <w:spacing w:before="240" w:after="240" w:line="240" w:lineRule="auto"/>
-        <w:ind w:firstLine="720"/>
-        <w:rPr>
-          <w:rFonts w:ascii="Times New Roman" w:eastAsia="Times New Roman" w:hAnsi="Times New Roman" w:cs="Times New Roman"/>
-          <w:sz w:val="24"/>
-          <w:szCs w:val="24"/>
-        </w:rPr>
-      </w:pPr>
-      <w:r>
-        <w:rPr>
-          <w:rFonts w:ascii="Arial" w:eastAsia="Times New Roman" w:hAnsi="Arial" w:cs="Arial"/>
-          <w:color w:val="000000"/>
-          <w:sz w:val="32"/>
-          <w:szCs w:val="32"/>
-        </w:rPr>
-        <w:t>It describes the yards where damaged trains get repaired and become ready for work again as well as their controller station and number of trains currently being fixed.</w:t>
+      <w:r>
+        <w:rPr>
+          <w:rFonts w:ascii="Arial" w:eastAsia="Times New Roman" w:hAnsi="Arial" w:cs="Arial"/>
+          <w:color w:val="000000"/>
+          <w:sz w:val="32"/>
+          <w:szCs w:val="32"/>
+        </w:rPr>
+        <w:t>k again as well as their controller station and number of trains currently being fixed.</w:t>
       </w:r>
     </w:p>
     <w:p>
@@ -3993,7 +4011,7 @@
       </w:pPr>
     </w:pPrDefault>
   </w:docDefaults>
-  <w:latentStyles w:defLockedState="0" w:defUIPriority="99" w:defSemiHidden="0" w:defUnhideWhenUsed="0" w:defQFormat="0" w:count="377">
+  <w:latentStyles w:defLockedState="0" w:defUIPriority="99" w:defSemiHidden="0" w:defUnhideWhenUsed="0" w:defQFormat="0" w:count="376">
     <w:lsdException w:name="Normal" w:uiPriority="0" w:qFormat="1"/>
     <w:lsdException w:name="heading 1" w:uiPriority="9" w:qFormat="1"/>
     <w:lsdException w:name="heading 2" w:semiHidden="1" w:uiPriority="9" w:unhideWhenUsed="1" w:qFormat="1"/>
@@ -4099,6 +4117,7 @@
     <w:lsdException w:name="HTML Sample" w:semiHidden="1" w:unhideWhenUsed="1"/>
     <w:lsdException w:name="HTML Typewriter" w:semiHidden="1" w:unhideWhenUsed="1"/>
     <w:lsdException w:name="HTML Variable" w:semiHidden="1" w:unhideWhenUsed="1"/>
+    <w:lsdException w:name="Normal Table" w:semiHidden="1" w:unhideWhenUsed="1"/>
     <w:lsdException w:name="annotation subject" w:semiHidden="1" w:unhideWhenUsed="1"/>
     <w:lsdException w:name="No List" w:semiHidden="1" w:unhideWhenUsed="1"/>
     <w:lsdException w:name="Outline List 1" w:semiHidden="1" w:unhideWhenUsed="1"/>
@@ -4145,8 +4164,10 @@
     <w:lsdException w:name="Table Subtle 2" w:semiHidden="1" w:unhideWhenUsed="1"/>
     <w:lsdException w:name="Table Web 1" w:semiHidden="1" w:unhideWhenUsed="1"/>
     <w:lsdException w:name="Table Web 2" w:semiHidden="1" w:unhideWhenUsed="1"/>
+    <w:lsdException w:name="Table Web 3" w:semiHidden="1" w:unhideWhenUsed="1"/>
     <w:lsdException w:name="Balloon Text" w:semiHidden="1" w:unhideWhenUsed="1"/>
     <w:lsdException w:name="Table Grid" w:uiPriority="39"/>
+    <w:lsdException w:name="Table Theme" w:semiHidden="1" w:unhideWhenUsed="1"/>
     <w:lsdException w:name="Placeholder Text" w:semiHidden="1"/>
     <w:lsdException w:name="No Spacing" w:uiPriority="1" w:qFormat="1"/>
     <w:lsdException w:name="Light Shading" w:uiPriority="60"/>
@@ -4367,7 +4388,6 @@
     <w:lsdException w:name="Hashtag" w:semiHidden="1" w:unhideWhenUsed="1"/>
     <w:lsdException w:name="Unresolved Mention" w:semiHidden="1" w:unhideWhenUsed="1"/>
     <w:lsdException w:name="Smart Link" w:semiHidden="1" w:unhideWhenUsed="1"/>
-    <w:lsdException w:name="Smart Link Error" w:semiHidden="1" w:unhideWhenUsed="1"/>
   </w:latentStyles>
   <w:style w:type="paragraph" w:default="1" w:styleId="Normal">
     <w:name w:val="Normal"/>
@@ -4747,7 +4767,7 @@
 </file>
 
 <file path=customXml/itemProps1.xml><?xml version="1.0" encoding="utf-8"?>
-<ds:datastoreItem xmlns:ds="http://schemas.openxmlformats.org/officeDocument/2006/customXml" ds:itemID="{3AAEDD09-165C-47F6-863D-AC3D4B4931ED}">
+<ds:datastoreItem xmlns:ds="http://schemas.openxmlformats.org/officeDocument/2006/customXml" ds:itemID="{94833D38-220A-4B17-AAE6-48AE632F827C}">
   <ds:schemaRefs>
     <ds:schemaRef ds:uri="http://schemas.openxmlformats.org/officeDocument/2006/bibliography"/>
   </ds:schemaRefs>

</xml_diff>